<commit_message>
final version (hopefully ;) )
</commit_message>
<xml_diff>
--- a/docs/papers/MIREOT_ICBO2009/ExtendedSubmission/revision1/CoverLetter.docx
+++ b/docs/papers/MIREOT_ICBO2009/ExtendedSubmission/revision1/CoverLetter.docx
@@ -197,7 +197,23 @@
           <w:sz w:val="20"/>
           <w:lang w:val="en-AU"/>
         </w:rPr>
-        <w:t>rank Gibson, Allyson L. Lister, James Malone, Daniel Schober, Ryan R, Brinkman and Alan Ruttenberg</w:t>
+        <w:t>rank Gibson, Allyson L. Lister, James</w:t>
+      </w:r>
+      <w:r>
+        <w:rPr>
+          <w:rFonts w:ascii="Arial" w:eastAsia="Times New Roman" w:hAnsi="Arial"/>
+          <w:sz w:val="20"/>
+          <w:lang w:val="en-AU"/>
+        </w:rPr>
+        <w:t xml:space="preserve"> Malone, Daniel Schober, Ryan R.</w:t>
+      </w:r>
+      <w:r>
+        <w:rPr>
+          <w:rFonts w:ascii="Arial" w:eastAsia="Times New Roman" w:hAnsi="Arial"/>
+          <w:sz w:val="20"/>
+          <w:lang w:val="en-AU"/>
+        </w:rPr>
+        <w:t xml:space="preserve"> Brinkman and Alan Ruttenberg</w:t>
       </w:r>
       <w:r>
         <w:rPr>

</xml_diff>

<commit_message>
updated as per Ryan's comments
</commit_message>
<xml_diff>
--- a/docs/papers/MIREOT_ICBO2009/ExtendedSubmission/revision1/CoverLetter.docx
+++ b/docs/papers/MIREOT_ICBO2009/ExtendedSubmission/revision1/CoverLetter.docx
@@ -189,14 +189,32 @@
           <w:sz w:val="20"/>
           <w:lang w:val="en-AU"/>
         </w:rPr>
-        <w:t>authored by Mélanie Courtot, F</w:t>
-      </w:r>
+        <w:t xml:space="preserve">authored by </w:t>
+      </w:r>
+      <w:proofErr w:type="spellStart"/>
       <w:r>
         <w:rPr>
           <w:rFonts w:ascii="Arial" w:eastAsia="Times New Roman" w:hAnsi="Arial"/>
           <w:sz w:val="20"/>
           <w:lang w:val="en-AU"/>
         </w:rPr>
+        <w:t>Mélanie</w:t>
+      </w:r>
+      <w:proofErr w:type="spellEnd"/>
+      <w:r>
+        <w:rPr>
+          <w:rFonts w:ascii="Arial" w:eastAsia="Times New Roman" w:hAnsi="Arial"/>
+          <w:sz w:val="20"/>
+          <w:lang w:val="en-AU"/>
+        </w:rPr>
+        <w:t xml:space="preserve"> Courtot, F</w:t>
+      </w:r>
+      <w:r>
+        <w:rPr>
+          <w:rFonts w:ascii="Arial" w:eastAsia="Times New Roman" w:hAnsi="Arial"/>
+          <w:sz w:val="20"/>
+          <w:lang w:val="en-AU"/>
+        </w:rPr>
         <w:t>rank Gibson, Allyson L. Lister, James</w:t>
       </w:r>
       <w:r>
@@ -205,22 +223,50 @@
           <w:sz w:val="20"/>
           <w:lang w:val="en-AU"/>
         </w:rPr>
-        <w:t xml:space="preserve"> Malone, Daniel Schober, Ryan R.</w:t>
-      </w:r>
+        <w:t xml:space="preserve"> Malone, Daniel </w:t>
+      </w:r>
+      <w:proofErr w:type="spellStart"/>
       <w:r>
         <w:rPr>
           <w:rFonts w:ascii="Arial" w:eastAsia="Times New Roman" w:hAnsi="Arial"/>
           <w:sz w:val="20"/>
           <w:lang w:val="en-AU"/>
         </w:rPr>
-        <w:t xml:space="preserve"> Brinkman and Alan Ruttenberg</w:t>
-      </w:r>
+        <w:t>Schober</w:t>
+      </w:r>
+      <w:proofErr w:type="spellEnd"/>
       <w:r>
         <w:rPr>
           <w:rFonts w:ascii="Arial" w:eastAsia="Times New Roman" w:hAnsi="Arial"/>
           <w:sz w:val="20"/>
           <w:lang w:val="en-AU"/>
         </w:rPr>
+        <w:t>, Ryan R.</w:t>
+      </w:r>
+      <w:r>
+        <w:rPr>
+          <w:rFonts w:ascii="Arial" w:eastAsia="Times New Roman" w:hAnsi="Arial"/>
+          <w:sz w:val="20"/>
+          <w:lang w:val="en-AU"/>
+        </w:rPr>
+        <w:t xml:space="preserve"> Brinkman and Alan </w:t>
+      </w:r>
+      <w:proofErr w:type="spellStart"/>
+      <w:r>
+        <w:rPr>
+          <w:rFonts w:ascii="Arial" w:eastAsia="Times New Roman" w:hAnsi="Arial"/>
+          <w:sz w:val="20"/>
+          <w:lang w:val="en-AU"/>
+        </w:rPr>
+        <w:t>Ruttenberg</w:t>
+      </w:r>
+      <w:proofErr w:type="spellEnd"/>
+      <w:r>
+        <w:rPr>
+          <w:rFonts w:ascii="Arial" w:eastAsia="Times New Roman" w:hAnsi="Arial"/>
+          <w:sz w:val="20"/>
+          <w:lang w:val="en-AU"/>
+        </w:rPr>
         <w:t>.</w:t>
       </w:r>
       <w:r>
@@ -279,24 +325,32 @@
           <w:sz w:val="20"/>
           <w:lang w:val="en-AU"/>
         </w:rPr>
-        <w:t>Detailed replies to the reviewers’ comments are provided below.</w:t>
-      </w:r>
-    </w:p>
-    <w:p>
-      <w:pPr>
-        <w:jc w:val="both"/>
+        <w:t>Detailed replies to the reviewe</w:t>
+      </w:r>
+      <w:r>
         <w:rPr>
           <w:rFonts w:ascii="Arial" w:eastAsia="Times New Roman" w:hAnsi="Arial"/>
           <w:sz w:val="20"/>
           <w:lang w:val="en-AU"/>
         </w:rPr>
-      </w:pPr>
-      <w:r>
+        <w:t>rs’ comments are provided below, in italics.</w:t>
+      </w:r>
+    </w:p>
+    <w:p>
+      <w:pPr>
+        <w:jc w:val="both"/>
         <w:rPr>
           <w:rFonts w:ascii="Arial" w:eastAsia="Times New Roman" w:hAnsi="Arial"/>
           <w:sz w:val="20"/>
           <w:lang w:val="en-AU"/>
         </w:rPr>
+      </w:pPr>
+      <w:r>
+        <w:rPr>
+          <w:rFonts w:ascii="Arial" w:eastAsia="Times New Roman" w:hAnsi="Arial"/>
+          <w:sz w:val="20"/>
+          <w:lang w:val="en-AU"/>
+        </w:rPr>
         <w:t xml:space="preserve">We would like to mention that we extended the MIREOT mechanism since the original submission to address more uses cases from our community of users. To illustrate this we added the </w:t>
       </w:r>
       <w:r>
@@ -364,49 +418,51 @@
           <w:sz w:val="20"/>
           <w:lang w:val="en-AU"/>
         </w:rPr>
-        <w:t>. We will however defer to the Editors’ decision as to whether this warrant</w:t>
-      </w:r>
-      <w:r>
+        <w:t xml:space="preserve">. </w:t>
+      </w:r>
+    </w:p>
+    <w:p>
+      <w:pPr>
+        <w:jc w:val="both"/>
         <w:rPr>
           <w:rFonts w:ascii="Arial" w:eastAsia="Times New Roman" w:hAnsi="Arial"/>
           <w:sz w:val="20"/>
           <w:lang w:val="en-AU"/>
         </w:rPr>
-        <w:t>s</w:t>
-      </w:r>
+      </w:pPr>
       <w:r>
         <w:rPr>
           <w:rFonts w:ascii="Arial" w:eastAsia="Times New Roman" w:hAnsi="Arial"/>
           <w:sz w:val="20"/>
           <w:lang w:val="en-AU"/>
         </w:rPr>
-        <w:t xml:space="preserve"> additional peer review.</w:t>
-      </w:r>
-    </w:p>
-    <w:p>
-      <w:pPr>
-        <w:jc w:val="both"/>
+        <w:t>On behalf of all co-authors, I would like to thank you</w:t>
+      </w:r>
+      <w:r>
         <w:rPr>
           <w:rFonts w:ascii="Arial" w:eastAsia="Times New Roman" w:hAnsi="Arial"/>
           <w:sz w:val="20"/>
           <w:lang w:val="en-AU"/>
         </w:rPr>
-      </w:pPr>
+        <w:t xml:space="preserve"> for considering our manuscript for publication </w:t>
+      </w:r>
+      <w:proofErr w:type="gramStart"/>
       <w:r>
         <w:rPr>
           <w:rFonts w:ascii="Arial" w:eastAsia="Times New Roman" w:hAnsi="Arial"/>
           <w:sz w:val="20"/>
           <w:lang w:val="en-AU"/>
         </w:rPr>
-        <w:t>On behalf of all co-authors, I would like to thank you</w:t>
-      </w:r>
+        <w:t>in</w:t>
+      </w:r>
+      <w:proofErr w:type="gramEnd"/>
       <w:r>
         <w:rPr>
           <w:rFonts w:ascii="Arial" w:eastAsia="Times New Roman" w:hAnsi="Arial"/>
           <w:sz w:val="20"/>
           <w:lang w:val="en-AU"/>
         </w:rPr>
-        <w:t xml:space="preserve"> for considering our manuscript for publication in Applied Ontology.</w:t>
+        <w:t xml:space="preserve"> Applied Ontology.</w:t>
       </w:r>
     </w:p>
     <w:p>
@@ -436,13 +492,23 @@
           <w:lang w:val="en-AU"/>
         </w:rPr>
       </w:pPr>
+      <w:proofErr w:type="spellStart"/>
       <w:r>
         <w:rPr>
           <w:rFonts w:ascii="Arial" w:eastAsia="Times New Roman" w:hAnsi="Arial"/>
           <w:sz w:val="20"/>
           <w:lang w:val="en-AU"/>
         </w:rPr>
-        <w:t>Mélanie Courtot</w:t>
+        <w:t>Mélanie</w:t>
+      </w:r>
+      <w:proofErr w:type="spellEnd"/>
+      <w:r>
+        <w:rPr>
+          <w:rFonts w:ascii="Arial" w:eastAsia="Times New Roman" w:hAnsi="Arial"/>
+          <w:sz w:val="20"/>
+          <w:lang w:val="en-AU"/>
+        </w:rPr>
+        <w:t xml:space="preserve"> Courtot</w:t>
       </w:r>
     </w:p>
     <w:p>
@@ -594,84 +660,7 @@
           <w:rFonts w:ascii="Arial" w:hAnsi="Arial" w:cs="Helvetica"/>
           <w:sz w:val="20"/>
         </w:rPr>
-        <w:t>The authors describe a mechanism for importing terms from an external ontology into another ontology and provide a tutorial on the implementation of the method used by OBI. I think that this article will be interesting and useful to ontology developers especially from the OBO community who are interesting in linking to other OBO ontologies.</w:t>
-      </w:r>
-    </w:p>
-    <w:p>
-      <w:pPr>
-        <w:widowControl w:val="0"/>
-        <w:autoSpaceDE w:val="0"/>
-        <w:autoSpaceDN w:val="0"/>
-        <w:adjustRightInd w:val="0"/>
-        <w:spacing w:after="0"/>
-        <w:jc w:val="both"/>
-        <w:rPr>
-          <w:rFonts w:ascii="Arial" w:hAnsi="Arial" w:cs="Helvetica"/>
-          <w:sz w:val="20"/>
-        </w:rPr>
-      </w:pPr>
-    </w:p>
-    <w:p>
-      <w:pPr>
-        <w:widowControl w:val="0"/>
-        <w:autoSpaceDE w:val="0"/>
-        <w:autoSpaceDN w:val="0"/>
-        <w:adjustRightInd w:val="0"/>
-        <w:spacing w:after="0"/>
-        <w:jc w:val="both"/>
-        <w:rPr>
-          <w:rFonts w:ascii="Arial" w:hAnsi="Arial" w:cs="Helvetica"/>
-          <w:sz w:val="20"/>
-        </w:rPr>
-      </w:pPr>
-      <w:r>
-        <w:rPr>
-          <w:rFonts w:ascii="Arial" w:hAnsi="Arial" w:cs="Helvetica"/>
-          <w:sz w:val="20"/>
-        </w:rPr>
-        <w:t>I do not have any major criticisms, but I would suggest that since this article is written partly as a tutorial it would be useful to have more general explanations and descriptions. The topic is very interesting to me because I would like to implement something similar for our ontology, but I find that I am left with a number of questions. How would the mechanism for for OBO format ontologies?</w:t>
-      </w:r>
-    </w:p>
-    <w:p>
-      <w:pPr>
-        <w:widowControl w:val="0"/>
-        <w:autoSpaceDE w:val="0"/>
-        <w:autoSpaceDN w:val="0"/>
-        <w:adjustRightInd w:val="0"/>
-        <w:spacing w:after="0"/>
-        <w:jc w:val="both"/>
-        <w:rPr>
-          <w:rFonts w:ascii="Arial" w:hAnsi="Arial" w:cs="Helvetica"/>
-          <w:sz w:val="20"/>
-        </w:rPr>
-      </w:pPr>
-      <w:r>
-        <w:rPr>
-          <w:rFonts w:ascii="Arial" w:hAnsi="Arial" w:cs="Helvetica"/>
-          <w:sz w:val="20"/>
-        </w:rPr>
-        <w:t>Could a concrete example be given of the problems that are to be avoided by using MIREOT (I think I understand this myself but this is not really made clear in the manuscript)? What exactly is the advantage of MIREOT over just using a Perl script to compare IDs/names/definitions of the imported terms with those in the external ontology? I for one am a bit wary of using an automatic</w:t>
-      </w:r>
-    </w:p>
-    <w:p>
-      <w:pPr>
-        <w:widowControl w:val="0"/>
-        <w:autoSpaceDE w:val="0"/>
-        <w:autoSpaceDN w:val="0"/>
-        <w:adjustRightInd w:val="0"/>
-        <w:spacing w:after="0"/>
-        <w:jc w:val="both"/>
-        <w:rPr>
-          <w:rFonts w:ascii="Arial" w:hAnsi="Arial" w:cs="Helvetica"/>
-          <w:sz w:val="20"/>
-        </w:rPr>
-      </w:pPr>
-      <w:r>
-        <w:rPr>
-          <w:rFonts w:ascii="Arial" w:hAnsi="Arial" w:cs="Helvetica"/>
-          <w:sz w:val="20"/>
-        </w:rPr>
-        <w:t>MIREOT scheme that will automatically update definitions (what if the external ontology does make some silly mistake) and think that some amount of manual curation is necessary. It would be quite easy to keep my external terms in a separate file and to run a script as a cron job and get some message if there has been a change in an external ontology. The MIREOT method seems to have the same capabilities but seems to be rather more complicated. So what do I get in return for the added complication? This is something that is missing from the manuscript at present.</w:t>
+        <w:t>[…]</w:t>
       </w:r>
     </w:p>
     <w:p>
@@ -776,7 +765,23 @@
           <w:rFonts w:ascii="Arial" w:hAnsi="Arial" w:cs="Helvetica"/>
           <w:sz w:val="20"/>
         </w:rPr>
-        <w:t>Biomedical Investigations (OBI) (OBI Ontology), importing the root class of the Common Anatomy Reference Ontology (CARO) (Haendel et al., 2008) was not desired as its definition intersected multiple classes in OBI..."</w:t>
+        <w:t>Biomedical Investigations (OBI) (OBI Ontology), importing the root class of the Common Anatomy Reference Ontology (CARO) (</w:t>
+      </w:r>
+      <w:proofErr w:type="spellStart"/>
+      <w:r>
+        <w:rPr>
+          <w:rFonts w:ascii="Arial" w:hAnsi="Arial" w:cs="Helvetica"/>
+          <w:sz w:val="20"/>
+        </w:rPr>
+        <w:t>Haendel</w:t>
+      </w:r>
+      <w:proofErr w:type="spellEnd"/>
+      <w:r>
+        <w:rPr>
+          <w:rFonts w:ascii="Arial" w:hAnsi="Arial" w:cs="Helvetica"/>
+          <w:sz w:val="20"/>
+        </w:rPr>
+        <w:t xml:space="preserve"> et al., 2008) was not desired as its definition intersected multiple classes in OBI..."</w:t>
       </w:r>
     </w:p>
     <w:p>
@@ -904,63 +909,191 @@
           <w:rFonts w:ascii="Arial" w:hAnsi="Arial" w:cs="Helvetica"/>
           <w:sz w:val="20"/>
         </w:rPr>
-        <w:t>2) „We tried several modularization tools (Grau et al., 2007; Jimenez-Ruiz et al., 2008; Seidenberg, Rector, 2006; Sirin et al., 2007). All of them discarded annotations, resulting in modules containing only the class declarations and no annotation properties, such as labels or definitions."</w:t>
-      </w:r>
-    </w:p>
-    <w:p>
-      <w:pPr>
-        <w:widowControl w:val="0"/>
-        <w:autoSpaceDE w:val="0"/>
-        <w:autoSpaceDN w:val="0"/>
-        <w:adjustRightInd w:val="0"/>
-        <w:spacing w:after="0"/>
-        <w:jc w:val="both"/>
-        <w:rPr>
-          <w:rFonts w:ascii="Arial" w:hAnsi="Arial" w:cs="Helvetica"/>
-          <w:sz w:val="20"/>
-        </w:rPr>
-      </w:pPr>
-    </w:p>
-    <w:p>
-      <w:pPr>
-        <w:widowControl w:val="0"/>
-        <w:autoSpaceDE w:val="0"/>
-        <w:autoSpaceDN w:val="0"/>
-        <w:adjustRightInd w:val="0"/>
-        <w:spacing w:after="0"/>
-        <w:jc w:val="both"/>
-        <w:rPr>
-          <w:rFonts w:ascii="Arial" w:hAnsi="Arial" w:cs="Helvetica"/>
-          <w:sz w:val="20"/>
-        </w:rPr>
-      </w:pPr>
-      <w:r>
-        <w:rPr>
-          <w:rFonts w:ascii="Arial" w:hAnsi="Arial" w:cs="Helvetica"/>
-          <w:sz w:val="20"/>
-        </w:rPr>
-        <w:t>It would be useful to describe how these modularization tools work.</w:t>
-      </w:r>
-    </w:p>
-    <w:p>
-      <w:pPr>
-        <w:widowControl w:val="0"/>
-        <w:autoSpaceDE w:val="0"/>
-        <w:autoSpaceDN w:val="0"/>
-        <w:adjustRightInd w:val="0"/>
-        <w:spacing w:after="0"/>
-        <w:jc w:val="both"/>
-        <w:rPr>
-          <w:rFonts w:ascii="Arial" w:hAnsi="Arial" w:cs="Helvetica"/>
-          <w:sz w:val="20"/>
-        </w:rPr>
-      </w:pPr>
-      <w:r>
-        <w:rPr>
-          <w:rFonts w:ascii="Arial" w:hAnsi="Arial" w:cs="Helvetica"/>
-          <w:sz w:val="20"/>
-        </w:rPr>
-        <w:t>At least it is not familiar to me that there are tools that can automatical extract submodules of an ontology in any useful way that would not require a lot of manual curation. And if on the other hand only a subhierarchy of terms is desired, it is unclear to me it should be difficult to do so while retaining the annotation properties.</w:t>
+        <w:t>2) „We tried several modularization tools (</w:t>
+      </w:r>
+      <w:proofErr w:type="spellStart"/>
+      <w:r>
+        <w:rPr>
+          <w:rFonts w:ascii="Arial" w:hAnsi="Arial" w:cs="Helvetica"/>
+          <w:sz w:val="20"/>
+        </w:rPr>
+        <w:t>Grau</w:t>
+      </w:r>
+      <w:proofErr w:type="spellEnd"/>
+      <w:r>
+        <w:rPr>
+          <w:rFonts w:ascii="Arial" w:hAnsi="Arial" w:cs="Helvetica"/>
+          <w:sz w:val="20"/>
+        </w:rPr>
+        <w:t xml:space="preserve"> et al., 2007; Jimenez-Ruiz et al., 2008; Seidenberg, Rector, 2006; </w:t>
+      </w:r>
+      <w:proofErr w:type="spellStart"/>
+      <w:r>
+        <w:rPr>
+          <w:rFonts w:ascii="Arial" w:hAnsi="Arial" w:cs="Helvetica"/>
+          <w:sz w:val="20"/>
+        </w:rPr>
+        <w:t>Sirin</w:t>
+      </w:r>
+      <w:proofErr w:type="spellEnd"/>
+      <w:r>
+        <w:rPr>
+          <w:rFonts w:ascii="Arial" w:hAnsi="Arial" w:cs="Helvetica"/>
+          <w:sz w:val="20"/>
+        </w:rPr>
+        <w:t xml:space="preserve"> et al., 2007). All of them discarded annotations, resulting in modules containing only the class declarations and no annotation properties, such as labels or definitions."</w:t>
+      </w:r>
+    </w:p>
+    <w:p>
+      <w:pPr>
+        <w:widowControl w:val="0"/>
+        <w:autoSpaceDE w:val="0"/>
+        <w:autoSpaceDN w:val="0"/>
+        <w:adjustRightInd w:val="0"/>
+        <w:spacing w:after="0"/>
+        <w:jc w:val="both"/>
+        <w:rPr>
+          <w:rFonts w:ascii="Arial" w:hAnsi="Arial" w:cs="Helvetica"/>
+          <w:sz w:val="20"/>
+        </w:rPr>
+      </w:pPr>
+    </w:p>
+    <w:p>
+      <w:pPr>
+        <w:widowControl w:val="0"/>
+        <w:autoSpaceDE w:val="0"/>
+        <w:autoSpaceDN w:val="0"/>
+        <w:adjustRightInd w:val="0"/>
+        <w:spacing w:after="0"/>
+        <w:jc w:val="both"/>
+        <w:rPr>
+          <w:rFonts w:ascii="Arial" w:hAnsi="Arial" w:cs="Helvetica"/>
+          <w:sz w:val="20"/>
+        </w:rPr>
+      </w:pPr>
+      <w:r>
+        <w:rPr>
+          <w:rFonts w:ascii="Arial" w:hAnsi="Arial" w:cs="Helvetica"/>
+          <w:sz w:val="20"/>
+        </w:rPr>
+        <w:t xml:space="preserve">It would be useful to describe how </w:t>
+      </w:r>
+      <w:proofErr w:type="gramStart"/>
+      <w:r>
+        <w:rPr>
+          <w:rFonts w:ascii="Arial" w:hAnsi="Arial" w:cs="Helvetica"/>
+          <w:sz w:val="20"/>
+        </w:rPr>
+        <w:t>these modularization tools work</w:t>
+      </w:r>
+      <w:proofErr w:type="gramEnd"/>
+      <w:r>
+        <w:rPr>
+          <w:rFonts w:ascii="Arial" w:hAnsi="Arial" w:cs="Helvetica"/>
+          <w:sz w:val="20"/>
+        </w:rPr>
+        <w:t>.</w:t>
+      </w:r>
+    </w:p>
+    <w:p>
+      <w:pPr>
+        <w:widowControl w:val="0"/>
+        <w:autoSpaceDE w:val="0"/>
+        <w:autoSpaceDN w:val="0"/>
+        <w:adjustRightInd w:val="0"/>
+        <w:spacing w:after="0"/>
+        <w:jc w:val="both"/>
+        <w:rPr>
+          <w:rFonts w:ascii="Arial" w:hAnsi="Arial" w:cs="Helvetica"/>
+          <w:sz w:val="20"/>
+        </w:rPr>
+      </w:pPr>
+      <w:r>
+        <w:rPr>
+          <w:rFonts w:ascii="Arial" w:hAnsi="Arial" w:cs="Helvetica"/>
+          <w:sz w:val="20"/>
+        </w:rPr>
+        <w:t xml:space="preserve">At least it is not familiar to me that there </w:t>
+      </w:r>
+      <w:proofErr w:type="gramStart"/>
+      <w:r>
+        <w:rPr>
+          <w:rFonts w:ascii="Arial" w:hAnsi="Arial" w:cs="Helvetica"/>
+          <w:sz w:val="20"/>
+        </w:rPr>
+        <w:t>are</w:t>
+      </w:r>
+      <w:proofErr w:type="gramEnd"/>
+      <w:r>
+        <w:rPr>
+          <w:rFonts w:ascii="Arial" w:hAnsi="Arial" w:cs="Helvetica"/>
+          <w:sz w:val="20"/>
+        </w:rPr>
+        <w:t xml:space="preserve"> tools that can </w:t>
+      </w:r>
+      <w:proofErr w:type="spellStart"/>
+      <w:r>
+        <w:rPr>
+          <w:rFonts w:ascii="Arial" w:hAnsi="Arial" w:cs="Helvetica"/>
+          <w:sz w:val="20"/>
+        </w:rPr>
+        <w:t>automatical</w:t>
+      </w:r>
+      <w:proofErr w:type="spellEnd"/>
+      <w:r>
+        <w:rPr>
+          <w:rFonts w:ascii="Arial" w:hAnsi="Arial" w:cs="Helvetica"/>
+          <w:sz w:val="20"/>
+        </w:rPr>
+        <w:t xml:space="preserve"> extract </w:t>
+      </w:r>
+      <w:proofErr w:type="spellStart"/>
+      <w:r>
+        <w:rPr>
+          <w:rFonts w:ascii="Arial" w:hAnsi="Arial" w:cs="Helvetica"/>
+          <w:sz w:val="20"/>
+        </w:rPr>
+        <w:t>submodules</w:t>
+      </w:r>
+      <w:proofErr w:type="spellEnd"/>
+      <w:r>
+        <w:rPr>
+          <w:rFonts w:ascii="Arial" w:hAnsi="Arial" w:cs="Helvetica"/>
+          <w:sz w:val="20"/>
+        </w:rPr>
+        <w:t xml:space="preserve"> of an ontology in any useful way that would not require a lot of manual </w:t>
+      </w:r>
+      <w:proofErr w:type="spellStart"/>
+      <w:r>
+        <w:rPr>
+          <w:rFonts w:ascii="Arial" w:hAnsi="Arial" w:cs="Helvetica"/>
+          <w:sz w:val="20"/>
+        </w:rPr>
+        <w:t>curation</w:t>
+      </w:r>
+      <w:proofErr w:type="spellEnd"/>
+      <w:r>
+        <w:rPr>
+          <w:rFonts w:ascii="Arial" w:hAnsi="Arial" w:cs="Helvetica"/>
+          <w:sz w:val="20"/>
+        </w:rPr>
+        <w:t xml:space="preserve">. And if on the other hand only a </w:t>
+      </w:r>
+      <w:proofErr w:type="spellStart"/>
+      <w:r>
+        <w:rPr>
+          <w:rFonts w:ascii="Arial" w:hAnsi="Arial" w:cs="Helvetica"/>
+          <w:sz w:val="20"/>
+        </w:rPr>
+        <w:t>subhierarchy</w:t>
+      </w:r>
+      <w:proofErr w:type="spellEnd"/>
+      <w:r>
+        <w:rPr>
+          <w:rFonts w:ascii="Arial" w:hAnsi="Arial" w:cs="Helvetica"/>
+          <w:sz w:val="20"/>
+        </w:rPr>
+        <w:t xml:space="preserve"> of terms is desired, it is unclear to me it should be difficult to do so while retaining the annotation properties.</w:t>
       </w:r>
     </w:p>
     <w:p>
@@ -1110,119 +1243,244 @@
           <w:rFonts w:ascii="Arial" w:hAnsi="Arial" w:cs="Helvetica"/>
           <w:sz w:val="20"/>
         </w:rPr>
-        <w:t>Class: electroporation</w:t>
-      </w:r>
-    </w:p>
-    <w:p>
-      <w:pPr>
-        <w:widowControl w:val="0"/>
-        <w:autoSpaceDE w:val="0"/>
-        <w:autoSpaceDN w:val="0"/>
-        <w:adjustRightInd w:val="0"/>
-        <w:spacing w:after="0"/>
-        <w:jc w:val="both"/>
-        <w:rPr>
-          <w:rFonts w:ascii="Arial" w:hAnsi="Arial" w:cs="Helvetica"/>
-          <w:sz w:val="20"/>
-        </w:rPr>
-      </w:pPr>
-      <w:r>
-        <w:rPr>
-          <w:rFonts w:ascii="Arial" w:hAnsi="Arial" w:cs="Helvetica"/>
-          <w:sz w:val="20"/>
-        </w:rPr>
-        <w:t>SubClassOf: 'cell permeabilization'</w:t>
-      </w:r>
-    </w:p>
-    <w:p>
-      <w:pPr>
-        <w:widowControl w:val="0"/>
-        <w:autoSpaceDE w:val="0"/>
-        <w:autoSpaceDN w:val="0"/>
-        <w:adjustRightInd w:val="0"/>
-        <w:spacing w:after="0"/>
-        <w:jc w:val="both"/>
-        <w:rPr>
-          <w:rFonts w:ascii="Arial" w:hAnsi="Arial" w:cs="Helvetica"/>
-          <w:sz w:val="20"/>
-        </w:rPr>
-      </w:pPr>
-      <w:r>
-        <w:rPr>
-          <w:rFonts w:ascii="Arial" w:hAnsi="Arial" w:cs="Helvetica"/>
-          <w:sz w:val="20"/>
-        </w:rPr>
-        <w:t>and has_specified_input some cell</w:t>
-      </w:r>
-    </w:p>
-    <w:p>
-      <w:pPr>
-        <w:widowControl w:val="0"/>
-        <w:autoSpaceDE w:val="0"/>
-        <w:autoSpaceDN w:val="0"/>
-        <w:adjustRightInd w:val="0"/>
-        <w:spacing w:after="0"/>
-        <w:jc w:val="both"/>
-        <w:rPr>
-          <w:rFonts w:ascii="Arial" w:hAnsi="Arial" w:cs="Helvetica"/>
-          <w:sz w:val="20"/>
-        </w:rPr>
-      </w:pPr>
-      <w:r>
-        <w:rPr>
-          <w:rFonts w:ascii="Arial" w:hAnsi="Arial" w:cs="Helvetica"/>
-          <w:sz w:val="20"/>
-        </w:rPr>
-        <w:t>and has_participant some 'power supply'</w:t>
-      </w:r>
-    </w:p>
-    <w:p>
-      <w:pPr>
-        <w:widowControl w:val="0"/>
-        <w:autoSpaceDE w:val="0"/>
-        <w:autoSpaceDN w:val="0"/>
-        <w:adjustRightInd w:val="0"/>
-        <w:spacing w:after="0"/>
-        <w:jc w:val="both"/>
-        <w:rPr>
-          <w:rFonts w:ascii="Arial" w:hAnsi="Arial" w:cs="Helvetica"/>
-          <w:sz w:val="20"/>
-        </w:rPr>
-      </w:pPr>
-    </w:p>
-    <w:p>
-      <w:pPr>
-        <w:widowControl w:val="0"/>
-        <w:autoSpaceDE w:val="0"/>
-        <w:autoSpaceDN w:val="0"/>
-        <w:adjustRightInd w:val="0"/>
-        <w:spacing w:after="0"/>
-        <w:jc w:val="both"/>
-        <w:rPr>
-          <w:rFonts w:ascii="Arial" w:hAnsi="Arial" w:cs="Helvetica"/>
-          <w:sz w:val="20"/>
-        </w:rPr>
-      </w:pPr>
-    </w:p>
-    <w:p>
-      <w:pPr>
-        <w:widowControl w:val="0"/>
-        <w:autoSpaceDE w:val="0"/>
-        <w:autoSpaceDN w:val="0"/>
-        <w:adjustRightInd w:val="0"/>
-        <w:spacing w:after="0"/>
-        <w:jc w:val="both"/>
-        <w:rPr>
-          <w:rFonts w:ascii="Arial" w:hAnsi="Arial" w:cs="Helvetica"/>
-          <w:sz w:val="20"/>
-        </w:rPr>
-      </w:pPr>
-      <w:r>
-        <w:rPr>
-          <w:rFonts w:ascii="Arial" w:hAnsi="Arial" w:cs="Helvetica"/>
-          <w:sz w:val="20"/>
-        </w:rPr>
-        <w:t>seems suboptimal. Since most cells do not survive the electroporation procedure, and a small minority actually successfully take up the vector, one uses hundreds of thousands of cells. I realize that this sort of thing is difficult to define in OWL, but perhaps there is a better solution?</w:t>
+        <w:t xml:space="preserve">Class: </w:t>
+      </w:r>
+      <w:proofErr w:type="spellStart"/>
+      <w:r>
+        <w:rPr>
+          <w:rFonts w:ascii="Arial" w:hAnsi="Arial" w:cs="Helvetica"/>
+          <w:sz w:val="20"/>
+        </w:rPr>
+        <w:t>electroporation</w:t>
+      </w:r>
+      <w:proofErr w:type="spellEnd"/>
+    </w:p>
+    <w:p>
+      <w:pPr>
+        <w:widowControl w:val="0"/>
+        <w:autoSpaceDE w:val="0"/>
+        <w:autoSpaceDN w:val="0"/>
+        <w:adjustRightInd w:val="0"/>
+        <w:spacing w:after="0"/>
+        <w:jc w:val="both"/>
+        <w:rPr>
+          <w:rFonts w:ascii="Arial" w:hAnsi="Arial" w:cs="Helvetica"/>
+          <w:sz w:val="20"/>
+        </w:rPr>
+      </w:pPr>
+      <w:proofErr w:type="spellStart"/>
+      <w:r>
+        <w:rPr>
+          <w:rFonts w:ascii="Arial" w:hAnsi="Arial" w:cs="Helvetica"/>
+          <w:sz w:val="20"/>
+        </w:rPr>
+        <w:t>SubClassOf</w:t>
+      </w:r>
+      <w:proofErr w:type="spellEnd"/>
+      <w:r>
+        <w:rPr>
+          <w:rFonts w:ascii="Arial" w:hAnsi="Arial" w:cs="Helvetica"/>
+          <w:sz w:val="20"/>
+        </w:rPr>
+        <w:t xml:space="preserve">: 'cell </w:t>
+      </w:r>
+      <w:proofErr w:type="spellStart"/>
+      <w:r>
+        <w:rPr>
+          <w:rFonts w:ascii="Arial" w:hAnsi="Arial" w:cs="Helvetica"/>
+          <w:sz w:val="20"/>
+        </w:rPr>
+        <w:t>permeabilization</w:t>
+      </w:r>
+      <w:proofErr w:type="spellEnd"/>
+      <w:r>
+        <w:rPr>
+          <w:rFonts w:ascii="Arial" w:hAnsi="Arial" w:cs="Helvetica"/>
+          <w:sz w:val="20"/>
+        </w:rPr>
+        <w:t>'</w:t>
+      </w:r>
+    </w:p>
+    <w:p>
+      <w:pPr>
+        <w:widowControl w:val="0"/>
+        <w:autoSpaceDE w:val="0"/>
+        <w:autoSpaceDN w:val="0"/>
+        <w:adjustRightInd w:val="0"/>
+        <w:spacing w:after="0"/>
+        <w:jc w:val="both"/>
+        <w:rPr>
+          <w:rFonts w:ascii="Arial" w:hAnsi="Arial" w:cs="Helvetica"/>
+          <w:sz w:val="20"/>
+        </w:rPr>
+      </w:pPr>
+      <w:proofErr w:type="gramStart"/>
+      <w:r>
+        <w:rPr>
+          <w:rFonts w:ascii="Arial" w:hAnsi="Arial" w:cs="Helvetica"/>
+          <w:sz w:val="20"/>
+        </w:rPr>
+        <w:t>and</w:t>
+      </w:r>
+      <w:proofErr w:type="gramEnd"/>
+      <w:r>
+        <w:rPr>
+          <w:rFonts w:ascii="Arial" w:hAnsi="Arial" w:cs="Helvetica"/>
+          <w:sz w:val="20"/>
+        </w:rPr>
+        <w:t xml:space="preserve"> </w:t>
+      </w:r>
+      <w:proofErr w:type="spellStart"/>
+      <w:r>
+        <w:rPr>
+          <w:rFonts w:ascii="Arial" w:hAnsi="Arial" w:cs="Helvetica"/>
+          <w:sz w:val="20"/>
+        </w:rPr>
+        <w:t>has_specified_input</w:t>
+      </w:r>
+      <w:proofErr w:type="spellEnd"/>
+      <w:r>
+        <w:rPr>
+          <w:rFonts w:ascii="Arial" w:hAnsi="Arial" w:cs="Helvetica"/>
+          <w:sz w:val="20"/>
+        </w:rPr>
+        <w:t xml:space="preserve"> some cell</w:t>
+      </w:r>
+    </w:p>
+    <w:p>
+      <w:pPr>
+        <w:widowControl w:val="0"/>
+        <w:autoSpaceDE w:val="0"/>
+        <w:autoSpaceDN w:val="0"/>
+        <w:adjustRightInd w:val="0"/>
+        <w:spacing w:after="0"/>
+        <w:jc w:val="both"/>
+        <w:rPr>
+          <w:rFonts w:ascii="Arial" w:hAnsi="Arial" w:cs="Helvetica"/>
+          <w:sz w:val="20"/>
+        </w:rPr>
+      </w:pPr>
+      <w:proofErr w:type="gramStart"/>
+      <w:r>
+        <w:rPr>
+          <w:rFonts w:ascii="Arial" w:hAnsi="Arial" w:cs="Helvetica"/>
+          <w:sz w:val="20"/>
+        </w:rPr>
+        <w:t>and</w:t>
+      </w:r>
+      <w:proofErr w:type="gramEnd"/>
+      <w:r>
+        <w:rPr>
+          <w:rFonts w:ascii="Arial" w:hAnsi="Arial" w:cs="Helvetica"/>
+          <w:sz w:val="20"/>
+        </w:rPr>
+        <w:t xml:space="preserve"> </w:t>
+      </w:r>
+      <w:proofErr w:type="spellStart"/>
+      <w:r>
+        <w:rPr>
+          <w:rFonts w:ascii="Arial" w:hAnsi="Arial" w:cs="Helvetica"/>
+          <w:sz w:val="20"/>
+        </w:rPr>
+        <w:t>has_participant</w:t>
+      </w:r>
+      <w:proofErr w:type="spellEnd"/>
+      <w:r>
+        <w:rPr>
+          <w:rFonts w:ascii="Arial" w:hAnsi="Arial" w:cs="Helvetica"/>
+          <w:sz w:val="20"/>
+        </w:rPr>
+        <w:t xml:space="preserve"> some 'power supply'</w:t>
+      </w:r>
+    </w:p>
+    <w:p>
+      <w:pPr>
+        <w:widowControl w:val="0"/>
+        <w:autoSpaceDE w:val="0"/>
+        <w:autoSpaceDN w:val="0"/>
+        <w:adjustRightInd w:val="0"/>
+        <w:spacing w:after="0"/>
+        <w:jc w:val="both"/>
+        <w:rPr>
+          <w:rFonts w:ascii="Arial" w:hAnsi="Arial" w:cs="Helvetica"/>
+          <w:sz w:val="20"/>
+        </w:rPr>
+      </w:pPr>
+    </w:p>
+    <w:p>
+      <w:pPr>
+        <w:widowControl w:val="0"/>
+        <w:autoSpaceDE w:val="0"/>
+        <w:autoSpaceDN w:val="0"/>
+        <w:adjustRightInd w:val="0"/>
+        <w:spacing w:after="0"/>
+        <w:jc w:val="both"/>
+        <w:rPr>
+          <w:rFonts w:ascii="Arial" w:hAnsi="Arial" w:cs="Helvetica"/>
+          <w:sz w:val="20"/>
+        </w:rPr>
+      </w:pPr>
+    </w:p>
+    <w:p>
+      <w:pPr>
+        <w:widowControl w:val="0"/>
+        <w:autoSpaceDE w:val="0"/>
+        <w:autoSpaceDN w:val="0"/>
+        <w:adjustRightInd w:val="0"/>
+        <w:spacing w:after="0"/>
+        <w:jc w:val="both"/>
+        <w:rPr>
+          <w:rFonts w:ascii="Arial" w:hAnsi="Arial" w:cs="Helvetica"/>
+          <w:sz w:val="20"/>
+        </w:rPr>
+      </w:pPr>
+      <w:proofErr w:type="gramStart"/>
+      <w:r>
+        <w:rPr>
+          <w:rFonts w:ascii="Arial" w:hAnsi="Arial" w:cs="Helvetica"/>
+          <w:sz w:val="20"/>
+        </w:rPr>
+        <w:t>seems</w:t>
+      </w:r>
+      <w:proofErr w:type="gramEnd"/>
+      <w:r>
+        <w:rPr>
+          <w:rFonts w:ascii="Arial" w:hAnsi="Arial" w:cs="Helvetica"/>
+          <w:sz w:val="20"/>
+        </w:rPr>
+        <w:t xml:space="preserve"> suboptimal. Since most cells do not survive the </w:t>
+      </w:r>
+      <w:proofErr w:type="spellStart"/>
+      <w:r>
+        <w:rPr>
+          <w:rFonts w:ascii="Arial" w:hAnsi="Arial" w:cs="Helvetica"/>
+          <w:sz w:val="20"/>
+        </w:rPr>
+        <w:t>electroporation</w:t>
+      </w:r>
+      <w:proofErr w:type="spellEnd"/>
+      <w:r>
+        <w:rPr>
+          <w:rFonts w:ascii="Arial" w:hAnsi="Arial" w:cs="Helvetica"/>
+          <w:sz w:val="20"/>
+        </w:rPr>
+        <w:t xml:space="preserve"> procedure, and </w:t>
+      </w:r>
+      <w:proofErr w:type="gramStart"/>
+      <w:r>
+        <w:rPr>
+          <w:rFonts w:ascii="Arial" w:hAnsi="Arial" w:cs="Helvetica"/>
+          <w:sz w:val="20"/>
+        </w:rPr>
+        <w:t>a small minority actually successfully take</w:t>
+      </w:r>
+      <w:proofErr w:type="gramEnd"/>
+      <w:r>
+        <w:rPr>
+          <w:rFonts w:ascii="Arial" w:hAnsi="Arial" w:cs="Helvetica"/>
+          <w:sz w:val="20"/>
+        </w:rPr>
+        <w:t xml:space="preserve"> up the vector, one uses hundreds of thousands of cells. I realize that this sort of thing is difficult to define in OWL, but perhaps there is a better solution?</w:t>
       </w:r>
     </w:p>
     <w:p>
@@ -1347,84 +1605,174 @@
           <w:sz w:val="20"/>
         </w:rPr>
       </w:pPr>
-      <w:r>
-        <w:rPr>
-          <w:rFonts w:ascii="Arial" w:hAnsi="Arial" w:cs="Helvetica"/>
-          <w:sz w:val="20"/>
-        </w:rPr>
-        <w:t>p.2, "In this instance, wholly importing such ontologies could lead to inconsistencies or unintended inferences.": I am not questioning the statement per se, but an actual example or a citation of a piece of work that actually shows this would make this statement more compelling than simply asking the reader to "trust us on this".</w:t>
-      </w:r>
-    </w:p>
-    <w:p>
-      <w:pPr>
-        <w:widowControl w:val="0"/>
-        <w:autoSpaceDE w:val="0"/>
-        <w:autoSpaceDN w:val="0"/>
-        <w:adjustRightInd w:val="0"/>
-        <w:spacing w:after="0"/>
-        <w:jc w:val="both"/>
-        <w:rPr>
-          <w:rFonts w:ascii="Arial" w:hAnsi="Arial" w:cs="Helvetica"/>
-          <w:sz w:val="20"/>
-        </w:rPr>
-      </w:pPr>
-    </w:p>
-    <w:p>
-      <w:pPr>
-        <w:widowControl w:val="0"/>
-        <w:autoSpaceDE w:val="0"/>
-        <w:autoSpaceDN w:val="0"/>
-        <w:adjustRightInd w:val="0"/>
-        <w:spacing w:after="0"/>
-        <w:jc w:val="both"/>
-        <w:rPr>
-          <w:rFonts w:ascii="Arial" w:hAnsi="Arial" w:cs="Helvetica"/>
-          <w:i/>
-          <w:sz w:val="20"/>
-        </w:rPr>
-      </w:pPr>
-      <w:r>
-        <w:rPr>
-          <w:rFonts w:ascii="Arial" w:hAnsi="Arial" w:cs="Helvetica"/>
-          <w:i/>
-          <w:sz w:val="20"/>
-        </w:rPr>
-        <w:t xml:space="preserve">We added a citation to Bernardo Cuenca Grau, Ian Horrocks, Yevgeny Kazakov and Ulrike Sattler, Ontology Reuse: Better Safe than Sorry, Proc. of the 2007 Description Logic Workshop </w:t>
-      </w:r>
-    </w:p>
-    <w:p>
-      <w:pPr>
-        <w:widowControl w:val="0"/>
-        <w:autoSpaceDE w:val="0"/>
-        <w:autoSpaceDN w:val="0"/>
-        <w:adjustRightInd w:val="0"/>
-        <w:spacing w:after="0"/>
-        <w:jc w:val="both"/>
-        <w:rPr>
-          <w:rFonts w:ascii="Arial" w:hAnsi="Arial" w:cs="Helvetica"/>
-          <w:sz w:val="20"/>
-        </w:rPr>
-      </w:pPr>
-    </w:p>
-    <w:p>
-      <w:pPr>
-        <w:widowControl w:val="0"/>
-        <w:autoSpaceDE w:val="0"/>
-        <w:autoSpaceDN w:val="0"/>
-        <w:adjustRightInd w:val="0"/>
-        <w:spacing w:after="0"/>
-        <w:jc w:val="both"/>
-        <w:rPr>
-          <w:rFonts w:ascii="Arial" w:hAnsi="Arial" w:cs="Helvetica"/>
-          <w:sz w:val="20"/>
-        </w:rPr>
-      </w:pPr>
-      <w:r>
-        <w:rPr>
-          <w:rFonts w:ascii="Arial" w:hAnsi="Arial" w:cs="Helvetica"/>
-          <w:sz w:val="20"/>
-        </w:rPr>
-        <w:t xml:space="preserve">p.5, Figure 2: 1) Shouldn't this figure precede all others, and be put near the Policy and Implementation sections? </w:t>
+      <w:proofErr w:type="gramStart"/>
+      <w:r>
+        <w:rPr>
+          <w:rFonts w:ascii="Arial" w:hAnsi="Arial" w:cs="Helvetica"/>
+          <w:sz w:val="20"/>
+        </w:rPr>
+        <w:t>p</w:t>
+      </w:r>
+      <w:proofErr w:type="gramEnd"/>
+      <w:r>
+        <w:rPr>
+          <w:rFonts w:ascii="Arial" w:hAnsi="Arial" w:cs="Helvetica"/>
+          <w:sz w:val="20"/>
+        </w:rPr>
+        <w:t>.2, "In this instance, wholly importing such ontologies could lead to inconsistencies or unintended inferences.": I am not questioning the statement per se, but an actual example or a citation of a piece of work that actually shows this would make this statement more compelling than simply asking the reader to "trust us on this".</w:t>
+      </w:r>
+    </w:p>
+    <w:p>
+      <w:pPr>
+        <w:widowControl w:val="0"/>
+        <w:autoSpaceDE w:val="0"/>
+        <w:autoSpaceDN w:val="0"/>
+        <w:adjustRightInd w:val="0"/>
+        <w:spacing w:after="0"/>
+        <w:jc w:val="both"/>
+        <w:rPr>
+          <w:rFonts w:ascii="Arial" w:hAnsi="Arial" w:cs="Helvetica"/>
+          <w:sz w:val="20"/>
+        </w:rPr>
+      </w:pPr>
+    </w:p>
+    <w:p>
+      <w:pPr>
+        <w:widowControl w:val="0"/>
+        <w:autoSpaceDE w:val="0"/>
+        <w:autoSpaceDN w:val="0"/>
+        <w:adjustRightInd w:val="0"/>
+        <w:spacing w:after="0"/>
+        <w:jc w:val="both"/>
+        <w:rPr>
+          <w:rFonts w:ascii="Arial" w:hAnsi="Arial" w:cs="Helvetica"/>
+          <w:i/>
+          <w:sz w:val="20"/>
+        </w:rPr>
+      </w:pPr>
+      <w:r>
+        <w:rPr>
+          <w:rFonts w:ascii="Arial" w:hAnsi="Arial" w:cs="Helvetica"/>
+          <w:i/>
+          <w:sz w:val="20"/>
+        </w:rPr>
+        <w:t xml:space="preserve">We added a citation to Bernardo Cuenca </w:t>
+      </w:r>
+      <w:proofErr w:type="spellStart"/>
+      <w:r>
+        <w:rPr>
+          <w:rFonts w:ascii="Arial" w:hAnsi="Arial" w:cs="Helvetica"/>
+          <w:i/>
+          <w:sz w:val="20"/>
+        </w:rPr>
+        <w:t>Grau</w:t>
+      </w:r>
+      <w:proofErr w:type="spellEnd"/>
+      <w:r>
+        <w:rPr>
+          <w:rFonts w:ascii="Arial" w:hAnsi="Arial" w:cs="Helvetica"/>
+          <w:i/>
+          <w:sz w:val="20"/>
+        </w:rPr>
+        <w:t xml:space="preserve">, Ian </w:t>
+      </w:r>
+      <w:proofErr w:type="spellStart"/>
+      <w:r>
+        <w:rPr>
+          <w:rFonts w:ascii="Arial" w:hAnsi="Arial" w:cs="Helvetica"/>
+          <w:i/>
+          <w:sz w:val="20"/>
+        </w:rPr>
+        <w:t>Horrocks</w:t>
+      </w:r>
+      <w:proofErr w:type="spellEnd"/>
+      <w:r>
+        <w:rPr>
+          <w:rFonts w:ascii="Arial" w:hAnsi="Arial" w:cs="Helvetica"/>
+          <w:i/>
+          <w:sz w:val="20"/>
+        </w:rPr>
+        <w:t xml:space="preserve">, </w:t>
+      </w:r>
+      <w:proofErr w:type="spellStart"/>
+      <w:r>
+        <w:rPr>
+          <w:rFonts w:ascii="Arial" w:hAnsi="Arial" w:cs="Helvetica"/>
+          <w:i/>
+          <w:sz w:val="20"/>
+        </w:rPr>
+        <w:t>Yevgeny</w:t>
+      </w:r>
+      <w:proofErr w:type="spellEnd"/>
+      <w:r>
+        <w:rPr>
+          <w:rFonts w:ascii="Arial" w:hAnsi="Arial" w:cs="Helvetica"/>
+          <w:i/>
+          <w:sz w:val="20"/>
+        </w:rPr>
+        <w:t xml:space="preserve"> </w:t>
+      </w:r>
+      <w:proofErr w:type="spellStart"/>
+      <w:r>
+        <w:rPr>
+          <w:rFonts w:ascii="Arial" w:hAnsi="Arial" w:cs="Helvetica"/>
+          <w:i/>
+          <w:sz w:val="20"/>
+        </w:rPr>
+        <w:t>Kazakov</w:t>
+      </w:r>
+      <w:proofErr w:type="spellEnd"/>
+      <w:r>
+        <w:rPr>
+          <w:rFonts w:ascii="Arial" w:hAnsi="Arial" w:cs="Helvetica"/>
+          <w:i/>
+          <w:sz w:val="20"/>
+        </w:rPr>
+        <w:t xml:space="preserve"> and Ulrike Sattler, Ontology Reuse: Better Safe than Sorry, Proc. of the 2007 Description Logic Workshop </w:t>
+      </w:r>
+    </w:p>
+    <w:p>
+      <w:pPr>
+        <w:widowControl w:val="0"/>
+        <w:autoSpaceDE w:val="0"/>
+        <w:autoSpaceDN w:val="0"/>
+        <w:adjustRightInd w:val="0"/>
+        <w:spacing w:after="0"/>
+        <w:jc w:val="both"/>
+        <w:rPr>
+          <w:rFonts w:ascii="Arial" w:hAnsi="Arial" w:cs="Helvetica"/>
+          <w:sz w:val="20"/>
+        </w:rPr>
+      </w:pPr>
+    </w:p>
+    <w:p>
+      <w:pPr>
+        <w:widowControl w:val="0"/>
+        <w:autoSpaceDE w:val="0"/>
+        <w:autoSpaceDN w:val="0"/>
+        <w:adjustRightInd w:val="0"/>
+        <w:spacing w:after="0"/>
+        <w:jc w:val="both"/>
+        <w:rPr>
+          <w:rFonts w:ascii="Arial" w:hAnsi="Arial" w:cs="Helvetica"/>
+          <w:sz w:val="20"/>
+        </w:rPr>
+      </w:pPr>
+      <w:proofErr w:type="gramStart"/>
+      <w:r>
+        <w:rPr>
+          <w:rFonts w:ascii="Arial" w:hAnsi="Arial" w:cs="Helvetica"/>
+          <w:sz w:val="20"/>
+        </w:rPr>
+        <w:t>p</w:t>
+      </w:r>
+      <w:proofErr w:type="gramEnd"/>
+      <w:r>
+        <w:rPr>
+          <w:rFonts w:ascii="Arial" w:hAnsi="Arial" w:cs="Helvetica"/>
+          <w:sz w:val="20"/>
+        </w:rPr>
+        <w:t xml:space="preserve">.5, Figure 2: 1) Shouldn't this figure precede all others, and be put near the Policy and Implementation sections? </w:t>
       </w:r>
     </w:p>
     <w:p>
@@ -1564,33 +1912,58 @@
           <w:sz w:val="20"/>
         </w:rPr>
       </w:pPr>
-      <w:r>
-        <w:rPr>
-          <w:rFonts w:ascii="Arial" w:hAnsi="Arial" w:cs="Helvetica"/>
-          <w:sz w:val="20"/>
-        </w:rPr>
-        <w:t>p.6, " and IAO developers therefore chose to MIREOT it"</w:t>
-      </w:r>
-    </w:p>
-    <w:p>
-      <w:pPr>
-        <w:widowControl w:val="0"/>
-        <w:autoSpaceDE w:val="0"/>
-        <w:autoSpaceDN w:val="0"/>
-        <w:adjustRightInd w:val="0"/>
-        <w:spacing w:after="0"/>
-        <w:jc w:val="both"/>
-        <w:rPr>
-          <w:rFonts w:ascii="Arial" w:hAnsi="Arial" w:cs="Helvetica"/>
-          <w:sz w:val="20"/>
-        </w:rPr>
-      </w:pPr>
-      <w:r>
-        <w:rPr>
-          <w:rFonts w:ascii="Arial" w:hAnsi="Arial" w:cs="Helvetica"/>
-          <w:sz w:val="20"/>
-        </w:rPr>
-        <w:t>This is the first time that MIREOT, an acronym, is used as a verb. I think it's fine to introduce this as a convenient new short-hand jargon term, but this should be done explicitly somewhere before (maybe in Policy?) rather than surreptitiously.</w:t>
+      <w:proofErr w:type="gramStart"/>
+      <w:r>
+        <w:rPr>
+          <w:rFonts w:ascii="Arial" w:hAnsi="Arial" w:cs="Helvetica"/>
+          <w:sz w:val="20"/>
+        </w:rPr>
+        <w:t>p</w:t>
+      </w:r>
+      <w:proofErr w:type="gramEnd"/>
+      <w:r>
+        <w:rPr>
+          <w:rFonts w:ascii="Arial" w:hAnsi="Arial" w:cs="Helvetica"/>
+          <w:sz w:val="20"/>
+        </w:rPr>
+        <w:t>.6, " and IAO developers therefore chose to MIREOT it"</w:t>
+      </w:r>
+    </w:p>
+    <w:p>
+      <w:pPr>
+        <w:widowControl w:val="0"/>
+        <w:autoSpaceDE w:val="0"/>
+        <w:autoSpaceDN w:val="0"/>
+        <w:adjustRightInd w:val="0"/>
+        <w:spacing w:after="0"/>
+        <w:jc w:val="both"/>
+        <w:rPr>
+          <w:rFonts w:ascii="Arial" w:hAnsi="Arial" w:cs="Helvetica"/>
+          <w:sz w:val="20"/>
+        </w:rPr>
+      </w:pPr>
+      <w:r>
+        <w:rPr>
+          <w:rFonts w:ascii="Arial" w:hAnsi="Arial" w:cs="Helvetica"/>
+          <w:sz w:val="20"/>
+        </w:rPr>
+        <w:t xml:space="preserve">This is the first time that MIREOT, an acronym, is used as a verb. I think it's fine to introduce this as a convenient new </w:t>
+      </w:r>
+      <w:proofErr w:type="gramStart"/>
+      <w:r>
+        <w:rPr>
+          <w:rFonts w:ascii="Arial" w:hAnsi="Arial" w:cs="Helvetica"/>
+          <w:sz w:val="20"/>
+        </w:rPr>
+        <w:t>short-hand</w:t>
+      </w:r>
+      <w:proofErr w:type="gramEnd"/>
+      <w:r>
+        <w:rPr>
+          <w:rFonts w:ascii="Arial" w:hAnsi="Arial" w:cs="Helvetica"/>
+          <w:sz w:val="20"/>
+        </w:rPr>
+        <w:t xml:space="preserve"> jargon term, but this should be done explicitly somewhere before (maybe in Policy?) rather than surreptitiously.</w:t>
       </w:r>
     </w:p>
     <w:p>
@@ -1657,33 +2030,53 @@
           <w:sz w:val="20"/>
         </w:rPr>
       </w:pPr>
-      <w:r>
-        <w:rPr>
-          <w:rFonts w:ascii="Arial" w:hAnsi="Arial" w:cs="Helvetica"/>
-          <w:sz w:val="20"/>
-        </w:rPr>
-        <w:t>p.7, first paragraph. I may be misreading or misunderstanding the text here, but it looks like no solution, not even an outline of what a solution could be, is presented. If this issue is currently</w:t>
-      </w:r>
-    </w:p>
-    <w:p>
-      <w:pPr>
-        <w:widowControl w:val="0"/>
-        <w:autoSpaceDE w:val="0"/>
-        <w:autoSpaceDN w:val="0"/>
-        <w:adjustRightInd w:val="0"/>
-        <w:spacing w:after="0"/>
-        <w:jc w:val="both"/>
-        <w:rPr>
-          <w:rFonts w:ascii="Arial" w:hAnsi="Arial" w:cs="Helvetica"/>
-          <w:sz w:val="20"/>
-        </w:rPr>
-      </w:pPr>
-      <w:r>
-        <w:rPr>
-          <w:rFonts w:ascii="Arial" w:hAnsi="Arial" w:cs="Helvetica"/>
-          <w:sz w:val="20"/>
-        </w:rPr>
-        <w:t>unresolvable, wouldn't that put a rather serious damper on considerations of adoption? What would it take to find a solution? If it is resolvable, restructure the paragraph so that this is clear.</w:t>
+      <w:proofErr w:type="gramStart"/>
+      <w:r>
+        <w:rPr>
+          <w:rFonts w:ascii="Arial" w:hAnsi="Arial" w:cs="Helvetica"/>
+          <w:sz w:val="20"/>
+        </w:rPr>
+        <w:t>p</w:t>
+      </w:r>
+      <w:proofErr w:type="gramEnd"/>
+      <w:r>
+        <w:rPr>
+          <w:rFonts w:ascii="Arial" w:hAnsi="Arial" w:cs="Helvetica"/>
+          <w:sz w:val="20"/>
+        </w:rPr>
+        <w:t>.7, first paragraph. I may be misreading or misunderstanding the text here, but it looks like no solution, not even an outline of what a solution could be, is presented. If this issue is currently</w:t>
+      </w:r>
+    </w:p>
+    <w:p>
+      <w:pPr>
+        <w:widowControl w:val="0"/>
+        <w:autoSpaceDE w:val="0"/>
+        <w:autoSpaceDN w:val="0"/>
+        <w:adjustRightInd w:val="0"/>
+        <w:spacing w:after="0"/>
+        <w:jc w:val="both"/>
+        <w:rPr>
+          <w:rFonts w:ascii="Arial" w:hAnsi="Arial" w:cs="Helvetica"/>
+          <w:sz w:val="20"/>
+        </w:rPr>
+      </w:pPr>
+      <w:proofErr w:type="spellStart"/>
+      <w:proofErr w:type="gramStart"/>
+      <w:r>
+        <w:rPr>
+          <w:rFonts w:ascii="Arial" w:hAnsi="Arial" w:cs="Helvetica"/>
+          <w:sz w:val="20"/>
+        </w:rPr>
+        <w:t>unresolvable</w:t>
+      </w:r>
+      <w:proofErr w:type="spellEnd"/>
+      <w:proofErr w:type="gramEnd"/>
+      <w:r>
+        <w:rPr>
+          <w:rFonts w:ascii="Arial" w:hAnsi="Arial" w:cs="Helvetica"/>
+          <w:sz w:val="20"/>
+        </w:rPr>
+        <w:t>, wouldn't that put a rather serious damper on considerations of adoption? What would it take to find a solution? If it is resolvable, restructure the paragraph so that this is clear.</w:t>
       </w:r>
     </w:p>
     <w:p>
@@ -1750,12 +2143,21 @@
           <w:sz w:val="20"/>
         </w:rPr>
       </w:pPr>
-      <w:r>
-        <w:rPr>
-          <w:rFonts w:ascii="Arial" w:hAnsi="Arial" w:cs="Helvetica"/>
-          <w:sz w:val="20"/>
-        </w:rPr>
-        <w:t>p.7, second paragraph. There seems again be an implication that an implementation of MIREOT must include a SPARQL endpoint. It seemed earlier in the manuscript that this is an implementation detail; if</w:t>
+      <w:proofErr w:type="gramStart"/>
+      <w:r>
+        <w:rPr>
+          <w:rFonts w:ascii="Arial" w:hAnsi="Arial" w:cs="Helvetica"/>
+          <w:sz w:val="20"/>
+        </w:rPr>
+        <w:t>p</w:t>
+      </w:r>
+      <w:proofErr w:type="gramEnd"/>
+      <w:r>
+        <w:rPr>
+          <w:rFonts w:ascii="Arial" w:hAnsi="Arial" w:cs="Helvetica"/>
+          <w:sz w:val="20"/>
+        </w:rPr>
+        <w:t>.7, second paragraph. There seems again be an implication that an implementation of MIREOT must include a SPARQL endpoint. It seemed earlier in the manuscript that this is an implementation detail; if</w:t>
       </w:r>
       <w:r>
         <w:rPr>
@@ -1853,12 +2255,21 @@
           <w:sz w:val="20"/>
         </w:rPr>
       </w:pPr>
-      <w:r>
-        <w:rPr>
-          <w:rFonts w:ascii="Arial" w:hAnsi="Arial" w:cs="Helvetica"/>
-          <w:sz w:val="20"/>
-        </w:rPr>
-        <w:t>p.7, " correct inference using the external classes is only</w:t>
+      <w:proofErr w:type="gramStart"/>
+      <w:r>
+        <w:rPr>
+          <w:rFonts w:ascii="Arial" w:hAnsi="Arial" w:cs="Helvetica"/>
+          <w:sz w:val="20"/>
+        </w:rPr>
+        <w:t>p</w:t>
+      </w:r>
+      <w:proofErr w:type="gramEnd"/>
+      <w:r>
+        <w:rPr>
+          <w:rFonts w:ascii="Arial" w:hAnsi="Arial" w:cs="Helvetica"/>
+          <w:sz w:val="20"/>
+        </w:rPr>
+        <w:t>.7, " correct inference using the external classes is only</w:t>
       </w:r>
       <w:r>
         <w:rPr>
@@ -1900,7 +2311,23 @@
           <w:rFonts w:ascii="Arial" w:hAnsi="Arial" w:cs="Helvetica"/>
           <w:sz w:val="20"/>
         </w:rPr>
-        <w:t>that has to be true. Provided that the imported assertions are</w:t>
+        <w:t xml:space="preserve">that </w:t>
+      </w:r>
+      <w:proofErr w:type="gramStart"/>
+      <w:r>
+        <w:rPr>
+          <w:rFonts w:ascii="Arial" w:hAnsi="Arial" w:cs="Helvetica"/>
+          <w:sz w:val="20"/>
+        </w:rPr>
+        <w:t>has</w:t>
+      </w:r>
+      <w:proofErr w:type="gramEnd"/>
+      <w:r>
+        <w:rPr>
+          <w:rFonts w:ascii="Arial" w:hAnsi="Arial" w:cs="Helvetica"/>
+          <w:sz w:val="20"/>
+        </w:rPr>
+        <w:t xml:space="preserve"> to be true. Provided that the imported assertions are</w:t>
       </w:r>
       <w:r>
         <w:rPr>
@@ -1984,7 +2411,23 @@
           <w:rFonts w:ascii="Arial" w:hAnsi="Arial" w:cs="Helvetica"/>
           <w:sz w:val="20"/>
         </w:rPr>
-        <w:t>result only be conflict, but not "correct" inferences? I</w:t>
+        <w:t>result only be conflict, but not "</w:t>
+      </w:r>
+      <w:proofErr w:type="gramStart"/>
+      <w:r>
+        <w:rPr>
+          <w:rFonts w:ascii="Arial" w:hAnsi="Arial" w:cs="Helvetica"/>
+          <w:sz w:val="20"/>
+        </w:rPr>
+        <w:t>correct</w:t>
+      </w:r>
+      <w:proofErr w:type="gramEnd"/>
+      <w:r>
+        <w:rPr>
+          <w:rFonts w:ascii="Arial" w:hAnsi="Arial" w:cs="Helvetica"/>
+          <w:sz w:val="20"/>
+        </w:rPr>
+        <w:t>" inferences? I</w:t>
       </w:r>
       <w:r>
         <w:rPr>
@@ -2070,12 +2513,21 @@
           <w:sz w:val="20"/>
         </w:rPr>
       </w:pPr>
-      <w:r>
-        <w:rPr>
-          <w:rFonts w:ascii="Arial" w:hAnsi="Arial" w:cs="Helvetica"/>
-          <w:sz w:val="20"/>
-        </w:rPr>
-        <w:t>p.7, "In adding axioms, such as the subclass axiom when</w:t>
+      <w:proofErr w:type="gramStart"/>
+      <w:r>
+        <w:rPr>
+          <w:rFonts w:ascii="Arial" w:hAnsi="Arial" w:cs="Helvetica"/>
+          <w:sz w:val="20"/>
+        </w:rPr>
+        <w:t>p</w:t>
+      </w:r>
+      <w:proofErr w:type="gramEnd"/>
+      <w:r>
+        <w:rPr>
+          <w:rFonts w:ascii="Arial" w:hAnsi="Arial" w:cs="Helvetica"/>
+          <w:sz w:val="20"/>
+        </w:rPr>
+        <w:t>.7, "In adding axioms, such as the subclass axiom when</w:t>
       </w:r>
       <w:r>
         <w:rPr>
@@ -2198,12 +2650,21 @@
           <w:sz w:val="20"/>
         </w:rPr>
       </w:pPr>
-      <w:r>
-        <w:rPr>
-          <w:rFonts w:ascii="Arial" w:hAnsi="Arial" w:cs="Helvetica"/>
-          <w:sz w:val="20"/>
-        </w:rPr>
-        <w:t>p.7, " In our experience with the better OBO ontologies, the</w:t>
+      <w:proofErr w:type="gramStart"/>
+      <w:r>
+        <w:rPr>
+          <w:rFonts w:ascii="Arial" w:hAnsi="Arial" w:cs="Helvetica"/>
+          <w:sz w:val="20"/>
+        </w:rPr>
+        <w:t>p</w:t>
+      </w:r>
+      <w:proofErr w:type="gramEnd"/>
+      <w:r>
+        <w:rPr>
+          <w:rFonts w:ascii="Arial" w:hAnsi="Arial" w:cs="Helvetica"/>
+          <w:sz w:val="20"/>
+        </w:rPr>
+        <w:t>.7, " In our experience with the better OBO ontologies, the</w:t>
       </w:r>
       <w:r>
         <w:rPr>
@@ -2259,7 +2720,23 @@
           <w:rFonts w:ascii="Arial" w:hAnsi="Arial" w:cs="Helvetica"/>
           <w:sz w:val="20"/>
         </w:rPr>
-        <w:t>and more correct than the axiomatization." What are the</w:t>
+        <w:t xml:space="preserve">and more correct than the </w:t>
+      </w:r>
+      <w:proofErr w:type="spellStart"/>
+      <w:r>
+        <w:rPr>
+          <w:rFonts w:ascii="Arial" w:hAnsi="Arial" w:cs="Helvetica"/>
+          <w:sz w:val="20"/>
+        </w:rPr>
+        <w:t>axiomatization</w:t>
+      </w:r>
+      <w:proofErr w:type="spellEnd"/>
+      <w:r>
+        <w:rPr>
+          <w:rFonts w:ascii="Arial" w:hAnsi="Arial" w:cs="Helvetica"/>
+          <w:sz w:val="20"/>
+        </w:rPr>
+        <w:t>." What are the</w:t>
       </w:r>
       <w:r>
         <w:rPr>
@@ -2417,44 +2894,80 @@
           <w:i/>
           <w:sz w:val="20"/>
         </w:rPr>
-        <w:t>Curators tend to spend more time writing free text definitions (which are quicker and easier to formulate). Those therefore often have more semantically-correct information than their equivalent axiomatization.</w:t>
-      </w:r>
-    </w:p>
-    <w:p>
-      <w:pPr>
-        <w:widowControl w:val="0"/>
-        <w:autoSpaceDE w:val="0"/>
-        <w:autoSpaceDN w:val="0"/>
-        <w:adjustRightInd w:val="0"/>
-        <w:spacing w:after="0"/>
-        <w:jc w:val="both"/>
+        <w:t xml:space="preserve">Curators tend to spend more time writing free text definitions (which are quicker and easier to formulate). Those therefore often have more </w:t>
+      </w:r>
+      <w:proofErr w:type="gramStart"/>
+      <w:r>
         <w:rPr>
           <w:rFonts w:ascii="Arial" w:hAnsi="Arial"/>
           <w:i/>
           <w:sz w:val="20"/>
         </w:rPr>
-      </w:pPr>
-    </w:p>
-    <w:p>
-      <w:pPr>
-        <w:widowControl w:val="0"/>
-        <w:autoSpaceDE w:val="0"/>
-        <w:autoSpaceDN w:val="0"/>
-        <w:adjustRightInd w:val="0"/>
-        <w:spacing w:after="0"/>
-        <w:jc w:val="both"/>
-        <w:rPr>
-          <w:rFonts w:ascii="Arial" w:hAnsi="Arial" w:cs="Helvetica"/>
-          <w:i/>
-          <w:sz w:val="20"/>
-        </w:rPr>
-      </w:pPr>
+        <w:t>semantically-correct</w:t>
+      </w:r>
+      <w:proofErr w:type="gramEnd"/>
       <w:r>
         <w:rPr>
           <w:rFonts w:ascii="Arial" w:hAnsi="Arial"/>
           <w:i/>
           <w:sz w:val="20"/>
         </w:rPr>
+        <w:t xml:space="preserve"> information than their equivalent </w:t>
+      </w:r>
+      <w:proofErr w:type="spellStart"/>
+      <w:r>
+        <w:rPr>
+          <w:rFonts w:ascii="Arial" w:hAnsi="Arial"/>
+          <w:i/>
+          <w:sz w:val="20"/>
+        </w:rPr>
+        <w:t>axiomatization</w:t>
+      </w:r>
+      <w:proofErr w:type="spellEnd"/>
+      <w:r>
+        <w:rPr>
+          <w:rFonts w:ascii="Arial" w:hAnsi="Arial"/>
+          <w:i/>
+          <w:sz w:val="20"/>
+        </w:rPr>
+        <w:t>.</w:t>
+      </w:r>
+    </w:p>
+    <w:p>
+      <w:pPr>
+        <w:widowControl w:val="0"/>
+        <w:autoSpaceDE w:val="0"/>
+        <w:autoSpaceDN w:val="0"/>
+        <w:adjustRightInd w:val="0"/>
+        <w:spacing w:after="0"/>
+        <w:jc w:val="both"/>
+        <w:rPr>
+          <w:rFonts w:ascii="Arial" w:hAnsi="Arial"/>
+          <w:i/>
+          <w:sz w:val="20"/>
+        </w:rPr>
+      </w:pPr>
+    </w:p>
+    <w:p>
+      <w:pPr>
+        <w:widowControl w:val="0"/>
+        <w:autoSpaceDE w:val="0"/>
+        <w:autoSpaceDN w:val="0"/>
+        <w:adjustRightInd w:val="0"/>
+        <w:spacing w:after="0"/>
+        <w:jc w:val="both"/>
+        <w:rPr>
+          <w:rFonts w:ascii="Arial" w:hAnsi="Arial" w:cs="Helvetica"/>
+          <w:i/>
+          <w:sz w:val="20"/>
+        </w:rPr>
+      </w:pPr>
+      <w:r>
+        <w:rPr>
+          <w:rFonts w:ascii="Arial" w:hAnsi="Arial"/>
+          <w:i/>
+          <w:sz w:val="20"/>
+        </w:rPr>
         <w:t>We updated the text to reflect these.</w:t>
       </w:r>
     </w:p>
@@ -2485,33 +2998,51 @@
           <w:sz w:val="20"/>
         </w:rPr>
       </w:pPr>
-      <w:r>
-        <w:rPr>
-          <w:rFonts w:ascii="Arial" w:hAnsi="Arial" w:cs="Helvetica"/>
-          <w:sz w:val="20"/>
-        </w:rPr>
-        <w:t>p.7, " If additional restrictions are required"</w:t>
-      </w:r>
-    </w:p>
-    <w:p>
-      <w:pPr>
-        <w:widowControl w:val="0"/>
-        <w:autoSpaceDE w:val="0"/>
-        <w:autoSpaceDN w:val="0"/>
-        <w:adjustRightInd w:val="0"/>
-        <w:spacing w:after="0"/>
-        <w:jc w:val="both"/>
-        <w:rPr>
-          <w:rFonts w:ascii="Arial" w:hAnsi="Arial" w:cs="Helvetica"/>
-          <w:sz w:val="20"/>
-        </w:rPr>
-      </w:pPr>
-      <w:r>
-        <w:rPr>
-          <w:rFonts w:ascii="Arial" w:hAnsi="Arial" w:cs="Helvetica"/>
-          <w:sz w:val="20"/>
-        </w:rPr>
-        <w:t>Restrictions such as? Not sure what you mean here.</w:t>
+      <w:proofErr w:type="gramStart"/>
+      <w:r>
+        <w:rPr>
+          <w:rFonts w:ascii="Arial" w:hAnsi="Arial" w:cs="Helvetica"/>
+          <w:sz w:val="20"/>
+        </w:rPr>
+        <w:t>p</w:t>
+      </w:r>
+      <w:proofErr w:type="gramEnd"/>
+      <w:r>
+        <w:rPr>
+          <w:rFonts w:ascii="Arial" w:hAnsi="Arial" w:cs="Helvetica"/>
+          <w:sz w:val="20"/>
+        </w:rPr>
+        <w:t>.7, " If additional restrictions are required"</w:t>
+      </w:r>
+    </w:p>
+    <w:p>
+      <w:pPr>
+        <w:widowControl w:val="0"/>
+        <w:autoSpaceDE w:val="0"/>
+        <w:autoSpaceDN w:val="0"/>
+        <w:adjustRightInd w:val="0"/>
+        <w:spacing w:after="0"/>
+        <w:jc w:val="both"/>
+        <w:rPr>
+          <w:rFonts w:ascii="Arial" w:hAnsi="Arial" w:cs="Helvetica"/>
+          <w:sz w:val="20"/>
+        </w:rPr>
+      </w:pPr>
+      <w:proofErr w:type="gramStart"/>
+      <w:r>
+        <w:rPr>
+          <w:rFonts w:ascii="Arial" w:hAnsi="Arial" w:cs="Helvetica"/>
+          <w:sz w:val="20"/>
+        </w:rPr>
+        <w:t>Restrictions such as?</w:t>
+      </w:r>
+      <w:proofErr w:type="gramEnd"/>
+      <w:r>
+        <w:rPr>
+          <w:rFonts w:ascii="Arial" w:hAnsi="Arial" w:cs="Helvetica"/>
+          <w:sz w:val="20"/>
+        </w:rPr>
+        <w:t xml:space="preserve"> Not sure what you mean here.</w:t>
       </w:r>
     </w:p>
     <w:p>
@@ -2548,57 +3079,75 @@
           <w:i/>
           <w:sz w:val="20"/>
         </w:rPr>
-        <w:t xml:space="preserve">In some cases we may want to add extra logical restrictions on the imported terms, that relate them to other OBI classes. This usage is however anecdotal and we removed this sentence. </w:t>
-      </w:r>
-    </w:p>
-    <w:p>
-      <w:pPr>
-        <w:widowControl w:val="0"/>
-        <w:autoSpaceDE w:val="0"/>
-        <w:autoSpaceDN w:val="0"/>
-        <w:adjustRightInd w:val="0"/>
-        <w:spacing w:after="0"/>
-        <w:jc w:val="both"/>
-        <w:rPr>
-          <w:rFonts w:ascii="Arial" w:hAnsi="Arial" w:cs="Helvetica"/>
-          <w:sz w:val="20"/>
-        </w:rPr>
-      </w:pPr>
-    </w:p>
-    <w:p>
-      <w:pPr>
-        <w:widowControl w:val="0"/>
-        <w:autoSpaceDE w:val="0"/>
-        <w:autoSpaceDN w:val="0"/>
-        <w:adjustRightInd w:val="0"/>
-        <w:spacing w:after="0"/>
-        <w:jc w:val="both"/>
-        <w:rPr>
-          <w:rFonts w:ascii="Arial" w:hAnsi="Arial" w:cs="Helvetica"/>
-          <w:sz w:val="20"/>
-        </w:rPr>
-      </w:pPr>
-      <w:r>
-        <w:rPr>
-          <w:rFonts w:ascii="Arial" w:hAnsi="Arial" w:cs="Helvetica"/>
-          <w:sz w:val="20"/>
-        </w:rPr>
-        <w:t>p.7, "When deciding to import an external term the textual</w:t>
-      </w:r>
-    </w:p>
-    <w:p>
-      <w:pPr>
-        <w:widowControl w:val="0"/>
-        <w:autoSpaceDE w:val="0"/>
-        <w:autoSpaceDN w:val="0"/>
-        <w:adjustRightInd w:val="0"/>
-        <w:spacing w:after="0"/>
-        <w:jc w:val="both"/>
-        <w:rPr>
-          <w:rFonts w:ascii="Arial" w:hAnsi="Arial" w:cs="Helvetica"/>
-          <w:sz w:val="20"/>
-        </w:rPr>
-      </w:pPr>
+        <w:t>In some cases we may want to add extra logical res</w:t>
+      </w:r>
+      <w:r>
+        <w:rPr>
+          <w:rFonts w:ascii="Arial" w:hAnsi="Arial"/>
+          <w:i/>
+          <w:sz w:val="20"/>
+        </w:rPr>
+        <w:t>trictions on the imported terms</w:t>
+      </w:r>
+      <w:r>
+        <w:rPr>
+          <w:rFonts w:ascii="Arial" w:hAnsi="Arial"/>
+          <w:i/>
+          <w:sz w:val="20"/>
+        </w:rPr>
+        <w:t xml:space="preserve"> that relate them to other OBI classes. This usage is however anecdotal and we removed this sentence. </w:t>
+      </w:r>
+    </w:p>
+    <w:p>
+      <w:pPr>
+        <w:widowControl w:val="0"/>
+        <w:autoSpaceDE w:val="0"/>
+        <w:autoSpaceDN w:val="0"/>
+        <w:adjustRightInd w:val="0"/>
+        <w:spacing w:after="0"/>
+        <w:jc w:val="both"/>
+        <w:rPr>
+          <w:rFonts w:ascii="Arial" w:hAnsi="Arial" w:cs="Helvetica"/>
+          <w:sz w:val="20"/>
+        </w:rPr>
+      </w:pPr>
+    </w:p>
+    <w:p>
+      <w:pPr>
+        <w:widowControl w:val="0"/>
+        <w:autoSpaceDE w:val="0"/>
+        <w:autoSpaceDN w:val="0"/>
+        <w:adjustRightInd w:val="0"/>
+        <w:spacing w:after="0"/>
+        <w:jc w:val="both"/>
+        <w:rPr>
+          <w:rFonts w:ascii="Arial" w:hAnsi="Arial" w:cs="Helvetica"/>
+          <w:sz w:val="20"/>
+        </w:rPr>
+      </w:pPr>
+      <w:proofErr w:type="gramStart"/>
+      <w:r>
+        <w:rPr>
+          <w:rFonts w:ascii="Arial" w:hAnsi="Arial" w:cs="Helvetica"/>
+          <w:sz w:val="20"/>
+        </w:rPr>
+        <w:t>p</w:t>
+      </w:r>
+      <w:proofErr w:type="gramEnd"/>
+      <w:r>
+        <w:rPr>
+          <w:rFonts w:ascii="Arial" w:hAnsi="Arial" w:cs="Helvetica"/>
+          <w:sz w:val="20"/>
+        </w:rPr>
+        <w:t>.7, "When deciding to import an external term the textual</w:t>
+      </w:r>
+      <w:r>
+        <w:rPr>
+          <w:rFonts w:ascii="Arial" w:hAnsi="Arial" w:cs="Helvetica"/>
+          <w:sz w:val="20"/>
+        </w:rPr>
+        <w:t xml:space="preserve"> </w:t>
+      </w:r>
       <w:r>
         <w:rPr>
           <w:rFonts w:ascii="Arial" w:hAnsi="Arial" w:cs="Helvetica"/>
@@ -2727,12 +3276,21 @@
           <w:sz w:val="20"/>
         </w:rPr>
       </w:pPr>
-      <w:r>
-        <w:rPr>
-          <w:rFonts w:ascii="Arial" w:hAnsi="Arial" w:cs="Helvetica"/>
-          <w:sz w:val="20"/>
-        </w:rPr>
-        <w:t>p.7, " As we are importing from OBO Foundry candidate ontologies</w:t>
+      <w:proofErr w:type="gramStart"/>
+      <w:r>
+        <w:rPr>
+          <w:rFonts w:ascii="Arial" w:hAnsi="Arial" w:cs="Helvetica"/>
+          <w:sz w:val="20"/>
+        </w:rPr>
+        <w:t>p</w:t>
+      </w:r>
+      <w:proofErr w:type="gramEnd"/>
+      <w:r>
+        <w:rPr>
+          <w:rFonts w:ascii="Arial" w:hAnsi="Arial" w:cs="Helvetica"/>
+          <w:sz w:val="20"/>
+        </w:rPr>
+        <w:t>.7, " As we are importing from OBO Foundry candidate ontologies</w:t>
       </w:r>
       <w:r>
         <w:rPr>
@@ -2906,27 +3464,29 @@
           <w:sz w:val="20"/>
         </w:rPr>
       </w:pPr>
-      <w:r>
-        <w:rPr>
-          <w:rFonts w:ascii="Arial" w:hAnsi="Arial" w:cs="Helvetica"/>
-          <w:sz w:val="20"/>
-        </w:rPr>
-        <w:t>p.7, "The current implementation of the MIREOT guidelines relies</w:t>
-      </w:r>
-    </w:p>
-    <w:p>
-      <w:pPr>
-        <w:widowControl w:val="0"/>
-        <w:autoSpaceDE w:val="0"/>
-        <w:autoSpaceDN w:val="0"/>
-        <w:adjustRightInd w:val="0"/>
-        <w:spacing w:after="0"/>
-        <w:jc w:val="both"/>
-        <w:rPr>
-          <w:rFonts w:ascii="Arial" w:hAnsi="Arial" w:cs="Helvetica"/>
-          <w:sz w:val="20"/>
-        </w:rPr>
-      </w:pPr>
+      <w:proofErr w:type="gramStart"/>
+      <w:r>
+        <w:rPr>
+          <w:rFonts w:ascii="Arial" w:hAnsi="Arial" w:cs="Helvetica"/>
+          <w:sz w:val="20"/>
+        </w:rPr>
+        <w:t>p</w:t>
+      </w:r>
+      <w:proofErr w:type="gramEnd"/>
+      <w:r>
+        <w:rPr>
+          <w:rFonts w:ascii="Arial" w:hAnsi="Arial" w:cs="Helvetica"/>
+          <w:sz w:val="20"/>
+        </w:rPr>
+        <w:t>.7, "The current implementation of the MIREOT guidelines relies</w:t>
+      </w:r>
+      <w:r>
+        <w:rPr>
+          <w:rFonts w:ascii="Arial" w:hAnsi="Arial" w:cs="Helvetica"/>
+          <w:sz w:val="20"/>
+        </w:rPr>
+        <w:t xml:space="preserve"> </w:t>
+      </w:r>
       <w:r>
         <w:rPr>
           <w:rFonts w:ascii="Arial" w:hAnsi="Arial" w:cs="Helvetica"/>
@@ -3039,871 +3599,93 @@
         </w:rPr>
         <w:t>Minor typographical and stylistic revisions:</w:t>
       </w:r>
-    </w:p>
-    <w:p>
-      <w:pPr>
-        <w:widowControl w:val="0"/>
-        <w:autoSpaceDE w:val="0"/>
-        <w:autoSpaceDN w:val="0"/>
-        <w:adjustRightInd w:val="0"/>
-        <w:spacing w:after="0"/>
-        <w:jc w:val="both"/>
-        <w:rPr>
-          <w:rFonts w:ascii="Arial" w:hAnsi="Arial" w:cs="Helvetica"/>
-          <w:sz w:val="20"/>
-        </w:rPr>
-      </w:pPr>
-    </w:p>
-    <w:p>
-      <w:pPr>
-        <w:widowControl w:val="0"/>
-        <w:autoSpaceDE w:val="0"/>
-        <w:autoSpaceDN w:val="0"/>
-        <w:adjustRightInd w:val="0"/>
-        <w:spacing w:after="0"/>
-        <w:jc w:val="both"/>
-        <w:rPr>
-          <w:rFonts w:ascii="Arial" w:hAnsi="Arial" w:cs="Helvetica"/>
-          <w:sz w:val="20"/>
-        </w:rPr>
-      </w:pPr>
-      <w:r>
-        <w:rPr>
-          <w:rFonts w:ascii="Arial" w:hAnsi="Arial" w:cs="Helvetica"/>
-          <w:sz w:val="20"/>
-        </w:rPr>
-        <w:t>p.1, " While it appears that building upon existing vocabularies</w:t>
-      </w:r>
-      <w:r>
-        <w:rPr>
-          <w:rFonts w:ascii="Arial" w:hAnsi="Arial" w:cs="Helvetica"/>
-          <w:sz w:val="20"/>
-        </w:rPr>
-        <w:t xml:space="preserve"> </w:t>
-      </w:r>
-      <w:r>
-        <w:rPr>
-          <w:rFonts w:ascii="Arial" w:hAnsi="Arial" w:cs="Helvetica"/>
-          <w:sz w:val="20"/>
-        </w:rPr>
-        <w:t>is the best way to proceed,": break paragraph</w:t>
-      </w:r>
-    </w:p>
-    <w:p>
-      <w:pPr>
-        <w:widowControl w:val="0"/>
-        <w:autoSpaceDE w:val="0"/>
-        <w:autoSpaceDN w:val="0"/>
-        <w:adjustRightInd w:val="0"/>
-        <w:spacing w:after="0"/>
-        <w:jc w:val="both"/>
-        <w:rPr>
-          <w:rFonts w:ascii="Arial" w:hAnsi="Arial" w:cs="Helvetica"/>
-          <w:sz w:val="20"/>
-        </w:rPr>
-      </w:pPr>
-    </w:p>
-    <w:p>
-      <w:pPr>
-        <w:widowControl w:val="0"/>
-        <w:autoSpaceDE w:val="0"/>
-        <w:autoSpaceDN w:val="0"/>
-        <w:adjustRightInd w:val="0"/>
-        <w:spacing w:after="0"/>
-        <w:jc w:val="both"/>
-        <w:rPr>
-          <w:rFonts w:ascii="Arial" w:hAnsi="Arial" w:cs="Helvetica"/>
-          <w:sz w:val="20"/>
-        </w:rPr>
-      </w:pPr>
-      <w:r>
-        <w:rPr>
-          <w:rFonts w:ascii="Arial" w:hAnsi="Arial" w:cs="Helvetica"/>
-          <w:sz w:val="20"/>
-        </w:rPr>
-        <w:t>p.1, "mechanism owl:imports": unnecessary jargon in the</w:t>
-      </w:r>
-      <w:r>
-        <w:rPr>
-          <w:rFonts w:ascii="Arial" w:hAnsi="Arial" w:cs="Helvetica"/>
-          <w:sz w:val="20"/>
-        </w:rPr>
-        <w:t xml:space="preserve"> </w:t>
-      </w:r>
-      <w:r>
-        <w:rPr>
-          <w:rFonts w:ascii="Arial" w:hAnsi="Arial" w:cs="Helvetica"/>
-          <w:sz w:val="20"/>
-        </w:rPr>
-        <w:t xml:space="preserve">introduction (unless non-OWL experts need not read the article </w:t>
-      </w:r>
-      <w:r>
-        <w:rPr>
-          <w:rFonts w:ascii="Arial" w:hAnsi="Arial" w:cs="Helvetica"/>
-          <w:sz w:val="20"/>
-        </w:rPr>
-        <w:t>–</w:t>
-      </w:r>
-      <w:r>
-        <w:rPr>
-          <w:rFonts w:ascii="Arial" w:hAnsi="Arial" w:cs="Helvetica"/>
-          <w:sz w:val="20"/>
-        </w:rPr>
-        <w:t xml:space="preserve"> then</w:t>
-      </w:r>
-      <w:r>
-        <w:rPr>
-          <w:rFonts w:ascii="Arial" w:hAnsi="Arial" w:cs="Helvetica"/>
-          <w:sz w:val="20"/>
-        </w:rPr>
-        <w:t xml:space="preserve"> </w:t>
-      </w:r>
-      <w:r>
-        <w:rPr>
-          <w:rFonts w:ascii="Arial" w:hAnsi="Arial" w:cs="Helvetica"/>
-          <w:sz w:val="20"/>
-        </w:rPr>
-        <w:t>say so in the abstract).</w:t>
-      </w:r>
-    </w:p>
-    <w:p>
-      <w:pPr>
-        <w:widowControl w:val="0"/>
-        <w:autoSpaceDE w:val="0"/>
-        <w:autoSpaceDN w:val="0"/>
-        <w:adjustRightInd w:val="0"/>
-        <w:spacing w:after="0"/>
-        <w:jc w:val="both"/>
-        <w:rPr>
-          <w:rFonts w:ascii="Arial" w:hAnsi="Arial" w:cs="Helvetica"/>
-          <w:sz w:val="20"/>
-        </w:rPr>
-      </w:pPr>
-    </w:p>
-    <w:p>
-      <w:pPr>
-        <w:widowControl w:val="0"/>
-        <w:autoSpaceDE w:val="0"/>
-        <w:autoSpaceDN w:val="0"/>
-        <w:adjustRightInd w:val="0"/>
-        <w:spacing w:after="0"/>
-        <w:jc w:val="both"/>
-        <w:rPr>
-          <w:rFonts w:ascii="Arial" w:hAnsi="Arial" w:cs="Helvetica"/>
-          <w:sz w:val="20"/>
-        </w:rPr>
-      </w:pPr>
-      <w:r>
-        <w:rPr>
-          <w:rFonts w:ascii="Arial" w:hAnsi="Arial" w:cs="Helvetica"/>
-          <w:sz w:val="20"/>
-        </w:rPr>
-        <w:t>p.2, "making direct OWL imports of such resources</w:t>
-      </w:r>
-      <w:r>
-        <w:rPr>
-          <w:rFonts w:ascii="Arial" w:hAnsi="Arial" w:cs="Helvetica"/>
-          <w:sz w:val="20"/>
-        </w:rPr>
-        <w:t xml:space="preserve"> </w:t>
-      </w:r>
-      <w:r>
-        <w:rPr>
-          <w:rFonts w:ascii="Arial" w:hAnsi="Arial" w:cs="Helvetica"/>
-          <w:sz w:val="20"/>
-        </w:rPr>
-        <w:t>impractical": redundant with the preceding sentence.</w:t>
-      </w:r>
-    </w:p>
-    <w:p>
-      <w:pPr>
-        <w:widowControl w:val="0"/>
-        <w:autoSpaceDE w:val="0"/>
-        <w:autoSpaceDN w:val="0"/>
-        <w:adjustRightInd w:val="0"/>
-        <w:spacing w:after="0"/>
-        <w:jc w:val="both"/>
-        <w:rPr>
-          <w:rFonts w:ascii="Arial" w:hAnsi="Arial" w:cs="Helvetica"/>
-          <w:sz w:val="20"/>
-        </w:rPr>
-      </w:pPr>
-    </w:p>
-    <w:p>
-      <w:pPr>
-        <w:widowControl w:val="0"/>
-        <w:autoSpaceDE w:val="0"/>
-        <w:autoSpaceDN w:val="0"/>
-        <w:adjustRightInd w:val="0"/>
-        <w:spacing w:after="0"/>
-        <w:jc w:val="both"/>
-        <w:rPr>
-          <w:rFonts w:ascii="Arial" w:hAnsi="Arial" w:cs="Helvetica"/>
-          <w:sz w:val="20"/>
-        </w:rPr>
-      </w:pPr>
-      <w:r>
-        <w:rPr>
-          <w:rFonts w:ascii="Arial" w:hAnsi="Arial" w:cs="Helvetica"/>
-          <w:sz w:val="20"/>
-        </w:rPr>
-        <w:t>p.2, "when imported by an other ontology": another, not an</w:t>
-      </w:r>
-      <w:r>
-        <w:rPr>
-          <w:rFonts w:ascii="Arial" w:hAnsi="Arial" w:cs="Helvetica"/>
-          <w:sz w:val="20"/>
-        </w:rPr>
-        <w:t xml:space="preserve"> </w:t>
-      </w:r>
-      <w:r>
-        <w:rPr>
-          <w:rFonts w:ascii="Arial" w:hAnsi="Arial" w:cs="Helvetica"/>
-          <w:sz w:val="20"/>
-        </w:rPr>
-        <w:t>other</w:t>
-      </w:r>
-    </w:p>
-    <w:p>
-      <w:pPr>
-        <w:widowControl w:val="0"/>
-        <w:autoSpaceDE w:val="0"/>
-        <w:autoSpaceDN w:val="0"/>
-        <w:adjustRightInd w:val="0"/>
-        <w:spacing w:after="0"/>
-        <w:jc w:val="both"/>
-        <w:rPr>
-          <w:rFonts w:ascii="Arial" w:hAnsi="Arial" w:cs="Helvetica"/>
-          <w:sz w:val="20"/>
-        </w:rPr>
-      </w:pPr>
-    </w:p>
-    <w:p>
-      <w:pPr>
-        <w:widowControl w:val="0"/>
-        <w:autoSpaceDE w:val="0"/>
-        <w:autoSpaceDN w:val="0"/>
-        <w:adjustRightInd w:val="0"/>
-        <w:spacing w:after="0"/>
-        <w:jc w:val="both"/>
-        <w:rPr>
-          <w:rFonts w:ascii="Arial" w:hAnsi="Arial" w:cs="Helvetica"/>
-          <w:sz w:val="20"/>
-        </w:rPr>
-      </w:pPr>
-      <w:r>
-        <w:rPr>
-          <w:rFonts w:ascii="Arial" w:hAnsi="Arial" w:cs="Helvetica"/>
-          <w:sz w:val="20"/>
-        </w:rPr>
-        <w:t>p.2, "This solution allows developers to pick only pieces of the</w:t>
-      </w:r>
-      <w:r>
-        <w:rPr>
-          <w:rFonts w:ascii="Arial" w:hAnsi="Arial" w:cs="Helvetica"/>
-          <w:sz w:val="20"/>
-        </w:rPr>
-        <w:t xml:space="preserve"> </w:t>
-      </w:r>
-      <w:r>
-        <w:rPr>
-          <w:rFonts w:ascii="Arial" w:hAnsi="Arial" w:cs="Helvetica"/>
-          <w:sz w:val="20"/>
-        </w:rPr>
-        <w:t>source ontology (and thus overcome size issues) without losing any</w:t>
-      </w:r>
-      <w:r>
-        <w:rPr>
-          <w:rFonts w:ascii="Arial" w:hAnsi="Arial" w:cs="Helvetica"/>
-          <w:sz w:val="20"/>
-        </w:rPr>
-        <w:t xml:space="preserve"> </w:t>
-      </w:r>
-      <w:r>
-        <w:rPr>
-          <w:rFonts w:ascii="Arial" w:hAnsi="Arial" w:cs="Helvetica"/>
-          <w:sz w:val="20"/>
-        </w:rPr>
-        <w:t>reasoning power.": Maybe this is nit-picking, but the developers</w:t>
-      </w:r>
-      <w:r>
-        <w:rPr>
-          <w:rFonts w:ascii="Arial" w:hAnsi="Arial" w:cs="Helvetica"/>
-          <w:sz w:val="20"/>
-        </w:rPr>
-        <w:t xml:space="preserve"> </w:t>
-      </w:r>
-      <w:r>
-        <w:rPr>
-          <w:rFonts w:ascii="Arial" w:hAnsi="Arial" w:cs="Helvetica"/>
-          <w:sz w:val="20"/>
-        </w:rPr>
-        <w:t>*do* lose reasoning power, just that the loss is in areas that are not</w:t>
-      </w:r>
-      <w:r>
-        <w:rPr>
-          <w:rFonts w:ascii="Arial" w:hAnsi="Arial" w:cs="Helvetica"/>
-          <w:sz w:val="20"/>
-        </w:rPr>
-        <w:t xml:space="preserve"> </w:t>
-      </w:r>
-      <w:r>
-        <w:rPr>
-          <w:rFonts w:ascii="Arial" w:hAnsi="Arial" w:cs="Helvetica"/>
-          <w:sz w:val="20"/>
-        </w:rPr>
-        <w:t>of interest and hence don't matter.</w:t>
-      </w:r>
-    </w:p>
-    <w:p>
-      <w:pPr>
-        <w:widowControl w:val="0"/>
-        <w:autoSpaceDE w:val="0"/>
-        <w:autoSpaceDN w:val="0"/>
-        <w:adjustRightInd w:val="0"/>
-        <w:spacing w:after="0"/>
-        <w:jc w:val="both"/>
-        <w:rPr>
-          <w:rFonts w:ascii="Arial" w:hAnsi="Arial" w:cs="Helvetica"/>
-          <w:sz w:val="20"/>
-        </w:rPr>
-      </w:pPr>
-    </w:p>
-    <w:p>
-      <w:pPr>
-        <w:widowControl w:val="0"/>
-        <w:autoSpaceDE w:val="0"/>
-        <w:autoSpaceDN w:val="0"/>
-        <w:adjustRightInd w:val="0"/>
-        <w:spacing w:after="0"/>
-        <w:jc w:val="both"/>
-        <w:rPr>
-          <w:rFonts w:ascii="Arial" w:hAnsi="Arial" w:cs="Helvetica"/>
-          <w:sz w:val="20"/>
-        </w:rPr>
-      </w:pPr>
-      <w:r>
-        <w:rPr>
-          <w:rFonts w:ascii="Arial" w:hAnsi="Arial" w:cs="Helvetica"/>
-          <w:sz w:val="20"/>
-        </w:rPr>
-        <w:t>p.2, "When a term's changes meaning": term, not term's</w:t>
-      </w:r>
-    </w:p>
-    <w:p>
-      <w:pPr>
-        <w:widowControl w:val="0"/>
-        <w:autoSpaceDE w:val="0"/>
-        <w:autoSpaceDN w:val="0"/>
-        <w:adjustRightInd w:val="0"/>
-        <w:spacing w:after="0"/>
-        <w:jc w:val="both"/>
-        <w:rPr>
-          <w:rFonts w:ascii="Arial" w:hAnsi="Arial" w:cs="Helvetica"/>
-          <w:sz w:val="20"/>
-        </w:rPr>
-      </w:pPr>
-    </w:p>
-    <w:p>
-      <w:pPr>
-        <w:widowControl w:val="0"/>
-        <w:autoSpaceDE w:val="0"/>
-        <w:autoSpaceDN w:val="0"/>
-        <w:adjustRightInd w:val="0"/>
-        <w:spacing w:after="0"/>
-        <w:jc w:val="both"/>
-        <w:rPr>
-          <w:rFonts w:ascii="Arial" w:hAnsi="Arial" w:cs="Helvetica"/>
-          <w:sz w:val="20"/>
-        </w:rPr>
-      </w:pPr>
-      <w:r>
-        <w:rPr>
-          <w:rFonts w:ascii="Arial" w:hAnsi="Arial" w:cs="Helvetica"/>
-          <w:sz w:val="20"/>
-        </w:rPr>
-        <w:t>p.4, Figure 1: Don't the rdf: and alias: prefixes have to be defined in the prefix section?</w:t>
-      </w:r>
-    </w:p>
-    <w:p>
-      <w:pPr>
-        <w:widowControl w:val="0"/>
-        <w:autoSpaceDE w:val="0"/>
-        <w:autoSpaceDN w:val="0"/>
-        <w:adjustRightInd w:val="0"/>
-        <w:spacing w:after="0"/>
-        <w:jc w:val="both"/>
-        <w:rPr>
-          <w:rFonts w:ascii="Arial" w:hAnsi="Arial" w:cs="Helvetica"/>
-          <w:sz w:val="20"/>
-        </w:rPr>
-      </w:pPr>
-    </w:p>
-    <w:p>
-      <w:pPr>
-        <w:widowControl w:val="0"/>
-        <w:autoSpaceDE w:val="0"/>
-        <w:autoSpaceDN w:val="0"/>
-        <w:adjustRightInd w:val="0"/>
-        <w:spacing w:after="0"/>
-        <w:jc w:val="both"/>
-        <w:rPr>
-          <w:rFonts w:ascii="Arial" w:hAnsi="Arial" w:cs="Helvetica"/>
-          <w:sz w:val="20"/>
-        </w:rPr>
-      </w:pPr>
-      <w:r>
-        <w:rPr>
-          <w:rFonts w:ascii="Arial" w:hAnsi="Arial" w:cs="Helvetica"/>
-          <w:sz w:val="20"/>
-        </w:rPr>
-        <w:t>p.4, " instead of creating an other class denoting the same entity": another, not an other</w:t>
-      </w:r>
-    </w:p>
-    <w:p>
-      <w:pPr>
-        <w:widowControl w:val="0"/>
-        <w:autoSpaceDE w:val="0"/>
-        <w:autoSpaceDN w:val="0"/>
-        <w:adjustRightInd w:val="0"/>
-        <w:spacing w:after="0"/>
-        <w:jc w:val="both"/>
-        <w:rPr>
-          <w:rFonts w:ascii="Arial" w:hAnsi="Arial" w:cs="Helvetica"/>
-          <w:sz w:val="20"/>
-        </w:rPr>
-      </w:pPr>
-    </w:p>
-    <w:p>
-      <w:pPr>
-        <w:widowControl w:val="0"/>
-        <w:autoSpaceDE w:val="0"/>
-        <w:autoSpaceDN w:val="0"/>
-        <w:adjustRightInd w:val="0"/>
-        <w:spacing w:after="0"/>
-        <w:jc w:val="both"/>
-        <w:rPr>
-          <w:rFonts w:ascii="Arial" w:hAnsi="Arial" w:cs="Helvetica"/>
-          <w:sz w:val="20"/>
-        </w:rPr>
-      </w:pPr>
-      <w:r>
-        <w:rPr>
-          <w:rFonts w:ascii="Arial" w:hAnsi="Arial" w:cs="Helvetica"/>
-          <w:sz w:val="20"/>
-        </w:rPr>
-        <w:t>p.4, "This class can then be used in turn to import other classes as needed." This is confusing. Isn't what you are really trying to say here that an imported term can subsequently be chosen as the parent of another imported term?</w:t>
-      </w:r>
-    </w:p>
-    <w:p>
-      <w:pPr>
-        <w:widowControl w:val="0"/>
-        <w:autoSpaceDE w:val="0"/>
-        <w:autoSpaceDN w:val="0"/>
-        <w:adjustRightInd w:val="0"/>
-        <w:spacing w:after="0"/>
-        <w:jc w:val="both"/>
-        <w:rPr>
-          <w:rFonts w:ascii="Arial" w:hAnsi="Arial" w:cs="Helvetica"/>
-          <w:sz w:val="20"/>
-        </w:rPr>
-      </w:pPr>
-    </w:p>
-    <w:p>
-      <w:pPr>
-        <w:widowControl w:val="0"/>
-        <w:autoSpaceDE w:val="0"/>
-        <w:autoSpaceDN w:val="0"/>
-        <w:adjustRightInd w:val="0"/>
-        <w:spacing w:after="0"/>
-        <w:jc w:val="both"/>
-        <w:rPr>
-          <w:rFonts w:ascii="Arial" w:hAnsi="Arial" w:cs="Helvetica"/>
-          <w:sz w:val="20"/>
-        </w:rPr>
-      </w:pPr>
-      <w:r>
-        <w:rPr>
-          <w:rFonts w:ascii="Arial" w:hAnsi="Arial" w:cs="Helvetica"/>
-          <w:sz w:val="20"/>
-        </w:rPr>
-        <w:t>p.4, "More generally, additional axioms may be used to relate members of the class to other entities in the ontology." How is this different from other terms in the ontology? Or in other words, it's not clear what is noteworthy about this statement, so try to rephrase to make it more obvious.</w:t>
-      </w:r>
-    </w:p>
-    <w:p>
-      <w:pPr>
-        <w:widowControl w:val="0"/>
-        <w:autoSpaceDE w:val="0"/>
-        <w:autoSpaceDN w:val="0"/>
-        <w:adjustRightInd w:val="0"/>
-        <w:spacing w:after="0"/>
-        <w:jc w:val="both"/>
-        <w:rPr>
-          <w:rFonts w:ascii="Arial" w:hAnsi="Arial" w:cs="Helvetica"/>
-          <w:sz w:val="20"/>
-        </w:rPr>
-      </w:pPr>
-    </w:p>
-    <w:p>
-      <w:pPr>
-        <w:widowControl w:val="0"/>
-        <w:autoSpaceDE w:val="0"/>
-        <w:autoSpaceDN w:val="0"/>
-        <w:adjustRightInd w:val="0"/>
-        <w:spacing w:after="0"/>
-        <w:jc w:val="both"/>
-        <w:rPr>
-          <w:rFonts w:ascii="Arial" w:hAnsi="Arial" w:cs="Helvetica"/>
-          <w:sz w:val="20"/>
-        </w:rPr>
-      </w:pPr>
-      <w:r>
-        <w:rPr>
-          <w:rFonts w:ascii="Arial" w:hAnsi="Arial" w:cs="Helvetica"/>
-          <w:sz w:val="20"/>
-        </w:rPr>
-        <w:t>p.5, "The root term of the NCBI taxonomy is an example of term": of *a* term</w:t>
-      </w:r>
-    </w:p>
-    <w:p>
-      <w:pPr>
-        <w:widowControl w:val="0"/>
-        <w:autoSpaceDE w:val="0"/>
-        <w:autoSpaceDN w:val="0"/>
-        <w:adjustRightInd w:val="0"/>
-        <w:spacing w:after="0"/>
-        <w:jc w:val="both"/>
-        <w:rPr>
-          <w:rFonts w:ascii="Arial" w:hAnsi="Arial" w:cs="Helvetica"/>
-          <w:sz w:val="20"/>
-        </w:rPr>
-      </w:pPr>
-    </w:p>
-    <w:p>
-      <w:pPr>
-        <w:widowControl w:val="0"/>
-        <w:autoSpaceDE w:val="0"/>
-        <w:autoSpaceDN w:val="0"/>
-        <w:adjustRightInd w:val="0"/>
-        <w:spacing w:after="0"/>
-        <w:jc w:val="both"/>
-        <w:rPr>
-          <w:rFonts w:ascii="Arial" w:hAnsi="Arial" w:cs="Helvetica"/>
-          <w:sz w:val="20"/>
-        </w:rPr>
-      </w:pPr>
-      <w:r>
-        <w:rPr>
-          <w:rFonts w:ascii="Arial" w:hAnsi="Arial" w:cs="Helvetica"/>
-          <w:sz w:val="20"/>
-        </w:rPr>
-        <w:t>p.5, "we didn't want to include": did not instead of didn't. This repeats several times in the sentence.</w:t>
-      </w:r>
-    </w:p>
-    <w:p>
-      <w:pPr>
-        <w:widowControl w:val="0"/>
-        <w:autoSpaceDE w:val="0"/>
-        <w:autoSpaceDN w:val="0"/>
-        <w:adjustRightInd w:val="0"/>
-        <w:spacing w:after="0"/>
-        <w:jc w:val="both"/>
-        <w:rPr>
-          <w:rFonts w:ascii="Arial" w:hAnsi="Arial" w:cs="Helvetica"/>
-          <w:sz w:val="20"/>
-        </w:rPr>
-      </w:pPr>
-    </w:p>
-    <w:p>
-      <w:pPr>
-        <w:widowControl w:val="0"/>
-        <w:autoSpaceDE w:val="0"/>
-        <w:autoSpaceDN w:val="0"/>
-        <w:adjustRightInd w:val="0"/>
-        <w:spacing w:after="0"/>
-        <w:jc w:val="both"/>
-        <w:rPr>
-          <w:rFonts w:ascii="Arial" w:hAnsi="Arial" w:cs="Helvetica"/>
-          <w:sz w:val="20"/>
-        </w:rPr>
-      </w:pPr>
-      <w:r>
-        <w:rPr>
-          <w:rFonts w:ascii="Arial" w:hAnsi="Arial" w:cs="Helvetica"/>
-          <w:sz w:val="20"/>
-        </w:rPr>
-        <w:t>p.5, "we decided to retrieve all its superclasses as well up to specific levels (Archaea, Bacteria, Eukaryota and Viruses) of the NCBI taxonomy." Should add that this is shown in the SPARQL query in Figure 3, otherwise this is lost on the reader until the figure is encountered.</w:t>
-      </w:r>
-    </w:p>
-    <w:p>
-      <w:pPr>
-        <w:widowControl w:val="0"/>
-        <w:autoSpaceDE w:val="0"/>
-        <w:autoSpaceDN w:val="0"/>
-        <w:adjustRightInd w:val="0"/>
-        <w:spacing w:after="0"/>
-        <w:jc w:val="both"/>
-        <w:rPr>
-          <w:rFonts w:ascii="Arial" w:hAnsi="Arial" w:cs="Helvetica"/>
-          <w:sz w:val="20"/>
-        </w:rPr>
-      </w:pPr>
-    </w:p>
-    <w:p>
-      <w:pPr>
-        <w:widowControl w:val="0"/>
-        <w:autoSpaceDE w:val="0"/>
-        <w:autoSpaceDN w:val="0"/>
-        <w:adjustRightInd w:val="0"/>
-        <w:spacing w:after="0"/>
-        <w:jc w:val="both"/>
-        <w:rPr>
-          <w:rFonts w:ascii="Arial" w:hAnsi="Arial" w:cs="Helvetica"/>
-          <w:sz w:val="20"/>
-        </w:rPr>
-      </w:pPr>
-      <w:r>
-        <w:rPr>
-          <w:rFonts w:ascii="Arial" w:hAnsi="Arial" w:cs="Helvetica"/>
-          <w:sz w:val="20"/>
-        </w:rPr>
-        <w:t>p.6, " Note that the graph</w:t>
-      </w:r>
-    </w:p>
-    <w:p>
-      <w:pPr>
-        <w:widowControl w:val="0"/>
-        <w:autoSpaceDE w:val="0"/>
-        <w:autoSpaceDN w:val="0"/>
-        <w:adjustRightInd w:val="0"/>
-        <w:spacing w:after="0"/>
-        <w:jc w:val="both"/>
-        <w:rPr>
-          <w:rFonts w:ascii="Arial" w:hAnsi="Arial" w:cs="Helvetica"/>
-          <w:sz w:val="20"/>
-        </w:rPr>
-      </w:pPr>
-      <w:r>
-        <w:rPr>
-          <w:rFonts w:ascii="Arial" w:hAnsi="Arial" w:cs="Helvetica"/>
-          <w:sz w:val="20"/>
-        </w:rPr>
-        <w:t>&lt;</w:t>
-      </w:r>
-      <w:hyperlink r:id="rId4" w:history="1">
-        <w:r>
-          <w:rPr>
-            <w:rFonts w:ascii="Arial" w:hAnsi="Arial" w:cs="Helvetica"/>
-            <w:sz w:val="20"/>
-            <w:u w:val="single" w:color="2951A9"/>
-          </w:rPr>
-          <w:t>http://purl.org/science/graph/obo/NCBITaxon</w:t>
-        </w:r>
-      </w:hyperlink>
-      <w:r>
-        <w:rPr>
-          <w:rFonts w:ascii="Arial" w:hAnsi="Arial" w:cs="Helvetica"/>
-          <w:sz w:val="20"/>
-        </w:rPr>
-        <w:t>&gt;contains the source ontology, but the full store includes inferred subClassOf triples." I think I know what you mean here, but it is confusing what the "full store" is and where it comes from. I suggest rewording to clarify.</w:t>
-      </w:r>
-    </w:p>
-    <w:p>
-      <w:pPr>
-        <w:widowControl w:val="0"/>
-        <w:autoSpaceDE w:val="0"/>
-        <w:autoSpaceDN w:val="0"/>
-        <w:adjustRightInd w:val="0"/>
-        <w:spacing w:after="0"/>
-        <w:jc w:val="both"/>
-        <w:rPr>
-          <w:rFonts w:ascii="Arial" w:hAnsi="Arial" w:cs="Helvetica"/>
-          <w:sz w:val="20"/>
-        </w:rPr>
-      </w:pPr>
-    </w:p>
-    <w:p>
-      <w:pPr>
-        <w:widowControl w:val="0"/>
-        <w:autoSpaceDE w:val="0"/>
-        <w:autoSpaceDN w:val="0"/>
-        <w:adjustRightInd w:val="0"/>
-        <w:spacing w:after="0"/>
-        <w:jc w:val="both"/>
-        <w:rPr>
-          <w:rFonts w:ascii="Arial" w:hAnsi="Arial" w:cs="Helvetica"/>
-          <w:sz w:val="20"/>
-        </w:rPr>
-      </w:pPr>
-      <w:r>
-        <w:rPr>
-          <w:rFonts w:ascii="Arial" w:hAnsi="Arial" w:cs="Helvetica"/>
-          <w:sz w:val="20"/>
-        </w:rPr>
-        <w:t>p.6, "For example, consider the case of IAO developers requiring import of the term investigation." Don't use an example in place of stating the issue that you are presenting an example for. Rather, state the issue in general terms, then present the specific example for illustration.</w:t>
-      </w:r>
-    </w:p>
-    <w:p>
-      <w:pPr>
-        <w:widowControl w:val="0"/>
-        <w:autoSpaceDE w:val="0"/>
-        <w:autoSpaceDN w:val="0"/>
-        <w:adjustRightInd w:val="0"/>
-        <w:spacing w:after="0"/>
-        <w:jc w:val="both"/>
-        <w:rPr>
-          <w:rFonts w:ascii="Arial" w:hAnsi="Arial" w:cs="Helvetica"/>
-          <w:sz w:val="20"/>
-        </w:rPr>
-      </w:pPr>
-    </w:p>
-    <w:p>
-      <w:pPr>
-        <w:widowControl w:val="0"/>
-        <w:autoSpaceDE w:val="0"/>
-        <w:autoSpaceDN w:val="0"/>
-        <w:adjustRightInd w:val="0"/>
-        <w:spacing w:after="0"/>
-        <w:jc w:val="both"/>
-        <w:rPr>
-          <w:rFonts w:ascii="Arial" w:hAnsi="Arial" w:cs="Helvetica"/>
-          <w:sz w:val="20"/>
-        </w:rPr>
-      </w:pPr>
-      <w:r>
-        <w:rPr>
-          <w:rFonts w:ascii="Arial" w:hAnsi="Arial" w:cs="Helvetica"/>
-          <w:sz w:val="20"/>
-        </w:rPr>
-        <w:t>p.7, " a specification of which Resource Description</w:t>
-      </w:r>
-    </w:p>
-    <w:p>
-      <w:pPr>
-        <w:widowControl w:val="0"/>
-        <w:autoSpaceDE w:val="0"/>
-        <w:autoSpaceDN w:val="0"/>
-        <w:adjustRightInd w:val="0"/>
-        <w:spacing w:after="0"/>
-        <w:jc w:val="both"/>
-        <w:rPr>
-          <w:rFonts w:ascii="Arial" w:hAnsi="Arial" w:cs="Helvetica"/>
-          <w:sz w:val="20"/>
-        </w:rPr>
-      </w:pPr>
-      <w:r>
-        <w:rPr>
-          <w:rFonts w:ascii="Arial" w:hAnsi="Arial" w:cs="Helvetica"/>
-          <w:sz w:val="20"/>
-        </w:rPr>
-        <w:t>Framework (RDF) graph (RDF/XML Syntax Speci&amp;#64257;cation) the term originally belonged to is required. " Move "is required" to after "a specification", and replace "of which" with "to which", and delete the final "to".</w:t>
-      </w:r>
-    </w:p>
-    <w:p>
-      <w:pPr>
-        <w:widowControl w:val="0"/>
-        <w:autoSpaceDE w:val="0"/>
-        <w:autoSpaceDN w:val="0"/>
-        <w:adjustRightInd w:val="0"/>
-        <w:spacing w:after="0"/>
-        <w:jc w:val="both"/>
-        <w:rPr>
-          <w:rFonts w:ascii="Arial" w:hAnsi="Arial" w:cs="Helvetica"/>
-          <w:sz w:val="20"/>
-        </w:rPr>
-      </w:pPr>
-    </w:p>
-    <w:p>
-      <w:pPr>
-        <w:widowControl w:val="0"/>
-        <w:autoSpaceDE w:val="0"/>
-        <w:autoSpaceDN w:val="0"/>
-        <w:adjustRightInd w:val="0"/>
-        <w:spacing w:after="0"/>
-        <w:jc w:val="both"/>
-        <w:rPr>
-          <w:rFonts w:ascii="Arial" w:hAnsi="Arial" w:cs="Helvetica"/>
-          <w:sz w:val="20"/>
-        </w:rPr>
-      </w:pPr>
-      <w:r>
-        <w:rPr>
-          <w:rFonts w:ascii="Arial" w:hAnsi="Arial" w:cs="Helvetica"/>
-          <w:sz w:val="20"/>
-        </w:rPr>
-        <w:t>p.7, " and are flexible enough to adjust and update" What is the subject of the verb "are"? The only plural candidate is "terms", which doesn't sound like it is the one you want here. Maybe revise the second part of the sentence to make clear what needs to be flexible enough?</w:t>
-      </w:r>
-    </w:p>
-    <w:p>
-      <w:pPr>
-        <w:widowControl w:val="0"/>
-        <w:autoSpaceDE w:val="0"/>
-        <w:autoSpaceDN w:val="0"/>
-        <w:adjustRightInd w:val="0"/>
-        <w:spacing w:after="0"/>
-        <w:jc w:val="both"/>
-        <w:rPr>
-          <w:rFonts w:ascii="Arial" w:hAnsi="Arial" w:cs="Helvetica"/>
-          <w:sz w:val="20"/>
-        </w:rPr>
-      </w:pPr>
-    </w:p>
-    <w:p>
-      <w:pPr>
-        <w:widowControl w:val="0"/>
-        <w:autoSpaceDE w:val="0"/>
-        <w:autoSpaceDN w:val="0"/>
-        <w:adjustRightInd w:val="0"/>
-        <w:spacing w:after="0"/>
-        <w:jc w:val="both"/>
-        <w:rPr>
-          <w:rFonts w:ascii="Arial" w:hAnsi="Arial" w:cs="Helvetica"/>
-          <w:i/>
-          <w:sz w:val="20"/>
-        </w:rPr>
-      </w:pPr>
-      <w:r>
-        <w:rPr>
-          <w:rFonts w:ascii="Arial" w:hAnsi="Arial" w:cs="Helvetica"/>
-          <w:i/>
-          <w:sz w:val="20"/>
-        </w:rPr>
-        <w:t>The above have been corrected as suggested.</w:t>
-      </w:r>
-    </w:p>
-    <w:p>
-      <w:pPr>
-        <w:widowControl w:val="0"/>
-        <w:autoSpaceDE w:val="0"/>
-        <w:autoSpaceDN w:val="0"/>
-        <w:adjustRightInd w:val="0"/>
-        <w:spacing w:after="0"/>
-        <w:jc w:val="both"/>
-        <w:rPr>
-          <w:rFonts w:ascii="Arial" w:hAnsi="Arial" w:cs="Helvetica"/>
-          <w:sz w:val="20"/>
-        </w:rPr>
-      </w:pPr>
-    </w:p>
-    <w:p>
-      <w:pPr>
-        <w:widowControl w:val="0"/>
-        <w:autoSpaceDE w:val="0"/>
-        <w:autoSpaceDN w:val="0"/>
-        <w:adjustRightInd w:val="0"/>
-        <w:spacing w:after="0"/>
-        <w:jc w:val="both"/>
-        <w:rPr>
-          <w:rFonts w:ascii="Arial" w:hAnsi="Arial" w:cs="Helvetica"/>
-          <w:sz w:val="20"/>
-        </w:rPr>
-      </w:pPr>
-      <w:r>
-        <w:rPr>
-          <w:rFonts w:ascii="Arial" w:hAnsi="Arial" w:cs="Helvetica"/>
-          <w:sz w:val="20"/>
-        </w:rPr>
-        <w:t>p.2, "and the logical axioms need to be accurate.": This</w:t>
+      <w:r>
+        <w:rPr>
+          <w:rFonts w:ascii="Arial" w:hAnsi="Arial" w:cs="Helvetica"/>
+          <w:sz w:val="20"/>
+        </w:rPr>
+        <w:t xml:space="preserve"> […]</w:t>
+      </w:r>
+    </w:p>
+    <w:p>
+      <w:pPr>
+        <w:widowControl w:val="0"/>
+        <w:autoSpaceDE w:val="0"/>
+        <w:autoSpaceDN w:val="0"/>
+        <w:adjustRightInd w:val="0"/>
+        <w:spacing w:after="0"/>
+        <w:jc w:val="both"/>
+        <w:rPr>
+          <w:rFonts w:ascii="Arial" w:hAnsi="Arial" w:cs="Helvetica"/>
+          <w:i/>
+          <w:sz w:val="20"/>
+        </w:rPr>
+      </w:pPr>
+      <w:r>
+        <w:rPr>
+          <w:rFonts w:ascii="Arial" w:hAnsi="Arial" w:cs="Helvetica"/>
+          <w:i/>
+          <w:sz w:val="20"/>
+        </w:rPr>
+        <w:t xml:space="preserve">We thank the reviewer for those, which have been corrected as suggested. </w:t>
+      </w:r>
+    </w:p>
+    <w:p>
+      <w:pPr>
+        <w:widowControl w:val="0"/>
+        <w:autoSpaceDE w:val="0"/>
+        <w:autoSpaceDN w:val="0"/>
+        <w:adjustRightInd w:val="0"/>
+        <w:spacing w:after="0"/>
+        <w:jc w:val="both"/>
+        <w:rPr>
+          <w:rFonts w:ascii="Arial" w:hAnsi="Arial" w:cs="Helvetica"/>
+          <w:sz w:val="20"/>
+        </w:rPr>
+      </w:pPr>
+    </w:p>
+    <w:p>
+      <w:pPr>
+        <w:widowControl w:val="0"/>
+        <w:autoSpaceDE w:val="0"/>
+        <w:autoSpaceDN w:val="0"/>
+        <w:adjustRightInd w:val="0"/>
+        <w:spacing w:after="0"/>
+        <w:jc w:val="both"/>
+        <w:rPr>
+          <w:rFonts w:ascii="Arial" w:hAnsi="Arial" w:cs="Helvetica"/>
+          <w:sz w:val="20"/>
+        </w:rPr>
+      </w:pPr>
+    </w:p>
+    <w:p>
+      <w:pPr>
+        <w:widowControl w:val="0"/>
+        <w:autoSpaceDE w:val="0"/>
+        <w:autoSpaceDN w:val="0"/>
+        <w:adjustRightInd w:val="0"/>
+        <w:spacing w:after="0"/>
+        <w:jc w:val="both"/>
+        <w:rPr>
+          <w:rFonts w:ascii="Arial" w:hAnsi="Arial" w:cs="Helvetica"/>
+          <w:sz w:val="20"/>
+        </w:rPr>
+      </w:pPr>
+      <w:proofErr w:type="gramStart"/>
+      <w:r>
+        <w:rPr>
+          <w:rFonts w:ascii="Arial" w:hAnsi="Arial" w:cs="Helvetica"/>
+          <w:sz w:val="20"/>
+        </w:rPr>
+        <w:t>p</w:t>
+      </w:r>
+      <w:proofErr w:type="gramEnd"/>
+      <w:r>
+        <w:rPr>
+          <w:rFonts w:ascii="Arial" w:hAnsi="Arial" w:cs="Helvetica"/>
+          <w:sz w:val="20"/>
+        </w:rPr>
+        <w:t>.2, "and the logical axioms need to be accurate.": This</w:t>
       </w:r>
       <w:r>
         <w:rPr>
@@ -4012,12 +3794,37 @@
           <w:sz w:val="20"/>
         </w:rPr>
       </w:pPr>
-      <w:r>
-        <w:rPr>
-          <w:rFonts w:ascii="Arial" w:hAnsi="Arial" w:cs="Helvetica"/>
-          <w:sz w:val="20"/>
-        </w:rPr>
-        <w:t>p.2, first paragraph: Are "slims sensu OBO" also ontology</w:t>
+      <w:proofErr w:type="gramStart"/>
+      <w:r>
+        <w:rPr>
+          <w:rFonts w:ascii="Arial" w:hAnsi="Arial" w:cs="Helvetica"/>
+          <w:sz w:val="20"/>
+        </w:rPr>
+        <w:t>p</w:t>
+      </w:r>
+      <w:proofErr w:type="gramEnd"/>
+      <w:r>
+        <w:rPr>
+          <w:rFonts w:ascii="Arial" w:hAnsi="Arial" w:cs="Helvetica"/>
+          <w:sz w:val="20"/>
+        </w:rPr>
+        <w:t xml:space="preserve">.2, first paragraph: Are "slims </w:t>
+      </w:r>
+      <w:proofErr w:type="spellStart"/>
+      <w:r>
+        <w:rPr>
+          <w:rFonts w:ascii="Arial" w:hAnsi="Arial" w:cs="Helvetica"/>
+          <w:sz w:val="20"/>
+        </w:rPr>
+        <w:t>sensu</w:t>
+      </w:r>
+      <w:proofErr w:type="spellEnd"/>
+      <w:r>
+        <w:rPr>
+          <w:rFonts w:ascii="Arial" w:hAnsi="Arial" w:cs="Helvetica"/>
+          <w:sz w:val="20"/>
+        </w:rPr>
+        <w:t xml:space="preserve"> OBO" also ontology</w:t>
       </w:r>
       <w:r>
         <w:rPr>
@@ -4059,8 +3866,17 @@
           <w:rFonts w:ascii="Arial" w:hAnsi="Arial" w:cs="Helvetica"/>
           <w:sz w:val="20"/>
         </w:rPr>
-        <w:t>slims are not, or not strictly speaking, ontology modules, that</w:t>
-      </w:r>
+        <w:t xml:space="preserve">slims are not, or not strictly speaking, ontology </w:t>
+      </w:r>
+      <w:proofErr w:type="gramStart"/>
+      <w:r>
+        <w:rPr>
+          <w:rFonts w:ascii="Arial" w:hAnsi="Arial" w:cs="Helvetica"/>
+          <w:sz w:val="20"/>
+        </w:rPr>
+        <w:t>modules, that</w:t>
+      </w:r>
+      <w:proofErr w:type="gramEnd"/>
       <w:r>
         <w:rPr>
           <w:rFonts w:ascii="Arial" w:hAnsi="Arial" w:cs="Helvetica"/>
@@ -4110,56 +3926,137 @@
           <w:i/>
           <w:sz w:val="20"/>
         </w:rPr>
-        <w:t>OBO slims are sets of terms extracted based on user requirements for example, but that they do not constitute a module stricto sensu, i.e. there is no check that entailments are preserved. We added a statement w.r.t. to OBO format resources in the future work section.</w:t>
-      </w:r>
-    </w:p>
-    <w:p>
-      <w:pPr>
-        <w:widowControl w:val="0"/>
-        <w:autoSpaceDE w:val="0"/>
-        <w:autoSpaceDN w:val="0"/>
-        <w:adjustRightInd w:val="0"/>
-        <w:spacing w:after="0"/>
-        <w:jc w:val="both"/>
-        <w:rPr>
-          <w:rFonts w:ascii="Arial" w:hAnsi="Arial" w:cs="Helvetica"/>
-          <w:sz w:val="20"/>
-        </w:rPr>
-      </w:pPr>
-    </w:p>
-    <w:p>
-      <w:pPr>
-        <w:widowControl w:val="0"/>
-        <w:autoSpaceDE w:val="0"/>
-        <w:autoSpaceDN w:val="0"/>
-        <w:adjustRightInd w:val="0"/>
-        <w:spacing w:after="0"/>
-        <w:jc w:val="both"/>
-        <w:rPr>
-          <w:rFonts w:ascii="Arial" w:hAnsi="Arial" w:cs="Helvetica"/>
-          <w:sz w:val="20"/>
-        </w:rPr>
-      </w:pPr>
-    </w:p>
-    <w:p>
-      <w:pPr>
-        <w:widowControl w:val="0"/>
-        <w:autoSpaceDE w:val="0"/>
-        <w:autoSpaceDN w:val="0"/>
-        <w:adjustRightInd w:val="0"/>
-        <w:spacing w:after="0"/>
-        <w:jc w:val="both"/>
-        <w:rPr>
-          <w:rFonts w:ascii="Arial" w:hAnsi="Arial" w:cs="Helvetica"/>
-          <w:sz w:val="20"/>
-        </w:rPr>
-      </w:pPr>
-      <w:r>
-        <w:rPr>
-          <w:rFonts w:ascii="Arial" w:hAnsi="Arial" w:cs="Helvetica"/>
-          <w:sz w:val="20"/>
-        </w:rPr>
-        <w:t>p.3, "The logical URI" (3 times): What is the difference</w:t>
+        <w:t xml:space="preserve">OBO slims are sets of terms extracted based on user requirements for example, but that they do not constitute a module </w:t>
+      </w:r>
+      <w:proofErr w:type="spellStart"/>
+      <w:r>
+        <w:rPr>
+          <w:rFonts w:ascii="Arial" w:hAnsi="Arial"/>
+          <w:i/>
+          <w:sz w:val="20"/>
+        </w:rPr>
+        <w:t>stricto</w:t>
+      </w:r>
+      <w:proofErr w:type="spellEnd"/>
+      <w:r>
+        <w:rPr>
+          <w:rFonts w:ascii="Arial" w:hAnsi="Arial"/>
+          <w:i/>
+          <w:sz w:val="20"/>
+        </w:rPr>
+        <w:t xml:space="preserve"> </w:t>
+      </w:r>
+      <w:proofErr w:type="spellStart"/>
+      <w:r>
+        <w:rPr>
+          <w:rFonts w:ascii="Arial" w:hAnsi="Arial"/>
+          <w:i/>
+          <w:sz w:val="20"/>
+        </w:rPr>
+        <w:t>sensu</w:t>
+      </w:r>
+      <w:proofErr w:type="spellEnd"/>
+      <w:r>
+        <w:rPr>
+          <w:rFonts w:ascii="Arial" w:hAnsi="Arial"/>
+          <w:i/>
+          <w:sz w:val="20"/>
+        </w:rPr>
+        <w:t xml:space="preserve">, i.e. there is no check that entailments are preserved. We added a statement </w:t>
+      </w:r>
+      <w:proofErr w:type="spellStart"/>
+      <w:r>
+        <w:rPr>
+          <w:rFonts w:ascii="Arial" w:hAnsi="Arial"/>
+          <w:i/>
+          <w:sz w:val="20"/>
+        </w:rPr>
+        <w:t>w.r.t</w:t>
+      </w:r>
+      <w:proofErr w:type="spellEnd"/>
+      <w:r>
+        <w:rPr>
+          <w:rFonts w:ascii="Arial" w:hAnsi="Arial"/>
+          <w:i/>
+          <w:sz w:val="20"/>
+        </w:rPr>
+        <w:t xml:space="preserve">. </w:t>
+      </w:r>
+      <w:proofErr w:type="gramStart"/>
+      <w:r>
+        <w:rPr>
+          <w:rFonts w:ascii="Arial" w:hAnsi="Arial"/>
+          <w:i/>
+          <w:sz w:val="20"/>
+        </w:rPr>
+        <w:t>to</w:t>
+      </w:r>
+      <w:proofErr w:type="gramEnd"/>
+      <w:r>
+        <w:rPr>
+          <w:rFonts w:ascii="Arial" w:hAnsi="Arial"/>
+          <w:i/>
+          <w:sz w:val="20"/>
+        </w:rPr>
+        <w:t xml:space="preserve"> OBO format resources in the future work section.</w:t>
+      </w:r>
+    </w:p>
+    <w:p>
+      <w:pPr>
+        <w:widowControl w:val="0"/>
+        <w:autoSpaceDE w:val="0"/>
+        <w:autoSpaceDN w:val="0"/>
+        <w:adjustRightInd w:val="0"/>
+        <w:spacing w:after="0"/>
+        <w:jc w:val="both"/>
+        <w:rPr>
+          <w:rFonts w:ascii="Arial" w:hAnsi="Arial" w:cs="Helvetica"/>
+          <w:sz w:val="20"/>
+        </w:rPr>
+      </w:pPr>
+    </w:p>
+    <w:p>
+      <w:pPr>
+        <w:widowControl w:val="0"/>
+        <w:autoSpaceDE w:val="0"/>
+        <w:autoSpaceDN w:val="0"/>
+        <w:adjustRightInd w:val="0"/>
+        <w:spacing w:after="0"/>
+        <w:jc w:val="both"/>
+        <w:rPr>
+          <w:rFonts w:ascii="Arial" w:hAnsi="Arial" w:cs="Helvetica"/>
+          <w:sz w:val="20"/>
+        </w:rPr>
+      </w:pPr>
+    </w:p>
+    <w:p>
+      <w:pPr>
+        <w:widowControl w:val="0"/>
+        <w:autoSpaceDE w:val="0"/>
+        <w:autoSpaceDN w:val="0"/>
+        <w:adjustRightInd w:val="0"/>
+        <w:spacing w:after="0"/>
+        <w:jc w:val="both"/>
+        <w:rPr>
+          <w:rFonts w:ascii="Arial" w:hAnsi="Arial" w:cs="Helvetica"/>
+          <w:sz w:val="20"/>
+        </w:rPr>
+      </w:pPr>
+      <w:proofErr w:type="gramStart"/>
+      <w:r>
+        <w:rPr>
+          <w:rFonts w:ascii="Arial" w:hAnsi="Arial" w:cs="Helvetica"/>
+          <w:sz w:val="20"/>
+        </w:rPr>
+        <w:t>p</w:t>
+      </w:r>
+      <w:proofErr w:type="gramEnd"/>
+      <w:r>
+        <w:rPr>
+          <w:rFonts w:ascii="Arial" w:hAnsi="Arial" w:cs="Helvetica"/>
+          <w:sz w:val="20"/>
+        </w:rPr>
+        <w:t>.3, "The logical URI" (3 times): What is the difference</w:t>
       </w:r>
       <w:r>
         <w:rPr>
@@ -4282,12 +4179,37 @@
           <w:sz w:val="20"/>
         </w:rPr>
       </w:pPr>
-      <w:r>
-        <w:rPr>
-          <w:rFonts w:ascii="Arial" w:hAnsi="Arial" w:cs="Helvetica"/>
-          <w:sz w:val="20"/>
-        </w:rPr>
-        <w:t>p.5, "which are in turn mapped from the NCBItaxonomy." You</w:t>
+      <w:proofErr w:type="gramStart"/>
+      <w:r>
+        <w:rPr>
+          <w:rFonts w:ascii="Arial" w:hAnsi="Arial" w:cs="Helvetica"/>
+          <w:sz w:val="20"/>
+        </w:rPr>
+        <w:t>p</w:t>
+      </w:r>
+      <w:proofErr w:type="gramEnd"/>
+      <w:r>
+        <w:rPr>
+          <w:rFonts w:ascii="Arial" w:hAnsi="Arial" w:cs="Helvetica"/>
+          <w:sz w:val="20"/>
+        </w:rPr>
+        <w:t xml:space="preserve">.5, "which are in turn mapped from the </w:t>
+      </w:r>
+      <w:proofErr w:type="spellStart"/>
+      <w:r>
+        <w:rPr>
+          <w:rFonts w:ascii="Arial" w:hAnsi="Arial" w:cs="Helvetica"/>
+          <w:sz w:val="20"/>
+        </w:rPr>
+        <w:t>NCBItaxonomy</w:t>
+      </w:r>
+      <w:proofErr w:type="spellEnd"/>
+      <w:r>
+        <w:rPr>
+          <w:rFonts w:ascii="Arial" w:hAnsi="Arial" w:cs="Helvetica"/>
+          <w:sz w:val="20"/>
+        </w:rPr>
+        <w:t>." You</w:t>
       </w:r>
       <w:r>
         <w:rPr>
@@ -4365,7 +4287,25 @@
           <w:i/>
           <w:sz w:val="20"/>
         </w:rPr>
-        <w:t>Updated based on instructions at http://www.ncbi.nlm.nih.gov/Taxonomy/taxonomyhome.html/index.cgi?chapter=howcite</w:t>
+        <w:t>Updated based on instructions at http://www.ncbi.nlm.nih.gov/Taxonomy/taxonomyhome.html/index.cgi</w:t>
+      </w:r>
+      <w:proofErr w:type="gramStart"/>
+      <w:r>
+        <w:rPr>
+          <w:rFonts w:ascii="Arial" w:hAnsi="Arial"/>
+          <w:i/>
+          <w:sz w:val="20"/>
+        </w:rPr>
+        <w:t>?chapter</w:t>
+      </w:r>
+      <w:proofErr w:type="gramEnd"/>
+      <w:r>
+        <w:rPr>
+          <w:rFonts w:ascii="Arial" w:hAnsi="Arial"/>
+          <w:i/>
+          <w:sz w:val="20"/>
+        </w:rPr>
+        <w:t>=howcite</w:t>
       </w:r>
     </w:p>
     <w:p>
@@ -4586,12 +4526,21 @@
           <w:sz w:val="20"/>
         </w:rPr>
       </w:pPr>
-      <w:r>
-        <w:rPr>
-          <w:rFonts w:ascii="Arial" w:hAnsi="Arial" w:cs="Helvetica"/>
-          <w:sz w:val="20"/>
-        </w:rPr>
-        <w:t>p.1 identifier mapping systems are not only "error prone",</w:t>
+      <w:proofErr w:type="gramStart"/>
+      <w:r>
+        <w:rPr>
+          <w:rFonts w:ascii="Arial" w:hAnsi="Arial" w:cs="Helvetica"/>
+          <w:sz w:val="20"/>
+        </w:rPr>
+        <w:t>p</w:t>
+      </w:r>
+      <w:proofErr w:type="gramEnd"/>
+      <w:r>
+        <w:rPr>
+          <w:rFonts w:ascii="Arial" w:hAnsi="Arial" w:cs="Helvetica"/>
+          <w:sz w:val="20"/>
+        </w:rPr>
+        <w:t>.1 identifier mapping systems are not only "error prone",</w:t>
       </w:r>
       <w:r>
         <w:rPr>
@@ -4728,12 +4677,21 @@
           <w:sz w:val="20"/>
         </w:rPr>
       </w:pPr>
-      <w:r>
-        <w:rPr>
-          <w:rFonts w:ascii="Arial" w:hAnsi="Arial" w:cs="Helvetica"/>
-          <w:sz w:val="20"/>
-        </w:rPr>
-        <w:t>p.2 It would be good to show quantitative benchmark data (or ref</w:t>
+      <w:proofErr w:type="gramStart"/>
+      <w:r>
+        <w:rPr>
+          <w:rFonts w:ascii="Arial" w:hAnsi="Arial" w:cs="Helvetica"/>
+          <w:sz w:val="20"/>
+        </w:rPr>
+        <w:t>p</w:t>
+      </w:r>
+      <w:proofErr w:type="gramEnd"/>
+      <w:r>
+        <w:rPr>
+          <w:rFonts w:ascii="Arial" w:hAnsi="Arial" w:cs="Helvetica"/>
+          <w:sz w:val="20"/>
+        </w:rPr>
+        <w:t>.2 It would be good to show quantitative benchmark data (or ref</w:t>
       </w:r>
       <w:r>
         <w:rPr>
@@ -4828,12 +4786,21 @@
           <w:sz w:val="20"/>
         </w:rPr>
       </w:pPr>
-      <w:r>
-        <w:rPr>
-          <w:rFonts w:ascii="Arial" w:hAnsi="Arial" w:cs="Helvetica"/>
-          <w:sz w:val="20"/>
-        </w:rPr>
-        <w:t>p.3 Oftentimes there will be a request made for a particular term in</w:t>
+      <w:proofErr w:type="gramStart"/>
+      <w:r>
+        <w:rPr>
+          <w:rFonts w:ascii="Arial" w:hAnsi="Arial" w:cs="Helvetica"/>
+          <w:sz w:val="20"/>
+        </w:rPr>
+        <w:t>p</w:t>
+      </w:r>
+      <w:proofErr w:type="gramEnd"/>
+      <w:r>
+        <w:rPr>
+          <w:rFonts w:ascii="Arial" w:hAnsi="Arial" w:cs="Helvetica"/>
+          <w:sz w:val="20"/>
+        </w:rPr>
+        <w:t>.3 Oftentimes there will be a request made for a particular term in</w:t>
       </w:r>
       <w:r>
         <w:rPr>
@@ -4861,7 +4828,23 @@
           <w:rFonts w:ascii="Arial" w:hAnsi="Arial" w:cs="Helvetica"/>
           <w:sz w:val="20"/>
         </w:rPr>
-        <w:t>an id...does MIREOT support a "NoIDYet" option that might</w:t>
+        <w:t>an id...does MIREOT support a "</w:t>
+      </w:r>
+      <w:proofErr w:type="spellStart"/>
+      <w:r>
+        <w:rPr>
+          <w:rFonts w:ascii="Arial" w:hAnsi="Arial" w:cs="Helvetica"/>
+          <w:sz w:val="20"/>
+        </w:rPr>
+        <w:t>NoIDYet</w:t>
+      </w:r>
+      <w:proofErr w:type="spellEnd"/>
+      <w:r>
+        <w:rPr>
+          <w:rFonts w:ascii="Arial" w:hAnsi="Arial" w:cs="Helvetica"/>
+          <w:sz w:val="20"/>
+        </w:rPr>
+        <w:t>" option that might</w:t>
       </w:r>
       <w:r>
         <w:rPr>
@@ -4926,70 +4909,140 @@
           <w:i/>
           <w:sz w:val="20"/>
         </w:rPr>
-        <w:t>We believe that in such a case this "NoIDYet" wouldn't be stable or unique enough to allow to unambiguously refer to one specific term in a specific resource, e.g., 2 terms are requested from the same resource. Instead we would rather see a mechanism allowing resources to quickly assign IDs to terms, even if those may not be fully curated yet. An early draft for this has been elaborated within the OBI project, under the name "Quick ID"</w:t>
-      </w:r>
-    </w:p>
-    <w:p>
-      <w:pPr>
-        <w:widowControl w:val="0"/>
-        <w:autoSpaceDE w:val="0"/>
-        <w:autoSpaceDN w:val="0"/>
-        <w:adjustRightInd w:val="0"/>
-        <w:spacing w:after="0"/>
-        <w:jc w:val="both"/>
-        <w:rPr>
-          <w:rFonts w:ascii="Arial" w:hAnsi="Arial" w:cs="Helvetica"/>
-          <w:sz w:val="20"/>
-        </w:rPr>
-      </w:pPr>
-    </w:p>
-    <w:p>
-      <w:pPr>
-        <w:widowControl w:val="0"/>
-        <w:autoSpaceDE w:val="0"/>
-        <w:autoSpaceDN w:val="0"/>
-        <w:adjustRightInd w:val="0"/>
-        <w:spacing w:after="0"/>
-        <w:jc w:val="both"/>
-        <w:rPr>
-          <w:rFonts w:ascii="Arial" w:hAnsi="Arial" w:cs="Helvetica"/>
-          <w:sz w:val="20"/>
-        </w:rPr>
-      </w:pPr>
-      <w:r>
-        <w:rPr>
-          <w:rFonts w:ascii="Arial" w:hAnsi="Arial" w:cs="Helvetica"/>
-          <w:sz w:val="20"/>
-        </w:rPr>
-        <w:t>p.6 Fig 3, It seems to me that exhaustively filtering unwanted</w:t>
-      </w:r>
-      <w:r>
-        <w:rPr>
-          <w:rFonts w:ascii="Arial" w:hAnsi="Arial" w:cs="Helvetica"/>
-          <w:sz w:val="20"/>
-        </w:rPr>
-        <w:t xml:space="preserve"> </w:t>
-      </w:r>
-      <w:r>
-        <w:rPr>
-          <w:rFonts w:ascii="Arial" w:hAnsi="Arial" w:cs="Helvetica"/>
-          <w:sz w:val="20"/>
-        </w:rPr>
-        <w:t>superclasses via a list of disjuncts is a very heavy burden and</w:t>
-      </w:r>
-      <w:r>
-        <w:rPr>
-          <w:rFonts w:ascii="Arial" w:hAnsi="Arial" w:cs="Helvetica"/>
-          <w:sz w:val="20"/>
-        </w:rPr>
-        <w:t xml:space="preserve"> </w:t>
-      </w:r>
-      <w:r>
-        <w:rPr>
-          <w:rFonts w:ascii="Arial" w:hAnsi="Arial" w:cs="Helvetica"/>
-          <w:sz w:val="20"/>
-        </w:rPr>
-        <w:t>unmaintainable for very complicated ontologies.  It wasn't clear to</w:t>
+        <w:t>We believe that in such a case this "</w:t>
+      </w:r>
+      <w:proofErr w:type="spellStart"/>
+      <w:r>
+        <w:rPr>
+          <w:rFonts w:ascii="Arial" w:hAnsi="Arial"/>
+          <w:i/>
+          <w:sz w:val="20"/>
+        </w:rPr>
+        <w:t>NoIDYet</w:t>
+      </w:r>
+      <w:proofErr w:type="spellEnd"/>
+      <w:r>
+        <w:rPr>
+          <w:rFonts w:ascii="Arial" w:hAnsi="Arial"/>
+          <w:i/>
+          <w:sz w:val="20"/>
+        </w:rPr>
+        <w:t xml:space="preserve">" wouldn't be stable or unique enough to allow to unambiguously refer to one specific term in a specific resource, e.g., 2 terms are requested from the same resource. Instead we would rather see a mechanism allowing resources to quickly assign IDs to terms, even if those may not be fully </w:t>
+      </w:r>
+      <w:proofErr w:type="spellStart"/>
+      <w:r>
+        <w:rPr>
+          <w:rFonts w:ascii="Arial" w:hAnsi="Arial"/>
+          <w:i/>
+          <w:sz w:val="20"/>
+        </w:rPr>
+        <w:t>curated</w:t>
+      </w:r>
+      <w:proofErr w:type="spellEnd"/>
+      <w:r>
+        <w:rPr>
+          <w:rFonts w:ascii="Arial" w:hAnsi="Arial"/>
+          <w:i/>
+          <w:sz w:val="20"/>
+        </w:rPr>
+        <w:t xml:space="preserve"> yet. An early draft for this has been elaborated within the OBI project, under the name "Quick ID"</w:t>
+      </w:r>
+    </w:p>
+    <w:p>
+      <w:pPr>
+        <w:widowControl w:val="0"/>
+        <w:autoSpaceDE w:val="0"/>
+        <w:autoSpaceDN w:val="0"/>
+        <w:adjustRightInd w:val="0"/>
+        <w:spacing w:after="0"/>
+        <w:jc w:val="both"/>
+        <w:rPr>
+          <w:rFonts w:ascii="Arial" w:hAnsi="Arial" w:cs="Helvetica"/>
+          <w:sz w:val="20"/>
+        </w:rPr>
+      </w:pPr>
+    </w:p>
+    <w:p>
+      <w:pPr>
+        <w:widowControl w:val="0"/>
+        <w:autoSpaceDE w:val="0"/>
+        <w:autoSpaceDN w:val="0"/>
+        <w:adjustRightInd w:val="0"/>
+        <w:spacing w:after="0"/>
+        <w:jc w:val="both"/>
+        <w:rPr>
+          <w:rFonts w:ascii="Arial" w:hAnsi="Arial" w:cs="Helvetica"/>
+          <w:sz w:val="20"/>
+        </w:rPr>
+      </w:pPr>
+      <w:proofErr w:type="gramStart"/>
+      <w:r>
+        <w:rPr>
+          <w:rFonts w:ascii="Arial" w:hAnsi="Arial" w:cs="Helvetica"/>
+          <w:sz w:val="20"/>
+        </w:rPr>
+        <w:t>p</w:t>
+      </w:r>
+      <w:proofErr w:type="gramEnd"/>
+      <w:r>
+        <w:rPr>
+          <w:rFonts w:ascii="Arial" w:hAnsi="Arial" w:cs="Helvetica"/>
+          <w:sz w:val="20"/>
+        </w:rPr>
+        <w:t>.6 Fig 3, It seems to me that exhaustively filtering unwanted</w:t>
+      </w:r>
+      <w:r>
+        <w:rPr>
+          <w:rFonts w:ascii="Arial" w:hAnsi="Arial" w:cs="Helvetica"/>
+          <w:sz w:val="20"/>
+        </w:rPr>
+        <w:t xml:space="preserve"> </w:t>
+      </w:r>
+      <w:r>
+        <w:rPr>
+          <w:rFonts w:ascii="Arial" w:hAnsi="Arial" w:cs="Helvetica"/>
+          <w:sz w:val="20"/>
+        </w:rPr>
+        <w:t xml:space="preserve">superclasses via a list of </w:t>
+      </w:r>
+      <w:proofErr w:type="spellStart"/>
+      <w:r>
+        <w:rPr>
+          <w:rFonts w:ascii="Arial" w:hAnsi="Arial" w:cs="Helvetica"/>
+          <w:sz w:val="20"/>
+        </w:rPr>
+        <w:t>disjuncts</w:t>
+      </w:r>
+      <w:proofErr w:type="spellEnd"/>
+      <w:r>
+        <w:rPr>
+          <w:rFonts w:ascii="Arial" w:hAnsi="Arial" w:cs="Helvetica"/>
+          <w:sz w:val="20"/>
+        </w:rPr>
+        <w:t xml:space="preserve"> is a very heavy burden and</w:t>
+      </w:r>
+      <w:r>
+        <w:rPr>
+          <w:rFonts w:ascii="Arial" w:hAnsi="Arial" w:cs="Helvetica"/>
+          <w:sz w:val="20"/>
+        </w:rPr>
+        <w:t xml:space="preserve"> </w:t>
+      </w:r>
+      <w:proofErr w:type="spellStart"/>
+      <w:r>
+        <w:rPr>
+          <w:rFonts w:ascii="Arial" w:hAnsi="Arial" w:cs="Helvetica"/>
+          <w:sz w:val="20"/>
+        </w:rPr>
+        <w:t>unmaintainable</w:t>
+      </w:r>
+      <w:proofErr w:type="spellEnd"/>
+      <w:r>
+        <w:rPr>
+          <w:rFonts w:ascii="Arial" w:hAnsi="Arial" w:cs="Helvetica"/>
+          <w:sz w:val="20"/>
+        </w:rPr>
+        <w:t xml:space="preserve"> for very complicated ontologies.  It wasn't clear to</w:t>
       </w:r>
       <w:r>
         <w:rPr>
@@ -5031,7 +5084,23 @@
           <w:rFonts w:ascii="Arial" w:hAnsi="Arial" w:cs="Helvetica"/>
           <w:sz w:val="20"/>
         </w:rPr>
-        <w:t>importing from an ontology with good terms and definitions, but whose</w:t>
+        <w:t xml:space="preserve">importing from </w:t>
+      </w:r>
+      <w:proofErr w:type="gramStart"/>
+      <w:r>
+        <w:rPr>
+          <w:rFonts w:ascii="Arial" w:hAnsi="Arial" w:cs="Helvetica"/>
+          <w:sz w:val="20"/>
+        </w:rPr>
+        <w:t>an ontology</w:t>
+      </w:r>
+      <w:proofErr w:type="gramEnd"/>
+      <w:r>
+        <w:rPr>
+          <w:rFonts w:ascii="Arial" w:hAnsi="Arial" w:cs="Helvetica"/>
+          <w:sz w:val="20"/>
+        </w:rPr>
+        <w:t xml:space="preserve"> with good terms and definitions, but whose</w:t>
       </w:r>
       <w:r>
         <w:rPr>
@@ -5112,12 +5181,21 @@
           <w:sz w:val="20"/>
         </w:rPr>
       </w:pPr>
-      <w:r>
-        <w:rPr>
-          <w:rFonts w:ascii="Arial" w:hAnsi="Arial" w:cs="Helvetica"/>
-          <w:sz w:val="20"/>
-        </w:rPr>
-        <w:t>p.7 Just speculation, but perhaps an RSS update mechanism could be used to keep the SPARQL endpoint synced to the latest ontologies</w:t>
+      <w:proofErr w:type="gramStart"/>
+      <w:r>
+        <w:rPr>
+          <w:rFonts w:ascii="Arial" w:hAnsi="Arial" w:cs="Helvetica"/>
+          <w:sz w:val="20"/>
+        </w:rPr>
+        <w:t>p</w:t>
+      </w:r>
+      <w:proofErr w:type="gramEnd"/>
+      <w:r>
+        <w:rPr>
+          <w:rFonts w:ascii="Arial" w:hAnsi="Arial" w:cs="Helvetica"/>
+          <w:sz w:val="20"/>
+        </w:rPr>
+        <w:t>.7 Just speculation, but perhaps an RSS update mechanism could be used to keep the SPARQL endpoint synced to the latest ontologies</w:t>
       </w:r>
     </w:p>
     <w:p>
@@ -5184,12 +5262,21 @@
           <w:sz w:val="20"/>
         </w:rPr>
       </w:pPr>
-      <w:r>
-        <w:rPr>
-          <w:rFonts w:ascii="Arial" w:hAnsi="Arial" w:cs="Helvetica"/>
-          <w:sz w:val="20"/>
-        </w:rPr>
-        <w:t>p.7 Ideally, the source ontology would be able to discover when the importing ontology is making axiomatic assertions about its terms.</w:t>
+      <w:proofErr w:type="gramStart"/>
+      <w:r>
+        <w:rPr>
+          <w:rFonts w:ascii="Arial" w:hAnsi="Arial" w:cs="Helvetica"/>
+          <w:sz w:val="20"/>
+        </w:rPr>
+        <w:t>p</w:t>
+      </w:r>
+      <w:proofErr w:type="gramEnd"/>
+      <w:r>
+        <w:rPr>
+          <w:rFonts w:ascii="Arial" w:hAnsi="Arial" w:cs="Helvetica"/>
+          <w:sz w:val="20"/>
+        </w:rPr>
+        <w:t>.7 Ideally, the source ontology would be able to discover when the importing ontology is making axiomatic assertions about its terms.</w:t>
       </w:r>
     </w:p>
     <w:p>
@@ -5479,6 +5566,33 @@
     <w:name w:val="No List"/>
     <w:semiHidden/>
     <w:unhideWhenUsed/>
+  </w:style>
+  <w:style w:type="paragraph" w:styleId="BalloonText">
+    <w:name w:val="Balloon Text"/>
+    <w:basedOn w:val="Normal"/>
+    <w:link w:val="BalloonTextChar"/>
+    <w:uiPriority w:val="99"/>
+    <w:semiHidden/>
+    <w:unhideWhenUsed/>
+    <w:rsid w:val="008137D9"/>
+    <w:rPr>
+      <w:rFonts w:ascii="Lucida Grande" w:hAnsi="Lucida Grande"/>
+      <w:sz w:val="18"/>
+      <w:szCs w:val="18"/>
+    </w:rPr>
+  </w:style>
+  <w:style w:type="character" w:customStyle="1" w:styleId="BalloonTextChar">
+    <w:name w:val="Balloon Text Char"/>
+    <w:basedOn w:val="DefaultParagraphFont"/>
+    <w:link w:val="BalloonText"/>
+    <w:uiPriority w:val="99"/>
+    <w:semiHidden/>
+    <w:rsid w:val="008137D9"/>
+    <w:rPr>
+      <w:rFonts w:ascii="Lucida Grande" w:hAnsi="Lucida Grande"/>
+      <w:sz w:val="18"/>
+      <w:szCs w:val="18"/>
+    </w:rPr>
   </w:style>
 </w:styles>
 </file>

</xml_diff>

<commit_message>
final version (again ;) )
</commit_message>
<xml_diff>
--- a/docs/papers/MIREOT_ICBO2009/ExtendedSubmission/revision1/CoverLetter.docx
+++ b/docs/papers/MIREOT_ICBO2009/ExtendedSubmission/revision1/CoverLetter.docx
@@ -686,7 +686,416 @@
         <w:spacing w:after="0"/>
         <w:jc w:val="both"/>
         <w:rPr>
-          <w:rFonts w:ascii="Arial" w:hAnsi="Arial" w:cs="Helvetica"/>
+          <w:rFonts w:ascii="Arial" w:hAnsi="Arial"/>
+          <w:sz w:val="20"/>
+        </w:rPr>
+      </w:pPr>
+      <w:r>
+        <w:rPr>
+          <w:rFonts w:ascii="Arial" w:hAnsi="Arial"/>
+          <w:sz w:val="20"/>
+        </w:rPr>
+        <w:t xml:space="preserve">How would the mechanism for </w:t>
+      </w:r>
+      <w:proofErr w:type="spellStart"/>
+      <w:r>
+        <w:rPr>
+          <w:rFonts w:ascii="Arial" w:hAnsi="Arial"/>
+          <w:sz w:val="20"/>
+        </w:rPr>
+        <w:t>for</w:t>
+      </w:r>
+      <w:proofErr w:type="spellEnd"/>
+      <w:r>
+        <w:rPr>
+          <w:rFonts w:ascii="Arial" w:hAnsi="Arial"/>
+          <w:sz w:val="20"/>
+        </w:rPr>
+        <w:t xml:space="preserve"> OBO format ontologie</w:t>
+      </w:r>
+      <w:r>
+        <w:rPr>
+          <w:rFonts w:ascii="Arial" w:hAnsi="Arial"/>
+          <w:sz w:val="20"/>
+        </w:rPr>
+        <w:t>s?</w:t>
+      </w:r>
+    </w:p>
+    <w:p>
+      <w:pPr>
+        <w:widowControl w:val="0"/>
+        <w:autoSpaceDE w:val="0"/>
+        <w:autoSpaceDN w:val="0"/>
+        <w:adjustRightInd w:val="0"/>
+        <w:spacing w:after="0"/>
+        <w:jc w:val="both"/>
+        <w:rPr>
+          <w:rFonts w:ascii="Arial" w:hAnsi="Arial"/>
+          <w:sz w:val="20"/>
+        </w:rPr>
+      </w:pPr>
+    </w:p>
+    <w:p>
+      <w:pPr>
+        <w:widowControl w:val="0"/>
+        <w:autoSpaceDE w:val="0"/>
+        <w:autoSpaceDN w:val="0"/>
+        <w:adjustRightInd w:val="0"/>
+        <w:spacing w:after="0"/>
+        <w:jc w:val="both"/>
+        <w:rPr>
+          <w:rFonts w:ascii="Arial" w:hAnsi="Arial"/>
+          <w:sz w:val="20"/>
+        </w:rPr>
+      </w:pPr>
+      <w:r>
+        <w:rPr>
+          <w:rFonts w:ascii="Arial" w:hAnsi="Arial"/>
+          <w:i/>
+          <w:sz w:val="20"/>
+        </w:rPr>
+        <w:t>We updated the “Future Work” section to illustrate that while the mechanism implemented for OBI is geared towards OWL, a mechanism with a similar effect could be applied to OBO format ontologies.</w:t>
+      </w:r>
+      <w:r>
+        <w:rPr>
+          <w:rFonts w:ascii="Arial" w:hAnsi="Arial"/>
+          <w:sz w:val="20"/>
+        </w:rPr>
+        <w:t xml:space="preserve"> </w:t>
+      </w:r>
+      <w:r>
+        <w:rPr>
+          <w:rFonts w:ascii="Arial" w:hAnsi="Arial"/>
+          <w:sz w:val="20"/>
+        </w:rPr>
+        <w:br/>
+      </w:r>
+      <w:r>
+        <w:rPr>
+          <w:rFonts w:ascii="Arial" w:hAnsi="Arial"/>
+          <w:sz w:val="20"/>
+        </w:rPr>
+        <w:br/>
+        <w:t>Could a concrete example be given of the problems that are</w:t>
+      </w:r>
+      <w:r>
+        <w:rPr>
+          <w:rFonts w:ascii="Arial" w:hAnsi="Arial"/>
+          <w:sz w:val="20"/>
+        </w:rPr>
+        <w:t xml:space="preserve"> to be </w:t>
+      </w:r>
+      <w:r>
+        <w:rPr>
+          <w:rFonts w:ascii="Arial" w:hAnsi="Arial"/>
+          <w:sz w:val="20"/>
+        </w:rPr>
+        <w:t>avoided by using MIREOT (I think I und</w:t>
+      </w:r>
+      <w:r>
+        <w:rPr>
+          <w:rFonts w:ascii="Arial" w:hAnsi="Arial"/>
+          <w:sz w:val="20"/>
+        </w:rPr>
+        <w:t xml:space="preserve">erstand this myself but this is </w:t>
+      </w:r>
+      <w:r>
+        <w:rPr>
+          <w:rFonts w:ascii="Arial" w:hAnsi="Arial"/>
+          <w:sz w:val="20"/>
+        </w:rPr>
+        <w:t>not really made clear in the manuscript)?</w:t>
+      </w:r>
+      <w:r>
+        <w:rPr>
+          <w:rFonts w:ascii="Arial" w:hAnsi="Arial"/>
+          <w:sz w:val="20"/>
+        </w:rPr>
+        <w:t xml:space="preserve"> What exactly is the </w:t>
+      </w:r>
+      <w:r>
+        <w:rPr>
+          <w:rFonts w:ascii="Arial" w:hAnsi="Arial"/>
+          <w:sz w:val="20"/>
+        </w:rPr>
+        <w:t>advantage of MIREOT over just</w:t>
+      </w:r>
+      <w:r>
+        <w:rPr>
+          <w:rFonts w:ascii="Arial" w:hAnsi="Arial"/>
+          <w:sz w:val="20"/>
+        </w:rPr>
+        <w:t xml:space="preserve"> using a Perl script to compare </w:t>
+      </w:r>
+      <w:r>
+        <w:rPr>
+          <w:rFonts w:ascii="Arial" w:hAnsi="Arial"/>
+          <w:sz w:val="20"/>
+        </w:rPr>
+        <w:t>IDs/names/definition</w:t>
+      </w:r>
+      <w:r>
+        <w:rPr>
+          <w:rFonts w:ascii="Arial" w:hAnsi="Arial"/>
+          <w:sz w:val="20"/>
+        </w:rPr>
+        <w:t>s of the imported terms with</w:t>
+      </w:r>
+      <w:r>
+        <w:rPr>
+          <w:rFonts w:ascii="Arial" w:hAnsi="Arial"/>
+          <w:sz w:val="20"/>
+        </w:rPr>
+        <w:t xml:space="preserve"> tho</w:t>
+      </w:r>
+      <w:r>
+        <w:rPr>
+          <w:rFonts w:ascii="Arial" w:hAnsi="Arial"/>
+          <w:sz w:val="20"/>
+        </w:rPr>
+        <w:t xml:space="preserve">se in the </w:t>
+      </w:r>
+      <w:r>
+        <w:rPr>
+          <w:rFonts w:ascii="Arial" w:hAnsi="Arial"/>
+          <w:sz w:val="20"/>
+        </w:rPr>
+        <w:t>external ontology?</w:t>
+      </w:r>
+      <w:r>
+        <w:rPr>
+          <w:rFonts w:ascii="Arial" w:hAnsi="Arial"/>
+          <w:sz w:val="20"/>
+        </w:rPr>
+        <w:t xml:space="preserve"> </w:t>
+      </w:r>
+      <w:r>
+        <w:rPr>
+          <w:rFonts w:ascii="Arial" w:hAnsi="Arial"/>
+          <w:sz w:val="20"/>
+        </w:rPr>
+        <w:t>I for one am a</w:t>
+      </w:r>
+      <w:r>
+        <w:rPr>
+          <w:rFonts w:ascii="Arial" w:hAnsi="Arial"/>
+          <w:sz w:val="20"/>
+        </w:rPr>
+        <w:t xml:space="preserve"> bit wary of using an automatic </w:t>
+      </w:r>
+      <w:r>
+        <w:rPr>
+          <w:rFonts w:ascii="Arial" w:hAnsi="Arial"/>
+          <w:sz w:val="20"/>
+        </w:rPr>
+        <w:t xml:space="preserve">MIREOT scheme that will automatically </w:t>
+      </w:r>
+      <w:r>
+        <w:rPr>
+          <w:rFonts w:ascii="Arial" w:hAnsi="Arial"/>
+          <w:sz w:val="20"/>
+        </w:rPr>
+        <w:t xml:space="preserve">update definitions (what if the </w:t>
+      </w:r>
+      <w:r>
+        <w:rPr>
+          <w:rFonts w:ascii="Arial" w:hAnsi="Arial"/>
+          <w:sz w:val="20"/>
+        </w:rPr>
+        <w:t>external ontology does make some silly mistake) and think that some</w:t>
+      </w:r>
+      <w:r>
+        <w:rPr>
+          <w:rFonts w:ascii="Arial" w:hAnsi="Arial"/>
+          <w:sz w:val="20"/>
+        </w:rPr>
+        <w:t xml:space="preserve"> </w:t>
+      </w:r>
+      <w:r>
+        <w:rPr>
+          <w:rFonts w:ascii="Arial" w:hAnsi="Arial"/>
+          <w:sz w:val="20"/>
+        </w:rPr>
+        <w:t xml:space="preserve">amount of manual </w:t>
+      </w:r>
+      <w:proofErr w:type="spellStart"/>
+      <w:r>
+        <w:rPr>
+          <w:rFonts w:ascii="Arial" w:hAnsi="Arial"/>
+          <w:sz w:val="20"/>
+        </w:rPr>
+        <w:t>curation</w:t>
+      </w:r>
+      <w:proofErr w:type="spellEnd"/>
+      <w:r>
+        <w:rPr>
+          <w:rFonts w:ascii="Arial" w:hAnsi="Arial"/>
+          <w:sz w:val="20"/>
+        </w:rPr>
+        <w:t xml:space="preserve"> is necessary. It </w:t>
+      </w:r>
+      <w:r>
+        <w:rPr>
+          <w:rFonts w:ascii="Arial" w:hAnsi="Arial"/>
+          <w:sz w:val="20"/>
+        </w:rPr>
+        <w:t xml:space="preserve">would be quite easy to </w:t>
+      </w:r>
+      <w:r>
+        <w:rPr>
+          <w:rFonts w:ascii="Arial" w:hAnsi="Arial"/>
+          <w:sz w:val="20"/>
+        </w:rPr>
+        <w:t>keep my external terms in a separat</w:t>
+      </w:r>
+      <w:r>
+        <w:rPr>
+          <w:rFonts w:ascii="Arial" w:hAnsi="Arial"/>
+          <w:sz w:val="20"/>
+        </w:rPr>
+        <w:t xml:space="preserve">e file and to run a script as a </w:t>
+      </w:r>
+      <w:proofErr w:type="spellStart"/>
+      <w:r>
+        <w:rPr>
+          <w:rFonts w:ascii="Arial" w:hAnsi="Arial"/>
+          <w:sz w:val="20"/>
+        </w:rPr>
+        <w:t>cron</w:t>
+      </w:r>
+      <w:proofErr w:type="spellEnd"/>
+      <w:r>
+        <w:rPr>
+          <w:rFonts w:ascii="Arial" w:hAnsi="Arial"/>
+          <w:sz w:val="20"/>
+        </w:rPr>
+        <w:t xml:space="preserve"> job and get some message i</w:t>
+      </w:r>
+      <w:r>
+        <w:rPr>
+          <w:rFonts w:ascii="Arial" w:hAnsi="Arial"/>
+          <w:sz w:val="20"/>
+        </w:rPr>
+        <w:t xml:space="preserve">f there has been a change in an </w:t>
+      </w:r>
+      <w:r>
+        <w:rPr>
+          <w:rFonts w:ascii="Arial" w:hAnsi="Arial"/>
+          <w:sz w:val="20"/>
+        </w:rPr>
+        <w:t>external ontology. The MIREO</w:t>
+      </w:r>
+      <w:r>
+        <w:rPr>
+          <w:rFonts w:ascii="Arial" w:hAnsi="Arial"/>
+          <w:sz w:val="20"/>
+        </w:rPr>
+        <w:t xml:space="preserve">T method seems to have the same </w:t>
+      </w:r>
+      <w:r>
+        <w:rPr>
+          <w:rFonts w:ascii="Arial" w:hAnsi="Arial"/>
+          <w:sz w:val="20"/>
+        </w:rPr>
+        <w:t>capabilities but seems to be rather more co</w:t>
+      </w:r>
+      <w:r>
+        <w:rPr>
+          <w:rFonts w:ascii="Arial" w:hAnsi="Arial"/>
+          <w:sz w:val="20"/>
+        </w:rPr>
+        <w:t xml:space="preserve">mplicated. So what do I </w:t>
+      </w:r>
+      <w:r>
+        <w:rPr>
+          <w:rFonts w:ascii="Arial" w:hAnsi="Arial"/>
+          <w:sz w:val="20"/>
+        </w:rPr>
+        <w:t>get in return for the added complica</w:t>
+      </w:r>
+      <w:r>
+        <w:rPr>
+          <w:rFonts w:ascii="Arial" w:hAnsi="Arial"/>
+          <w:sz w:val="20"/>
+        </w:rPr>
+        <w:t xml:space="preserve">tion? This is something that is </w:t>
+      </w:r>
+      <w:r>
+        <w:rPr>
+          <w:rFonts w:ascii="Arial" w:hAnsi="Arial"/>
+          <w:sz w:val="20"/>
+        </w:rPr>
+        <w:t>missing from the manuscript at present.</w:t>
+      </w:r>
+      <w:r>
+        <w:rPr>
+          <w:rFonts w:ascii="Arial" w:hAnsi="Arial"/>
+          <w:sz w:val="20"/>
+        </w:rPr>
+        <w:t xml:space="preserve"> </w:t>
+      </w:r>
+    </w:p>
+    <w:p>
+      <w:pPr>
+        <w:widowControl w:val="0"/>
+        <w:autoSpaceDE w:val="0"/>
+        <w:autoSpaceDN w:val="0"/>
+        <w:adjustRightInd w:val="0"/>
+        <w:spacing w:after="0"/>
+        <w:jc w:val="both"/>
+        <w:rPr>
+          <w:rFonts w:ascii="Arial" w:hAnsi="Arial"/>
+          <w:sz w:val="20"/>
+        </w:rPr>
+      </w:pPr>
+    </w:p>
+    <w:p>
+      <w:pPr>
+        <w:widowControl w:val="0"/>
+        <w:autoSpaceDE w:val="0"/>
+        <w:autoSpaceDN w:val="0"/>
+        <w:adjustRightInd w:val="0"/>
+        <w:spacing w:after="0"/>
+        <w:jc w:val="both"/>
+        <w:rPr>
+          <w:rFonts w:ascii="Arial" w:hAnsi="Arial"/>
+          <w:i/>
+          <w:sz w:val="20"/>
+        </w:rPr>
+      </w:pPr>
+      <w:r>
+        <w:rPr>
+          <w:rFonts w:ascii="Arial" w:hAnsi="Arial"/>
+          <w:i/>
+          <w:sz w:val="20"/>
+        </w:rPr>
+        <w:t>MIREOT provides the guideline as to which information is required to perform a lightweight import of selected terms into a target resource. The implementation itself is independent, and any mechanism providing the required functionalities would be acceptable. We however believe that the implementation we propose is better suited for the job: it relies on SPARQL queries on a remote server, which provide a standard way to access a service, which is maintained and updated on a regular basis. We updated the manuscript to explain the choice of a SPARQL endpoint.</w:t>
+      </w:r>
+    </w:p>
+    <w:p>
+      <w:pPr>
+        <w:widowControl w:val="0"/>
+        <w:autoSpaceDE w:val="0"/>
+        <w:autoSpaceDN w:val="0"/>
+        <w:adjustRightInd w:val="0"/>
+        <w:spacing w:after="0"/>
+        <w:jc w:val="both"/>
+        <w:rPr>
+          <w:rFonts w:ascii="Arial" w:hAnsi="Arial"/>
+          <w:sz w:val="20"/>
+        </w:rPr>
+      </w:pPr>
+    </w:p>
+    <w:p>
+      <w:pPr>
+        <w:widowControl w:val="0"/>
+        <w:autoSpaceDE w:val="0"/>
+        <w:autoSpaceDN w:val="0"/>
+        <w:adjustRightInd w:val="0"/>
+        <w:spacing w:after="0"/>
+        <w:jc w:val="both"/>
+        <w:rPr>
+          <w:rFonts w:ascii="Arial" w:hAnsi="Arial"/>
           <w:sz w:val="20"/>
         </w:rPr>
       </w:pPr>
@@ -2510,6 +2919,43 @@
         <w:jc w:val="both"/>
         <w:rPr>
           <w:rFonts w:ascii="Arial" w:hAnsi="Arial" w:cs="Helvetica"/>
+          <w:i/>
+          <w:sz w:val="20"/>
+        </w:rPr>
+      </w:pPr>
+      <w:r>
+        <w:rPr>
+          <w:rFonts w:ascii="Arial" w:hAnsi="Arial" w:cs="Helvetica"/>
+          <w:i/>
+          <w:sz w:val="20"/>
+        </w:rPr>
+        <w:t>We updated the manuscript to further explain that MIREOT is a lightweight import mechanism, and that by importing only parts of a resource we may be missing on axioms needed to preserve the full semantics of the source ontology.</w:t>
+      </w:r>
+    </w:p>
+    <w:p>
+      <w:pPr>
+        <w:widowControl w:val="0"/>
+        <w:autoSpaceDE w:val="0"/>
+        <w:autoSpaceDN w:val="0"/>
+        <w:adjustRightInd w:val="0"/>
+        <w:spacing w:after="0"/>
+        <w:jc w:val="both"/>
+        <w:rPr>
+          <w:rFonts w:ascii="Arial" w:hAnsi="Arial" w:cs="Helvetica"/>
+          <w:sz w:val="20"/>
+        </w:rPr>
+      </w:pPr>
+    </w:p>
+    <w:p>
+      <w:pPr>
+        <w:widowControl w:val="0"/>
+        <w:autoSpaceDE w:val="0"/>
+        <w:autoSpaceDN w:val="0"/>
+        <w:adjustRightInd w:val="0"/>
+        <w:spacing w:after="0"/>
+        <w:jc w:val="both"/>
+        <w:rPr>
+          <w:rFonts w:ascii="Arial" w:hAnsi="Arial" w:cs="Helvetica"/>
           <w:sz w:val="20"/>
         </w:rPr>
       </w:pPr>
@@ -3549,6 +3995,43 @@
           <w:sz w:val="20"/>
         </w:rPr>
         <w:t>difficult to use.</w:t>
+      </w:r>
+    </w:p>
+    <w:p>
+      <w:pPr>
+        <w:widowControl w:val="0"/>
+        <w:autoSpaceDE w:val="0"/>
+        <w:autoSpaceDN w:val="0"/>
+        <w:adjustRightInd w:val="0"/>
+        <w:spacing w:after="0"/>
+        <w:jc w:val="both"/>
+        <w:rPr>
+          <w:rFonts w:ascii="Arial" w:hAnsi="Arial" w:cs="Helvetica"/>
+          <w:sz w:val="20"/>
+        </w:rPr>
+      </w:pPr>
+    </w:p>
+    <w:p>
+      <w:pPr>
+        <w:widowControl w:val="0"/>
+        <w:autoSpaceDE w:val="0"/>
+        <w:autoSpaceDN w:val="0"/>
+        <w:adjustRightInd w:val="0"/>
+        <w:spacing w:after="0"/>
+        <w:jc w:val="both"/>
+        <w:rPr>
+          <w:rFonts w:ascii="Arial" w:hAnsi="Arial" w:cs="Helvetica"/>
+          <w:i/>
+          <w:sz w:val="20"/>
+        </w:rPr>
+      </w:pPr>
+      <w:r>
+        <w:rPr>
+          <w:rFonts w:ascii="Arial" w:hAnsi="Arial" w:cs="Helvetica"/>
+          <w:i/>
+          <w:sz w:val="20"/>
+        </w:rPr>
+        <w:t>We added the mention of needed programmatic skills.</w:t>
       </w:r>
     </w:p>
     <w:p>

</xml_diff>

<commit_message>
added co authors details
</commit_message>
<xml_diff>
--- a/docs/papers/MIREOT_ICBO2009/ExtendedSubmission/revision1/CoverLetter.docx
+++ b/docs/papers/MIREOT_ICBO2009/ExtendedSubmission/revision1/CoverLetter.docx
@@ -189,14 +189,32 @@
           <w:sz w:val="20"/>
           <w:lang w:val="en-AU"/>
         </w:rPr>
-        <w:t>authored by Mélanie Courtot, F</w:t>
-      </w:r>
+        <w:t xml:space="preserve">authored by </w:t>
+      </w:r>
+      <w:proofErr w:type="spellStart"/>
       <w:r>
         <w:rPr>
           <w:rFonts w:ascii="Arial" w:eastAsia="Times New Roman" w:hAnsi="Arial"/>
           <w:sz w:val="20"/>
           <w:lang w:val="en-AU"/>
         </w:rPr>
+        <w:t>Mélanie</w:t>
+      </w:r>
+      <w:proofErr w:type="spellEnd"/>
+      <w:r>
+        <w:rPr>
+          <w:rFonts w:ascii="Arial" w:eastAsia="Times New Roman" w:hAnsi="Arial"/>
+          <w:sz w:val="20"/>
+          <w:lang w:val="en-AU"/>
+        </w:rPr>
+        <w:t xml:space="preserve"> Courtot, F</w:t>
+      </w:r>
+      <w:r>
+        <w:rPr>
+          <w:rFonts w:ascii="Arial" w:eastAsia="Times New Roman" w:hAnsi="Arial"/>
+          <w:sz w:val="20"/>
+          <w:lang w:val="en-AU"/>
+        </w:rPr>
         <w:t>rank Gibson, Allyson L. Lister, James</w:t>
       </w:r>
       <w:r>
@@ -205,22 +223,50 @@
           <w:sz w:val="20"/>
           <w:lang w:val="en-AU"/>
         </w:rPr>
-        <w:t xml:space="preserve"> Malone, Daniel Schober, Ryan R.</w:t>
-      </w:r>
+        <w:t xml:space="preserve"> Malone, Daniel </w:t>
+      </w:r>
+      <w:proofErr w:type="spellStart"/>
       <w:r>
         <w:rPr>
           <w:rFonts w:ascii="Arial" w:eastAsia="Times New Roman" w:hAnsi="Arial"/>
           <w:sz w:val="20"/>
           <w:lang w:val="en-AU"/>
         </w:rPr>
-        <w:t xml:space="preserve"> Brinkman and Alan Ruttenberg</w:t>
-      </w:r>
+        <w:t>Schober</w:t>
+      </w:r>
+      <w:proofErr w:type="spellEnd"/>
       <w:r>
         <w:rPr>
           <w:rFonts w:ascii="Arial" w:eastAsia="Times New Roman" w:hAnsi="Arial"/>
           <w:sz w:val="20"/>
           <w:lang w:val="en-AU"/>
         </w:rPr>
+        <w:t>, Ryan R.</w:t>
+      </w:r>
+      <w:r>
+        <w:rPr>
+          <w:rFonts w:ascii="Arial" w:eastAsia="Times New Roman" w:hAnsi="Arial"/>
+          <w:sz w:val="20"/>
+          <w:lang w:val="en-AU"/>
+        </w:rPr>
+        <w:t xml:space="preserve"> Brinkman and Alan </w:t>
+      </w:r>
+      <w:proofErr w:type="spellStart"/>
+      <w:r>
+        <w:rPr>
+          <w:rFonts w:ascii="Arial" w:eastAsia="Times New Roman" w:hAnsi="Arial"/>
+          <w:sz w:val="20"/>
+          <w:lang w:val="en-AU"/>
+        </w:rPr>
+        <w:t>Ruttenberg</w:t>
+      </w:r>
+      <w:proofErr w:type="spellEnd"/>
+      <w:r>
+        <w:rPr>
+          <w:rFonts w:ascii="Arial" w:eastAsia="Times New Roman" w:hAnsi="Arial"/>
+          <w:sz w:val="20"/>
+          <w:lang w:val="en-AU"/>
+        </w:rPr>
         <w:t>, and assigned tracking number 09-116.</w:t>
       </w:r>
     </w:p>
@@ -356,7 +402,25 @@
           <w:sz w:val="20"/>
           <w:szCs w:val="22"/>
         </w:rPr>
-        <w:t>guidance as suggested by reviewer #1</w:t>
+        <w:t xml:space="preserve">guidance </w:t>
+      </w:r>
+      <w:proofErr w:type="gramStart"/>
+      <w:r>
+        <w:rPr>
+          <w:rFonts w:ascii="Arial" w:hAnsi="Arial" w:cs="Helvetica"/>
+          <w:sz w:val="20"/>
+          <w:szCs w:val="22"/>
+        </w:rPr>
+        <w:t>as</w:t>
+      </w:r>
+      <w:proofErr w:type="gramEnd"/>
+      <w:r>
+        <w:rPr>
+          <w:rFonts w:ascii="Arial" w:hAnsi="Arial" w:cs="Helvetica"/>
+          <w:sz w:val="20"/>
+          <w:szCs w:val="22"/>
+        </w:rPr>
+        <w:t xml:space="preserve"> suggested by reviewer #1</w:t>
       </w:r>
       <w:r>
         <w:rPr>
@@ -420,13 +484,23 @@
           <w:lang w:val="en-AU"/>
         </w:rPr>
       </w:pPr>
+      <w:proofErr w:type="spellStart"/>
       <w:r>
         <w:rPr>
           <w:rFonts w:ascii="Arial" w:eastAsia="Times New Roman" w:hAnsi="Arial"/>
           <w:sz w:val="20"/>
           <w:lang w:val="en-AU"/>
         </w:rPr>
-        <w:t>Mélanie Courtot</w:t>
+        <w:t>Mélanie</w:t>
+      </w:r>
+      <w:proofErr w:type="spellEnd"/>
+      <w:r>
+        <w:rPr>
+          <w:rFonts w:ascii="Arial" w:eastAsia="Times New Roman" w:hAnsi="Arial"/>
+          <w:sz w:val="20"/>
+          <w:lang w:val="en-AU"/>
+        </w:rPr>
+        <w:t xml:space="preserve"> Courtot</w:t>
       </w:r>
     </w:p>
     <w:p>
@@ -493,18 +567,333 @@
       <w:pPr>
         <w:jc w:val="both"/>
         <w:rPr>
+          <w:rFonts w:ascii="Arial" w:hAnsi="Arial" w:cs="Helvetica"/>
+          <w:sz w:val="20"/>
+        </w:rPr>
+      </w:pPr>
+      <w:r>
+        <w:rPr>
+          <w:rFonts w:ascii="Arial" w:hAnsi="Arial" w:cs="Helvetica"/>
+          <w:sz w:val="20"/>
+        </w:rPr>
+        <w:t>V5Z 1L3, Canada</w:t>
+      </w:r>
+    </w:p>
+    <w:p>
+      <w:pPr>
+        <w:jc w:val="both"/>
+        <w:rPr>
+          <w:rFonts w:ascii="Arial" w:hAnsi="Arial" w:cs="Helvetica"/>
+          <w:sz w:val="20"/>
+        </w:rPr>
+      </w:pPr>
+    </w:p>
+    <w:p>
+      <w:pPr>
+        <w:widowControl w:val="0"/>
+        <w:autoSpaceDE w:val="0"/>
+        <w:autoSpaceDN w:val="0"/>
+        <w:adjustRightInd w:val="0"/>
+        <w:spacing w:after="0"/>
+        <w:rPr>
+          <w:rFonts w:ascii="Arial" w:hAnsi="Arial" w:cs="Helvetica"/>
+          <w:sz w:val="20"/>
+        </w:rPr>
+      </w:pPr>
+      <w:r>
+        <w:rPr>
+          <w:rFonts w:ascii="Arial" w:hAnsi="Arial" w:cs="Helvetica"/>
+          <w:sz w:val="20"/>
+        </w:rPr>
+        <w:t>On behalf of all the co-authors:</w:t>
+      </w:r>
+    </w:p>
+    <w:p>
+      <w:pPr>
+        <w:widowControl w:val="0"/>
+        <w:autoSpaceDE w:val="0"/>
+        <w:autoSpaceDN w:val="0"/>
+        <w:adjustRightInd w:val="0"/>
+        <w:spacing w:after="0"/>
+        <w:rPr>
+          <w:rFonts w:ascii="Arial" w:hAnsi="Arial" w:cs="Helvetica"/>
+          <w:sz w:val="20"/>
+        </w:rPr>
+      </w:pPr>
+    </w:p>
+    <w:p>
+      <w:pPr>
+        <w:widowControl w:val="0"/>
+        <w:autoSpaceDE w:val="0"/>
+        <w:autoSpaceDN w:val="0"/>
+        <w:adjustRightInd w:val="0"/>
+        <w:spacing w:after="0"/>
+        <w:rPr>
+          <w:rFonts w:ascii="Arial" w:hAnsi="Arial" w:cs="Helvetica"/>
+          <w:sz w:val="20"/>
+        </w:rPr>
+      </w:pPr>
+      <w:r>
+        <w:rPr>
+          <w:rFonts w:ascii="Arial" w:hAnsi="Arial" w:cs="Helvetica"/>
+          <w:sz w:val="20"/>
+        </w:rPr>
+        <w:t xml:space="preserve">Frank Gibson, </w:t>
+      </w:r>
+      <w:proofErr w:type="spellStart"/>
+      <w:r>
+        <w:rPr>
+          <w:rFonts w:ascii="Arial" w:hAnsi="Arial" w:cs="Helvetica"/>
+          <w:sz w:val="20"/>
+        </w:rPr>
+        <w:t>Abcam</w:t>
+      </w:r>
+      <w:proofErr w:type="spellEnd"/>
+      <w:r>
+        <w:rPr>
+          <w:rFonts w:ascii="Arial" w:hAnsi="Arial" w:cs="Helvetica"/>
+          <w:sz w:val="20"/>
+        </w:rPr>
+        <w:t xml:space="preserve"> plc, 332 Cambridge Science Park, Cambridge, CB4 OWN, UK</w:t>
+      </w:r>
+    </w:p>
+    <w:p>
+      <w:pPr>
+        <w:widowControl w:val="0"/>
+        <w:autoSpaceDE w:val="0"/>
+        <w:autoSpaceDN w:val="0"/>
+        <w:adjustRightInd w:val="0"/>
+        <w:spacing w:after="0"/>
+        <w:rPr>
+          <w:rFonts w:ascii="Arial" w:hAnsi="Arial" w:cs="Helvetica"/>
+          <w:sz w:val="20"/>
+        </w:rPr>
+      </w:pPr>
+      <w:r>
+        <w:rPr>
+          <w:rFonts w:ascii="Arial" w:hAnsi="Arial" w:cs="Helvetica"/>
+          <w:sz w:val="20"/>
+        </w:rPr>
+        <w:t>Allyson L. Lister, CISBAN and School of Computing Science, Newcastle University, Newcastle upon Tyne, UK</w:t>
+      </w:r>
+    </w:p>
+    <w:p>
+      <w:pPr>
+        <w:widowControl w:val="0"/>
+        <w:autoSpaceDE w:val="0"/>
+        <w:autoSpaceDN w:val="0"/>
+        <w:adjustRightInd w:val="0"/>
+        <w:spacing w:after="0"/>
+        <w:rPr>
+          <w:rFonts w:ascii="Arial" w:hAnsi="Arial" w:cs="Helvetica"/>
+          <w:sz w:val="20"/>
+        </w:rPr>
+      </w:pPr>
+      <w:r>
+        <w:rPr>
+          <w:rFonts w:ascii="Arial" w:hAnsi="Arial" w:cs="Helvetica"/>
+          <w:sz w:val="20"/>
+        </w:rPr>
+        <w:t>James Malone, The European Bioinformatics Institute, Cambridge, CB10 1SD, UK</w:t>
+      </w:r>
+    </w:p>
+    <w:p>
+      <w:pPr>
+        <w:widowControl w:val="0"/>
+        <w:autoSpaceDE w:val="0"/>
+        <w:autoSpaceDN w:val="0"/>
+        <w:adjustRightInd w:val="0"/>
+        <w:spacing w:after="0"/>
+        <w:rPr>
+          <w:rFonts w:ascii="Arial" w:hAnsi="Arial" w:cs="Helvetica"/>
+          <w:sz w:val="20"/>
+        </w:rPr>
+      </w:pPr>
+      <w:r>
+        <w:rPr>
+          <w:rFonts w:ascii="Arial" w:hAnsi="Arial" w:cs="Helvetica"/>
+          <w:sz w:val="20"/>
+        </w:rPr>
+        <w:t xml:space="preserve">Daniel </w:t>
+      </w:r>
+      <w:proofErr w:type="spellStart"/>
+      <w:r>
+        <w:rPr>
+          <w:rFonts w:ascii="Arial" w:hAnsi="Arial" w:cs="Helvetica"/>
+          <w:sz w:val="20"/>
+        </w:rPr>
+        <w:t>Schober</w:t>
+      </w:r>
+      <w:proofErr w:type="spellEnd"/>
+      <w:r>
+        <w:rPr>
+          <w:rFonts w:ascii="Arial" w:hAnsi="Arial" w:cs="Helvetica"/>
+          <w:sz w:val="20"/>
+        </w:rPr>
+        <w:t>, Institute of Medical Biometry and Medical Informatics (IMBI), University Medical Center, 70104</w:t>
+      </w:r>
+    </w:p>
+    <w:p>
+      <w:pPr>
+        <w:widowControl w:val="0"/>
+        <w:autoSpaceDE w:val="0"/>
+        <w:autoSpaceDN w:val="0"/>
+        <w:adjustRightInd w:val="0"/>
+        <w:spacing w:after="0"/>
+        <w:rPr>
+          <w:rFonts w:ascii="Arial" w:hAnsi="Arial" w:cs="Helvetica"/>
+          <w:sz w:val="20"/>
+        </w:rPr>
+      </w:pPr>
+      <w:r>
+        <w:rPr>
+          <w:rFonts w:ascii="Arial" w:hAnsi="Arial" w:cs="Helvetica"/>
+          <w:sz w:val="20"/>
+        </w:rPr>
+        <w:t>Freiburg, Germany</w:t>
+      </w:r>
+    </w:p>
+    <w:p>
+      <w:pPr>
+        <w:widowControl w:val="0"/>
+        <w:autoSpaceDE w:val="0"/>
+        <w:autoSpaceDN w:val="0"/>
+        <w:adjustRightInd w:val="0"/>
+        <w:spacing w:after="0"/>
+        <w:rPr>
+          <w:rFonts w:ascii="Arial" w:hAnsi="Arial" w:cs="Helvetica"/>
+          <w:sz w:val="20"/>
+        </w:rPr>
+      </w:pPr>
+      <w:r>
+        <w:rPr>
+          <w:rFonts w:ascii="Arial" w:hAnsi="Arial" w:cs="Helvetica"/>
+          <w:sz w:val="20"/>
+        </w:rPr>
+        <w:t>Ryan R. Brinkman</w:t>
+      </w:r>
+      <w:proofErr w:type="gramStart"/>
+      <w:r>
+        <w:rPr>
+          <w:rFonts w:ascii="Arial" w:hAnsi="Arial" w:cs="Helvetica"/>
+          <w:sz w:val="20"/>
+        </w:rPr>
+        <w:t>,  BC</w:t>
+      </w:r>
+      <w:proofErr w:type="gramEnd"/>
+      <w:r>
+        <w:rPr>
+          <w:rFonts w:ascii="Arial" w:hAnsi="Arial" w:cs="Helvetica"/>
+          <w:sz w:val="20"/>
+        </w:rPr>
+        <w:t xml:space="preserve"> Cancer Agency, </w:t>
+      </w:r>
+      <w:r>
+        <w:rPr>
+          <w:rFonts w:ascii="Arial" w:hAnsi="Arial" w:cs="Helvetica"/>
+          <w:sz w:val="20"/>
+          <w:szCs w:val="22"/>
+        </w:rPr>
+        <w:t>and Department of Medical Genetics, University of British Columbia</w:t>
+      </w:r>
+      <w:r>
+        <w:rPr>
+          <w:rFonts w:ascii="Arial" w:hAnsi="Arial" w:cs="Helvetica"/>
+          <w:sz w:val="20"/>
+        </w:rPr>
+        <w:t xml:space="preserve"> Vancouver, BC, Canada</w:t>
+      </w:r>
+    </w:p>
+    <w:p>
+      <w:pPr>
+        <w:widowControl w:val="0"/>
+        <w:autoSpaceDE w:val="0"/>
+        <w:autoSpaceDN w:val="0"/>
+        <w:adjustRightInd w:val="0"/>
+        <w:spacing w:after="0"/>
+        <w:rPr>
+          <w:rFonts w:ascii="Arial" w:hAnsi="Arial" w:cs="Helvetica"/>
+          <w:sz w:val="20"/>
+        </w:rPr>
+      </w:pPr>
+      <w:proofErr w:type="gramStart"/>
+      <w:r>
+        <w:rPr>
+          <w:rFonts w:ascii="Arial" w:hAnsi="Arial" w:cs="Helvetica"/>
+          <w:sz w:val="20"/>
+        </w:rPr>
+        <w:t>and</w:t>
+      </w:r>
+      <w:proofErr w:type="gramEnd"/>
+    </w:p>
+    <w:p>
+      <w:pPr>
+        <w:jc w:val="both"/>
+        <w:rPr>
+          <w:rFonts w:ascii="Arial" w:hAnsi="Arial" w:cs="Helvetica"/>
+          <w:sz w:val="20"/>
+        </w:rPr>
+      </w:pPr>
+      <w:r>
+        <w:rPr>
+          <w:rFonts w:ascii="Arial" w:hAnsi="Arial" w:cs="Helvetica"/>
+          <w:sz w:val="20"/>
+        </w:rPr>
+        <w:t xml:space="preserve">Alan </w:t>
+      </w:r>
+      <w:proofErr w:type="spellStart"/>
+      <w:r>
+        <w:rPr>
+          <w:rFonts w:ascii="Arial" w:hAnsi="Arial" w:cs="Helvetica"/>
+          <w:sz w:val="20"/>
+        </w:rPr>
+        <w:t>Ruttenberg</w:t>
+      </w:r>
+      <w:proofErr w:type="spellEnd"/>
+      <w:r>
+        <w:rPr>
+          <w:rFonts w:ascii="Arial" w:hAnsi="Arial" w:cs="Helvetica"/>
+          <w:sz w:val="20"/>
+        </w:rPr>
+        <w:t>, Science Commons, Cambridge, MA, USA.</w:t>
+      </w:r>
+    </w:p>
+    <w:p>
+      <w:pPr>
+        <w:jc w:val="both"/>
+        <w:rPr>
+          <w:rFonts w:ascii="Arial" w:hAnsi="Arial" w:cs="Helvetica"/>
+          <w:sz w:val="20"/>
+        </w:rPr>
+      </w:pPr>
+    </w:p>
+    <w:p>
+      <w:pPr>
+        <w:jc w:val="both"/>
+        <w:rPr>
+          <w:rFonts w:ascii="Arial" w:hAnsi="Arial" w:cs="Helvetica"/>
+          <w:sz w:val="20"/>
+        </w:rPr>
+      </w:pPr>
+    </w:p>
+    <w:p>
+      <w:pPr>
+        <w:jc w:val="both"/>
+        <w:rPr>
+          <w:rFonts w:ascii="Arial" w:hAnsi="Arial" w:cs="Helvetica"/>
+          <w:sz w:val="20"/>
+        </w:rPr>
+      </w:pPr>
+    </w:p>
+    <w:p>
+      <w:pPr>
+        <w:jc w:val="both"/>
+        <w:rPr>
           <w:rFonts w:ascii="Arial" w:eastAsia="Times New Roman" w:hAnsi="Arial"/>
           <w:sz w:val="20"/>
           <w:lang w:val="en-AU"/>
         </w:rPr>
       </w:pPr>
-      <w:r>
-        <w:rPr>
-          <w:rFonts w:ascii="Arial" w:hAnsi="Arial" w:cs="Helvetica"/>
-          <w:sz w:val="20"/>
-        </w:rPr>
-        <w:t>V5Z 1L3, Canada</w:t>
-      </w:r>
     </w:p>
     <w:p>
       <w:pPr>
@@ -613,7 +1002,23 @@
           <w:rFonts w:ascii="Arial" w:hAnsi="Arial"/>
           <w:sz w:val="20"/>
         </w:rPr>
-        <w:t>How would the mechanism for for OBO format ontologie</w:t>
+        <w:t xml:space="preserve">How would the mechanism for </w:t>
+      </w:r>
+      <w:proofErr w:type="spellStart"/>
+      <w:r>
+        <w:rPr>
+          <w:rFonts w:ascii="Arial" w:hAnsi="Arial"/>
+          <w:sz w:val="20"/>
+        </w:rPr>
+        <w:t>for</w:t>
+      </w:r>
+      <w:proofErr w:type="spellEnd"/>
+      <w:r>
+        <w:rPr>
+          <w:rFonts w:ascii="Arial" w:hAnsi="Arial"/>
+          <w:sz w:val="20"/>
+        </w:rPr>
+        <w:t xml:space="preserve"> OBO format ontologie</w:t>
       </w:r>
       <w:r>
         <w:rPr>
@@ -818,7 +1223,23 @@
           <w:rFonts w:ascii="Arial" w:hAnsi="Arial"/>
           <w:sz w:val="20"/>
         </w:rPr>
-        <w:t xml:space="preserve">amount of manual curation is necessary. It </w:t>
+        <w:t xml:space="preserve">amount of manual </w:t>
+      </w:r>
+      <w:proofErr w:type="spellStart"/>
+      <w:r>
+        <w:rPr>
+          <w:rFonts w:ascii="Arial" w:hAnsi="Arial"/>
+          <w:sz w:val="20"/>
+        </w:rPr>
+        <w:t>curation</w:t>
+      </w:r>
+      <w:proofErr w:type="spellEnd"/>
+      <w:r>
+        <w:rPr>
+          <w:rFonts w:ascii="Arial" w:hAnsi="Arial"/>
+          <w:sz w:val="20"/>
+        </w:rPr>
+        <w:t xml:space="preserve"> is necessary. It </w:t>
       </w:r>
       <w:r>
         <w:rPr>
@@ -841,12 +1262,21 @@
         </w:rPr>
         <w:t xml:space="preserve">e file and to run a script as a </w:t>
       </w:r>
-      <w:r>
-        <w:rPr>
-          <w:rFonts w:ascii="Arial" w:hAnsi="Arial"/>
-          <w:sz w:val="20"/>
-        </w:rPr>
-        <w:t>cron job and get some message i</w:t>
+      <w:proofErr w:type="spellStart"/>
+      <w:r>
+        <w:rPr>
+          <w:rFonts w:ascii="Arial" w:hAnsi="Arial"/>
+          <w:sz w:val="20"/>
+        </w:rPr>
+        <w:t>cron</w:t>
+      </w:r>
+      <w:proofErr w:type="spellEnd"/>
+      <w:r>
+        <w:rPr>
+          <w:rFonts w:ascii="Arial" w:hAnsi="Arial"/>
+          <w:sz w:val="20"/>
+        </w:rPr>
+        <w:t xml:space="preserve"> job and get some message i</w:t>
       </w:r>
       <w:r>
         <w:rPr>
@@ -1067,7 +1497,23 @@
           <w:rFonts w:ascii="Arial" w:hAnsi="Arial" w:cs="Helvetica"/>
           <w:sz w:val="20"/>
         </w:rPr>
-        <w:t>Biomedical Investigations (OBI) (OBI Ontology), importing the root class of the Common Anatomy Reference Ontology (CARO) (Haendel et al., 2008) was not desired as its definition intersected multiple classes in OBI..."</w:t>
+        <w:t>Biomedical Investigations (OBI) (OBI Ontology), importing the root class of the Common Anatomy Reference Ontology (CARO) (</w:t>
+      </w:r>
+      <w:proofErr w:type="spellStart"/>
+      <w:r>
+        <w:rPr>
+          <w:rFonts w:ascii="Arial" w:hAnsi="Arial" w:cs="Helvetica"/>
+          <w:sz w:val="20"/>
+        </w:rPr>
+        <w:t>Haendel</w:t>
+      </w:r>
+      <w:proofErr w:type="spellEnd"/>
+      <w:r>
+        <w:rPr>
+          <w:rFonts w:ascii="Arial" w:hAnsi="Arial" w:cs="Helvetica"/>
+          <w:sz w:val="20"/>
+        </w:rPr>
+        <w:t xml:space="preserve"> et al., 2008) was not desired as its definition intersected multiple classes in OBI..."</w:t>
       </w:r>
     </w:p>
     <w:p>
@@ -1195,63 +1641,191 @@
           <w:rFonts w:ascii="Arial" w:hAnsi="Arial" w:cs="Helvetica"/>
           <w:sz w:val="20"/>
         </w:rPr>
-        <w:t>2) „We tried several modularization tools (Grau et al., 2007; Jimenez-Ruiz et al., 2008; Seidenberg, Rector, 2006; Sirin et al., 2007). All of them discarded annotations, resulting in modules containing only the class declarations and no annotation properties, such as labels or definitions."</w:t>
-      </w:r>
-    </w:p>
-    <w:p>
-      <w:pPr>
-        <w:widowControl w:val="0"/>
-        <w:autoSpaceDE w:val="0"/>
-        <w:autoSpaceDN w:val="0"/>
-        <w:adjustRightInd w:val="0"/>
-        <w:spacing w:after="0"/>
-        <w:jc w:val="both"/>
-        <w:rPr>
-          <w:rFonts w:ascii="Arial" w:hAnsi="Arial" w:cs="Helvetica"/>
-          <w:sz w:val="20"/>
-        </w:rPr>
-      </w:pPr>
-    </w:p>
-    <w:p>
-      <w:pPr>
-        <w:widowControl w:val="0"/>
-        <w:autoSpaceDE w:val="0"/>
-        <w:autoSpaceDN w:val="0"/>
-        <w:adjustRightInd w:val="0"/>
-        <w:spacing w:after="0"/>
-        <w:jc w:val="both"/>
-        <w:rPr>
-          <w:rFonts w:ascii="Arial" w:hAnsi="Arial" w:cs="Helvetica"/>
-          <w:sz w:val="20"/>
-        </w:rPr>
-      </w:pPr>
-      <w:r>
-        <w:rPr>
-          <w:rFonts w:ascii="Arial" w:hAnsi="Arial" w:cs="Helvetica"/>
-          <w:sz w:val="20"/>
-        </w:rPr>
-        <w:t>It would be useful to describe how these modularization tools work.</w:t>
-      </w:r>
-    </w:p>
-    <w:p>
-      <w:pPr>
-        <w:widowControl w:val="0"/>
-        <w:autoSpaceDE w:val="0"/>
-        <w:autoSpaceDN w:val="0"/>
-        <w:adjustRightInd w:val="0"/>
-        <w:spacing w:after="0"/>
-        <w:jc w:val="both"/>
-        <w:rPr>
-          <w:rFonts w:ascii="Arial" w:hAnsi="Arial" w:cs="Helvetica"/>
-          <w:sz w:val="20"/>
-        </w:rPr>
-      </w:pPr>
-      <w:r>
-        <w:rPr>
-          <w:rFonts w:ascii="Arial" w:hAnsi="Arial" w:cs="Helvetica"/>
-          <w:sz w:val="20"/>
-        </w:rPr>
-        <w:t>At least it is not familiar to me that there are tools that can automatical extract submodules of an ontology in any useful way that would not require a lot of manual curation. And if on the other hand only a subhierarchy of terms is desired, it is unclear to me it should be difficult to do so while retaining the annotation properties.</w:t>
+        <w:t>2) „We tried several modularization tools (</w:t>
+      </w:r>
+      <w:proofErr w:type="spellStart"/>
+      <w:r>
+        <w:rPr>
+          <w:rFonts w:ascii="Arial" w:hAnsi="Arial" w:cs="Helvetica"/>
+          <w:sz w:val="20"/>
+        </w:rPr>
+        <w:t>Grau</w:t>
+      </w:r>
+      <w:proofErr w:type="spellEnd"/>
+      <w:r>
+        <w:rPr>
+          <w:rFonts w:ascii="Arial" w:hAnsi="Arial" w:cs="Helvetica"/>
+          <w:sz w:val="20"/>
+        </w:rPr>
+        <w:t xml:space="preserve"> et al., 2007; Jimenez-Ruiz et al., 2008; Seidenberg, Rector, 2006; </w:t>
+      </w:r>
+      <w:proofErr w:type="spellStart"/>
+      <w:r>
+        <w:rPr>
+          <w:rFonts w:ascii="Arial" w:hAnsi="Arial" w:cs="Helvetica"/>
+          <w:sz w:val="20"/>
+        </w:rPr>
+        <w:t>Sirin</w:t>
+      </w:r>
+      <w:proofErr w:type="spellEnd"/>
+      <w:r>
+        <w:rPr>
+          <w:rFonts w:ascii="Arial" w:hAnsi="Arial" w:cs="Helvetica"/>
+          <w:sz w:val="20"/>
+        </w:rPr>
+        <w:t xml:space="preserve"> et al., 2007). All of them discarded annotations, resulting in modules containing only the class declarations and no annotation properties, such as labels or definitions."</w:t>
+      </w:r>
+    </w:p>
+    <w:p>
+      <w:pPr>
+        <w:widowControl w:val="0"/>
+        <w:autoSpaceDE w:val="0"/>
+        <w:autoSpaceDN w:val="0"/>
+        <w:adjustRightInd w:val="0"/>
+        <w:spacing w:after="0"/>
+        <w:jc w:val="both"/>
+        <w:rPr>
+          <w:rFonts w:ascii="Arial" w:hAnsi="Arial" w:cs="Helvetica"/>
+          <w:sz w:val="20"/>
+        </w:rPr>
+      </w:pPr>
+    </w:p>
+    <w:p>
+      <w:pPr>
+        <w:widowControl w:val="0"/>
+        <w:autoSpaceDE w:val="0"/>
+        <w:autoSpaceDN w:val="0"/>
+        <w:adjustRightInd w:val="0"/>
+        <w:spacing w:after="0"/>
+        <w:jc w:val="both"/>
+        <w:rPr>
+          <w:rFonts w:ascii="Arial" w:hAnsi="Arial" w:cs="Helvetica"/>
+          <w:sz w:val="20"/>
+        </w:rPr>
+      </w:pPr>
+      <w:r>
+        <w:rPr>
+          <w:rFonts w:ascii="Arial" w:hAnsi="Arial" w:cs="Helvetica"/>
+          <w:sz w:val="20"/>
+        </w:rPr>
+        <w:t xml:space="preserve">It would be useful to describe how </w:t>
+      </w:r>
+      <w:proofErr w:type="gramStart"/>
+      <w:r>
+        <w:rPr>
+          <w:rFonts w:ascii="Arial" w:hAnsi="Arial" w:cs="Helvetica"/>
+          <w:sz w:val="20"/>
+        </w:rPr>
+        <w:t>these modularization tools work</w:t>
+      </w:r>
+      <w:proofErr w:type="gramEnd"/>
+      <w:r>
+        <w:rPr>
+          <w:rFonts w:ascii="Arial" w:hAnsi="Arial" w:cs="Helvetica"/>
+          <w:sz w:val="20"/>
+        </w:rPr>
+        <w:t>.</w:t>
+      </w:r>
+    </w:p>
+    <w:p>
+      <w:pPr>
+        <w:widowControl w:val="0"/>
+        <w:autoSpaceDE w:val="0"/>
+        <w:autoSpaceDN w:val="0"/>
+        <w:adjustRightInd w:val="0"/>
+        <w:spacing w:after="0"/>
+        <w:jc w:val="both"/>
+        <w:rPr>
+          <w:rFonts w:ascii="Arial" w:hAnsi="Arial" w:cs="Helvetica"/>
+          <w:sz w:val="20"/>
+        </w:rPr>
+      </w:pPr>
+      <w:r>
+        <w:rPr>
+          <w:rFonts w:ascii="Arial" w:hAnsi="Arial" w:cs="Helvetica"/>
+          <w:sz w:val="20"/>
+        </w:rPr>
+        <w:t xml:space="preserve">At least it is not familiar to me that there </w:t>
+      </w:r>
+      <w:proofErr w:type="gramStart"/>
+      <w:r>
+        <w:rPr>
+          <w:rFonts w:ascii="Arial" w:hAnsi="Arial" w:cs="Helvetica"/>
+          <w:sz w:val="20"/>
+        </w:rPr>
+        <w:t>are</w:t>
+      </w:r>
+      <w:proofErr w:type="gramEnd"/>
+      <w:r>
+        <w:rPr>
+          <w:rFonts w:ascii="Arial" w:hAnsi="Arial" w:cs="Helvetica"/>
+          <w:sz w:val="20"/>
+        </w:rPr>
+        <w:t xml:space="preserve"> tools that can </w:t>
+      </w:r>
+      <w:proofErr w:type="spellStart"/>
+      <w:r>
+        <w:rPr>
+          <w:rFonts w:ascii="Arial" w:hAnsi="Arial" w:cs="Helvetica"/>
+          <w:sz w:val="20"/>
+        </w:rPr>
+        <w:t>automatical</w:t>
+      </w:r>
+      <w:proofErr w:type="spellEnd"/>
+      <w:r>
+        <w:rPr>
+          <w:rFonts w:ascii="Arial" w:hAnsi="Arial" w:cs="Helvetica"/>
+          <w:sz w:val="20"/>
+        </w:rPr>
+        <w:t xml:space="preserve"> extract </w:t>
+      </w:r>
+      <w:proofErr w:type="spellStart"/>
+      <w:r>
+        <w:rPr>
+          <w:rFonts w:ascii="Arial" w:hAnsi="Arial" w:cs="Helvetica"/>
+          <w:sz w:val="20"/>
+        </w:rPr>
+        <w:t>submodules</w:t>
+      </w:r>
+      <w:proofErr w:type="spellEnd"/>
+      <w:r>
+        <w:rPr>
+          <w:rFonts w:ascii="Arial" w:hAnsi="Arial" w:cs="Helvetica"/>
+          <w:sz w:val="20"/>
+        </w:rPr>
+        <w:t xml:space="preserve"> of an ontology in any useful way that would not require a lot of manual </w:t>
+      </w:r>
+      <w:proofErr w:type="spellStart"/>
+      <w:r>
+        <w:rPr>
+          <w:rFonts w:ascii="Arial" w:hAnsi="Arial" w:cs="Helvetica"/>
+          <w:sz w:val="20"/>
+        </w:rPr>
+        <w:t>curation</w:t>
+      </w:r>
+      <w:proofErr w:type="spellEnd"/>
+      <w:r>
+        <w:rPr>
+          <w:rFonts w:ascii="Arial" w:hAnsi="Arial" w:cs="Helvetica"/>
+          <w:sz w:val="20"/>
+        </w:rPr>
+        <w:t xml:space="preserve">. And if on the other hand only a </w:t>
+      </w:r>
+      <w:proofErr w:type="spellStart"/>
+      <w:r>
+        <w:rPr>
+          <w:rFonts w:ascii="Arial" w:hAnsi="Arial" w:cs="Helvetica"/>
+          <w:sz w:val="20"/>
+        </w:rPr>
+        <w:t>subhierarchy</w:t>
+      </w:r>
+      <w:proofErr w:type="spellEnd"/>
+      <w:r>
+        <w:rPr>
+          <w:rFonts w:ascii="Arial" w:hAnsi="Arial" w:cs="Helvetica"/>
+          <w:sz w:val="20"/>
+        </w:rPr>
+        <w:t xml:space="preserve"> of terms is desired, it is unclear to me it should be difficult to do so while retaining the annotation properties.</w:t>
       </w:r>
     </w:p>
     <w:p>
@@ -1401,119 +1975,244 @@
           <w:rFonts w:ascii="Arial" w:hAnsi="Arial" w:cs="Helvetica"/>
           <w:sz w:val="20"/>
         </w:rPr>
-        <w:t>Class: electroporation</w:t>
-      </w:r>
-    </w:p>
-    <w:p>
-      <w:pPr>
-        <w:widowControl w:val="0"/>
-        <w:autoSpaceDE w:val="0"/>
-        <w:autoSpaceDN w:val="0"/>
-        <w:adjustRightInd w:val="0"/>
-        <w:spacing w:after="0"/>
-        <w:jc w:val="both"/>
-        <w:rPr>
-          <w:rFonts w:ascii="Arial" w:hAnsi="Arial" w:cs="Helvetica"/>
-          <w:sz w:val="20"/>
-        </w:rPr>
-      </w:pPr>
-      <w:r>
-        <w:rPr>
-          <w:rFonts w:ascii="Arial" w:hAnsi="Arial" w:cs="Helvetica"/>
-          <w:sz w:val="20"/>
-        </w:rPr>
-        <w:t>SubClassOf: 'cell permeabilization'</w:t>
-      </w:r>
-    </w:p>
-    <w:p>
-      <w:pPr>
-        <w:widowControl w:val="0"/>
-        <w:autoSpaceDE w:val="0"/>
-        <w:autoSpaceDN w:val="0"/>
-        <w:adjustRightInd w:val="0"/>
-        <w:spacing w:after="0"/>
-        <w:jc w:val="both"/>
-        <w:rPr>
-          <w:rFonts w:ascii="Arial" w:hAnsi="Arial" w:cs="Helvetica"/>
-          <w:sz w:val="20"/>
-        </w:rPr>
-      </w:pPr>
-      <w:r>
-        <w:rPr>
-          <w:rFonts w:ascii="Arial" w:hAnsi="Arial" w:cs="Helvetica"/>
-          <w:sz w:val="20"/>
-        </w:rPr>
-        <w:t>and has_specified_input some cell</w:t>
-      </w:r>
-    </w:p>
-    <w:p>
-      <w:pPr>
-        <w:widowControl w:val="0"/>
-        <w:autoSpaceDE w:val="0"/>
-        <w:autoSpaceDN w:val="0"/>
-        <w:adjustRightInd w:val="0"/>
-        <w:spacing w:after="0"/>
-        <w:jc w:val="both"/>
-        <w:rPr>
-          <w:rFonts w:ascii="Arial" w:hAnsi="Arial" w:cs="Helvetica"/>
-          <w:sz w:val="20"/>
-        </w:rPr>
-      </w:pPr>
-      <w:r>
-        <w:rPr>
-          <w:rFonts w:ascii="Arial" w:hAnsi="Arial" w:cs="Helvetica"/>
-          <w:sz w:val="20"/>
-        </w:rPr>
-        <w:t>and has_participant some 'power supply'</w:t>
-      </w:r>
-    </w:p>
-    <w:p>
-      <w:pPr>
-        <w:widowControl w:val="0"/>
-        <w:autoSpaceDE w:val="0"/>
-        <w:autoSpaceDN w:val="0"/>
-        <w:adjustRightInd w:val="0"/>
-        <w:spacing w:after="0"/>
-        <w:jc w:val="both"/>
-        <w:rPr>
-          <w:rFonts w:ascii="Arial" w:hAnsi="Arial" w:cs="Helvetica"/>
-          <w:sz w:val="20"/>
-        </w:rPr>
-      </w:pPr>
-    </w:p>
-    <w:p>
-      <w:pPr>
-        <w:widowControl w:val="0"/>
-        <w:autoSpaceDE w:val="0"/>
-        <w:autoSpaceDN w:val="0"/>
-        <w:adjustRightInd w:val="0"/>
-        <w:spacing w:after="0"/>
-        <w:jc w:val="both"/>
-        <w:rPr>
-          <w:rFonts w:ascii="Arial" w:hAnsi="Arial" w:cs="Helvetica"/>
-          <w:sz w:val="20"/>
-        </w:rPr>
-      </w:pPr>
-    </w:p>
-    <w:p>
-      <w:pPr>
-        <w:widowControl w:val="0"/>
-        <w:autoSpaceDE w:val="0"/>
-        <w:autoSpaceDN w:val="0"/>
-        <w:adjustRightInd w:val="0"/>
-        <w:spacing w:after="0"/>
-        <w:jc w:val="both"/>
-        <w:rPr>
-          <w:rFonts w:ascii="Arial" w:hAnsi="Arial" w:cs="Helvetica"/>
-          <w:sz w:val="20"/>
-        </w:rPr>
-      </w:pPr>
-      <w:r>
-        <w:rPr>
-          <w:rFonts w:ascii="Arial" w:hAnsi="Arial" w:cs="Helvetica"/>
-          <w:sz w:val="20"/>
-        </w:rPr>
-        <w:t>seems suboptimal. Since most cells do not survive the electroporation procedure, and a small minority actually successfully take up the vector, one uses hundreds of thousands of cells. I realize that this sort of thing is difficult to define in OWL, but perhaps there is a better solution?</w:t>
+        <w:t xml:space="preserve">Class: </w:t>
+      </w:r>
+      <w:proofErr w:type="spellStart"/>
+      <w:r>
+        <w:rPr>
+          <w:rFonts w:ascii="Arial" w:hAnsi="Arial" w:cs="Helvetica"/>
+          <w:sz w:val="20"/>
+        </w:rPr>
+        <w:t>electroporation</w:t>
+      </w:r>
+      <w:proofErr w:type="spellEnd"/>
+    </w:p>
+    <w:p>
+      <w:pPr>
+        <w:widowControl w:val="0"/>
+        <w:autoSpaceDE w:val="0"/>
+        <w:autoSpaceDN w:val="0"/>
+        <w:adjustRightInd w:val="0"/>
+        <w:spacing w:after="0"/>
+        <w:jc w:val="both"/>
+        <w:rPr>
+          <w:rFonts w:ascii="Arial" w:hAnsi="Arial" w:cs="Helvetica"/>
+          <w:sz w:val="20"/>
+        </w:rPr>
+      </w:pPr>
+      <w:proofErr w:type="spellStart"/>
+      <w:r>
+        <w:rPr>
+          <w:rFonts w:ascii="Arial" w:hAnsi="Arial" w:cs="Helvetica"/>
+          <w:sz w:val="20"/>
+        </w:rPr>
+        <w:t>SubClassOf</w:t>
+      </w:r>
+      <w:proofErr w:type="spellEnd"/>
+      <w:r>
+        <w:rPr>
+          <w:rFonts w:ascii="Arial" w:hAnsi="Arial" w:cs="Helvetica"/>
+          <w:sz w:val="20"/>
+        </w:rPr>
+        <w:t xml:space="preserve">: 'cell </w:t>
+      </w:r>
+      <w:proofErr w:type="spellStart"/>
+      <w:r>
+        <w:rPr>
+          <w:rFonts w:ascii="Arial" w:hAnsi="Arial" w:cs="Helvetica"/>
+          <w:sz w:val="20"/>
+        </w:rPr>
+        <w:t>permeabilization</w:t>
+      </w:r>
+      <w:proofErr w:type="spellEnd"/>
+      <w:r>
+        <w:rPr>
+          <w:rFonts w:ascii="Arial" w:hAnsi="Arial" w:cs="Helvetica"/>
+          <w:sz w:val="20"/>
+        </w:rPr>
+        <w:t>'</w:t>
+      </w:r>
+    </w:p>
+    <w:p>
+      <w:pPr>
+        <w:widowControl w:val="0"/>
+        <w:autoSpaceDE w:val="0"/>
+        <w:autoSpaceDN w:val="0"/>
+        <w:adjustRightInd w:val="0"/>
+        <w:spacing w:after="0"/>
+        <w:jc w:val="both"/>
+        <w:rPr>
+          <w:rFonts w:ascii="Arial" w:hAnsi="Arial" w:cs="Helvetica"/>
+          <w:sz w:val="20"/>
+        </w:rPr>
+      </w:pPr>
+      <w:proofErr w:type="gramStart"/>
+      <w:r>
+        <w:rPr>
+          <w:rFonts w:ascii="Arial" w:hAnsi="Arial" w:cs="Helvetica"/>
+          <w:sz w:val="20"/>
+        </w:rPr>
+        <w:t>and</w:t>
+      </w:r>
+      <w:proofErr w:type="gramEnd"/>
+      <w:r>
+        <w:rPr>
+          <w:rFonts w:ascii="Arial" w:hAnsi="Arial" w:cs="Helvetica"/>
+          <w:sz w:val="20"/>
+        </w:rPr>
+        <w:t xml:space="preserve"> </w:t>
+      </w:r>
+      <w:proofErr w:type="spellStart"/>
+      <w:r>
+        <w:rPr>
+          <w:rFonts w:ascii="Arial" w:hAnsi="Arial" w:cs="Helvetica"/>
+          <w:sz w:val="20"/>
+        </w:rPr>
+        <w:t>has_specified_input</w:t>
+      </w:r>
+      <w:proofErr w:type="spellEnd"/>
+      <w:r>
+        <w:rPr>
+          <w:rFonts w:ascii="Arial" w:hAnsi="Arial" w:cs="Helvetica"/>
+          <w:sz w:val="20"/>
+        </w:rPr>
+        <w:t xml:space="preserve"> some cell</w:t>
+      </w:r>
+    </w:p>
+    <w:p>
+      <w:pPr>
+        <w:widowControl w:val="0"/>
+        <w:autoSpaceDE w:val="0"/>
+        <w:autoSpaceDN w:val="0"/>
+        <w:adjustRightInd w:val="0"/>
+        <w:spacing w:after="0"/>
+        <w:jc w:val="both"/>
+        <w:rPr>
+          <w:rFonts w:ascii="Arial" w:hAnsi="Arial" w:cs="Helvetica"/>
+          <w:sz w:val="20"/>
+        </w:rPr>
+      </w:pPr>
+      <w:proofErr w:type="gramStart"/>
+      <w:r>
+        <w:rPr>
+          <w:rFonts w:ascii="Arial" w:hAnsi="Arial" w:cs="Helvetica"/>
+          <w:sz w:val="20"/>
+        </w:rPr>
+        <w:t>and</w:t>
+      </w:r>
+      <w:proofErr w:type="gramEnd"/>
+      <w:r>
+        <w:rPr>
+          <w:rFonts w:ascii="Arial" w:hAnsi="Arial" w:cs="Helvetica"/>
+          <w:sz w:val="20"/>
+        </w:rPr>
+        <w:t xml:space="preserve"> </w:t>
+      </w:r>
+      <w:proofErr w:type="spellStart"/>
+      <w:r>
+        <w:rPr>
+          <w:rFonts w:ascii="Arial" w:hAnsi="Arial" w:cs="Helvetica"/>
+          <w:sz w:val="20"/>
+        </w:rPr>
+        <w:t>has_participant</w:t>
+      </w:r>
+      <w:proofErr w:type="spellEnd"/>
+      <w:r>
+        <w:rPr>
+          <w:rFonts w:ascii="Arial" w:hAnsi="Arial" w:cs="Helvetica"/>
+          <w:sz w:val="20"/>
+        </w:rPr>
+        <w:t xml:space="preserve"> some 'power supply'</w:t>
+      </w:r>
+    </w:p>
+    <w:p>
+      <w:pPr>
+        <w:widowControl w:val="0"/>
+        <w:autoSpaceDE w:val="0"/>
+        <w:autoSpaceDN w:val="0"/>
+        <w:adjustRightInd w:val="0"/>
+        <w:spacing w:after="0"/>
+        <w:jc w:val="both"/>
+        <w:rPr>
+          <w:rFonts w:ascii="Arial" w:hAnsi="Arial" w:cs="Helvetica"/>
+          <w:sz w:val="20"/>
+        </w:rPr>
+      </w:pPr>
+    </w:p>
+    <w:p>
+      <w:pPr>
+        <w:widowControl w:val="0"/>
+        <w:autoSpaceDE w:val="0"/>
+        <w:autoSpaceDN w:val="0"/>
+        <w:adjustRightInd w:val="0"/>
+        <w:spacing w:after="0"/>
+        <w:jc w:val="both"/>
+        <w:rPr>
+          <w:rFonts w:ascii="Arial" w:hAnsi="Arial" w:cs="Helvetica"/>
+          <w:sz w:val="20"/>
+        </w:rPr>
+      </w:pPr>
+    </w:p>
+    <w:p>
+      <w:pPr>
+        <w:widowControl w:val="0"/>
+        <w:autoSpaceDE w:val="0"/>
+        <w:autoSpaceDN w:val="0"/>
+        <w:adjustRightInd w:val="0"/>
+        <w:spacing w:after="0"/>
+        <w:jc w:val="both"/>
+        <w:rPr>
+          <w:rFonts w:ascii="Arial" w:hAnsi="Arial" w:cs="Helvetica"/>
+          <w:sz w:val="20"/>
+        </w:rPr>
+      </w:pPr>
+      <w:proofErr w:type="gramStart"/>
+      <w:r>
+        <w:rPr>
+          <w:rFonts w:ascii="Arial" w:hAnsi="Arial" w:cs="Helvetica"/>
+          <w:sz w:val="20"/>
+        </w:rPr>
+        <w:t>seems</w:t>
+      </w:r>
+      <w:proofErr w:type="gramEnd"/>
+      <w:r>
+        <w:rPr>
+          <w:rFonts w:ascii="Arial" w:hAnsi="Arial" w:cs="Helvetica"/>
+          <w:sz w:val="20"/>
+        </w:rPr>
+        <w:t xml:space="preserve"> suboptimal. Since most cells do not survive the </w:t>
+      </w:r>
+      <w:proofErr w:type="spellStart"/>
+      <w:r>
+        <w:rPr>
+          <w:rFonts w:ascii="Arial" w:hAnsi="Arial" w:cs="Helvetica"/>
+          <w:sz w:val="20"/>
+        </w:rPr>
+        <w:t>electroporation</w:t>
+      </w:r>
+      <w:proofErr w:type="spellEnd"/>
+      <w:r>
+        <w:rPr>
+          <w:rFonts w:ascii="Arial" w:hAnsi="Arial" w:cs="Helvetica"/>
+          <w:sz w:val="20"/>
+        </w:rPr>
+        <w:t xml:space="preserve"> procedure, and </w:t>
+      </w:r>
+      <w:proofErr w:type="gramStart"/>
+      <w:r>
+        <w:rPr>
+          <w:rFonts w:ascii="Arial" w:hAnsi="Arial" w:cs="Helvetica"/>
+          <w:sz w:val="20"/>
+        </w:rPr>
+        <w:t>a small minority actually successfully take</w:t>
+      </w:r>
+      <w:proofErr w:type="gramEnd"/>
+      <w:r>
+        <w:rPr>
+          <w:rFonts w:ascii="Arial" w:hAnsi="Arial" w:cs="Helvetica"/>
+          <w:sz w:val="20"/>
+        </w:rPr>
+        <w:t xml:space="preserve"> up the vector, one uses hundreds of thousands of cells. I realize that this sort of thing is difficult to define in OWL, but perhaps there is a better solution?</w:t>
       </w:r>
     </w:p>
     <w:p>
@@ -1638,84 +2337,174 @@
           <w:sz w:val="20"/>
         </w:rPr>
       </w:pPr>
-      <w:r>
-        <w:rPr>
-          <w:rFonts w:ascii="Arial" w:hAnsi="Arial" w:cs="Helvetica"/>
-          <w:sz w:val="20"/>
-        </w:rPr>
-        <w:t>p.2, "In this instance, wholly importing such ontologies could lead to inconsistencies or unintended inferences.": I am not questioning the statement per se, but an actual example or a citation of a piece of work that actually shows this would make this statement more compelling than simply asking the reader to "trust us on this".</w:t>
-      </w:r>
-    </w:p>
-    <w:p>
-      <w:pPr>
-        <w:widowControl w:val="0"/>
-        <w:autoSpaceDE w:val="0"/>
-        <w:autoSpaceDN w:val="0"/>
-        <w:adjustRightInd w:val="0"/>
-        <w:spacing w:after="0"/>
-        <w:jc w:val="both"/>
-        <w:rPr>
-          <w:rFonts w:ascii="Arial" w:hAnsi="Arial" w:cs="Helvetica"/>
-          <w:sz w:val="20"/>
-        </w:rPr>
-      </w:pPr>
-    </w:p>
-    <w:p>
-      <w:pPr>
-        <w:widowControl w:val="0"/>
-        <w:autoSpaceDE w:val="0"/>
-        <w:autoSpaceDN w:val="0"/>
-        <w:adjustRightInd w:val="0"/>
-        <w:spacing w:after="0"/>
-        <w:jc w:val="both"/>
-        <w:rPr>
-          <w:rFonts w:ascii="Arial" w:hAnsi="Arial" w:cs="Helvetica"/>
-          <w:i/>
-          <w:sz w:val="20"/>
-        </w:rPr>
-      </w:pPr>
-      <w:r>
-        <w:rPr>
-          <w:rFonts w:ascii="Arial" w:hAnsi="Arial" w:cs="Helvetica"/>
-          <w:i/>
-          <w:sz w:val="20"/>
-        </w:rPr>
-        <w:t xml:space="preserve">We added a citation to Bernardo Cuenca Grau, Ian Horrocks, Yevgeny Kazakov and Ulrike Sattler, Ontology Reuse: Better Safe than Sorry, Proc. of the 2007 Description Logic Workshop </w:t>
-      </w:r>
-    </w:p>
-    <w:p>
-      <w:pPr>
-        <w:widowControl w:val="0"/>
-        <w:autoSpaceDE w:val="0"/>
-        <w:autoSpaceDN w:val="0"/>
-        <w:adjustRightInd w:val="0"/>
-        <w:spacing w:after="0"/>
-        <w:jc w:val="both"/>
-        <w:rPr>
-          <w:rFonts w:ascii="Arial" w:hAnsi="Arial" w:cs="Helvetica"/>
-          <w:sz w:val="20"/>
-        </w:rPr>
-      </w:pPr>
-    </w:p>
-    <w:p>
-      <w:pPr>
-        <w:widowControl w:val="0"/>
-        <w:autoSpaceDE w:val="0"/>
-        <w:autoSpaceDN w:val="0"/>
-        <w:adjustRightInd w:val="0"/>
-        <w:spacing w:after="0"/>
-        <w:jc w:val="both"/>
-        <w:rPr>
-          <w:rFonts w:ascii="Arial" w:hAnsi="Arial" w:cs="Helvetica"/>
-          <w:sz w:val="20"/>
-        </w:rPr>
-      </w:pPr>
-      <w:r>
-        <w:rPr>
-          <w:rFonts w:ascii="Arial" w:hAnsi="Arial" w:cs="Helvetica"/>
-          <w:sz w:val="20"/>
-        </w:rPr>
-        <w:t xml:space="preserve">p.5, Figure 2: 1) Shouldn't this figure precede all others, and be put near the Policy and Implementation sections? </w:t>
+      <w:proofErr w:type="gramStart"/>
+      <w:r>
+        <w:rPr>
+          <w:rFonts w:ascii="Arial" w:hAnsi="Arial" w:cs="Helvetica"/>
+          <w:sz w:val="20"/>
+        </w:rPr>
+        <w:t>p</w:t>
+      </w:r>
+      <w:proofErr w:type="gramEnd"/>
+      <w:r>
+        <w:rPr>
+          <w:rFonts w:ascii="Arial" w:hAnsi="Arial" w:cs="Helvetica"/>
+          <w:sz w:val="20"/>
+        </w:rPr>
+        <w:t>.2, "In this instance, wholly importing such ontologies could lead to inconsistencies or unintended inferences.": I am not questioning the statement per se, but an actual example or a citation of a piece of work that actually shows this would make this statement more compelling than simply asking the reader to "trust us on this".</w:t>
+      </w:r>
+    </w:p>
+    <w:p>
+      <w:pPr>
+        <w:widowControl w:val="0"/>
+        <w:autoSpaceDE w:val="0"/>
+        <w:autoSpaceDN w:val="0"/>
+        <w:adjustRightInd w:val="0"/>
+        <w:spacing w:after="0"/>
+        <w:jc w:val="both"/>
+        <w:rPr>
+          <w:rFonts w:ascii="Arial" w:hAnsi="Arial" w:cs="Helvetica"/>
+          <w:sz w:val="20"/>
+        </w:rPr>
+      </w:pPr>
+    </w:p>
+    <w:p>
+      <w:pPr>
+        <w:widowControl w:val="0"/>
+        <w:autoSpaceDE w:val="0"/>
+        <w:autoSpaceDN w:val="0"/>
+        <w:adjustRightInd w:val="0"/>
+        <w:spacing w:after="0"/>
+        <w:jc w:val="both"/>
+        <w:rPr>
+          <w:rFonts w:ascii="Arial" w:hAnsi="Arial" w:cs="Helvetica"/>
+          <w:i/>
+          <w:sz w:val="20"/>
+        </w:rPr>
+      </w:pPr>
+      <w:r>
+        <w:rPr>
+          <w:rFonts w:ascii="Arial" w:hAnsi="Arial" w:cs="Helvetica"/>
+          <w:i/>
+          <w:sz w:val="20"/>
+        </w:rPr>
+        <w:t xml:space="preserve">We added a citation to Bernardo Cuenca </w:t>
+      </w:r>
+      <w:proofErr w:type="spellStart"/>
+      <w:r>
+        <w:rPr>
+          <w:rFonts w:ascii="Arial" w:hAnsi="Arial" w:cs="Helvetica"/>
+          <w:i/>
+          <w:sz w:val="20"/>
+        </w:rPr>
+        <w:t>Grau</w:t>
+      </w:r>
+      <w:proofErr w:type="spellEnd"/>
+      <w:r>
+        <w:rPr>
+          <w:rFonts w:ascii="Arial" w:hAnsi="Arial" w:cs="Helvetica"/>
+          <w:i/>
+          <w:sz w:val="20"/>
+        </w:rPr>
+        <w:t xml:space="preserve">, Ian </w:t>
+      </w:r>
+      <w:proofErr w:type="spellStart"/>
+      <w:r>
+        <w:rPr>
+          <w:rFonts w:ascii="Arial" w:hAnsi="Arial" w:cs="Helvetica"/>
+          <w:i/>
+          <w:sz w:val="20"/>
+        </w:rPr>
+        <w:t>Horrocks</w:t>
+      </w:r>
+      <w:proofErr w:type="spellEnd"/>
+      <w:r>
+        <w:rPr>
+          <w:rFonts w:ascii="Arial" w:hAnsi="Arial" w:cs="Helvetica"/>
+          <w:i/>
+          <w:sz w:val="20"/>
+        </w:rPr>
+        <w:t xml:space="preserve">, </w:t>
+      </w:r>
+      <w:proofErr w:type="spellStart"/>
+      <w:r>
+        <w:rPr>
+          <w:rFonts w:ascii="Arial" w:hAnsi="Arial" w:cs="Helvetica"/>
+          <w:i/>
+          <w:sz w:val="20"/>
+        </w:rPr>
+        <w:t>Yevgeny</w:t>
+      </w:r>
+      <w:proofErr w:type="spellEnd"/>
+      <w:r>
+        <w:rPr>
+          <w:rFonts w:ascii="Arial" w:hAnsi="Arial" w:cs="Helvetica"/>
+          <w:i/>
+          <w:sz w:val="20"/>
+        </w:rPr>
+        <w:t xml:space="preserve"> </w:t>
+      </w:r>
+      <w:proofErr w:type="spellStart"/>
+      <w:r>
+        <w:rPr>
+          <w:rFonts w:ascii="Arial" w:hAnsi="Arial" w:cs="Helvetica"/>
+          <w:i/>
+          <w:sz w:val="20"/>
+        </w:rPr>
+        <w:t>Kazakov</w:t>
+      </w:r>
+      <w:proofErr w:type="spellEnd"/>
+      <w:r>
+        <w:rPr>
+          <w:rFonts w:ascii="Arial" w:hAnsi="Arial" w:cs="Helvetica"/>
+          <w:i/>
+          <w:sz w:val="20"/>
+        </w:rPr>
+        <w:t xml:space="preserve"> and Ulrike Sattler, Ontology Reuse: Better Safe than Sorry, Proc. of the 2007 Description Logic Workshop </w:t>
+      </w:r>
+    </w:p>
+    <w:p>
+      <w:pPr>
+        <w:widowControl w:val="0"/>
+        <w:autoSpaceDE w:val="0"/>
+        <w:autoSpaceDN w:val="0"/>
+        <w:adjustRightInd w:val="0"/>
+        <w:spacing w:after="0"/>
+        <w:jc w:val="both"/>
+        <w:rPr>
+          <w:rFonts w:ascii="Arial" w:hAnsi="Arial" w:cs="Helvetica"/>
+          <w:sz w:val="20"/>
+        </w:rPr>
+      </w:pPr>
+    </w:p>
+    <w:p>
+      <w:pPr>
+        <w:widowControl w:val="0"/>
+        <w:autoSpaceDE w:val="0"/>
+        <w:autoSpaceDN w:val="0"/>
+        <w:adjustRightInd w:val="0"/>
+        <w:spacing w:after="0"/>
+        <w:jc w:val="both"/>
+        <w:rPr>
+          <w:rFonts w:ascii="Arial" w:hAnsi="Arial" w:cs="Helvetica"/>
+          <w:sz w:val="20"/>
+        </w:rPr>
+      </w:pPr>
+      <w:proofErr w:type="gramStart"/>
+      <w:r>
+        <w:rPr>
+          <w:rFonts w:ascii="Arial" w:hAnsi="Arial" w:cs="Helvetica"/>
+          <w:sz w:val="20"/>
+        </w:rPr>
+        <w:t>p</w:t>
+      </w:r>
+      <w:proofErr w:type="gramEnd"/>
+      <w:r>
+        <w:rPr>
+          <w:rFonts w:ascii="Arial" w:hAnsi="Arial" w:cs="Helvetica"/>
+          <w:sz w:val="20"/>
+        </w:rPr>
+        <w:t xml:space="preserve">.5, Figure 2: 1) Shouldn't this figure precede all others, and be put near the Policy and Implementation sections? </w:t>
       </w:r>
     </w:p>
     <w:p>
@@ -1855,33 +2644,58 @@
           <w:sz w:val="20"/>
         </w:rPr>
       </w:pPr>
-      <w:r>
-        <w:rPr>
-          <w:rFonts w:ascii="Arial" w:hAnsi="Arial" w:cs="Helvetica"/>
-          <w:sz w:val="20"/>
-        </w:rPr>
-        <w:t>p.6, " and IAO developers therefore chose to MIREOT it"</w:t>
-      </w:r>
-    </w:p>
-    <w:p>
-      <w:pPr>
-        <w:widowControl w:val="0"/>
-        <w:autoSpaceDE w:val="0"/>
-        <w:autoSpaceDN w:val="0"/>
-        <w:adjustRightInd w:val="0"/>
-        <w:spacing w:after="0"/>
-        <w:jc w:val="both"/>
-        <w:rPr>
-          <w:rFonts w:ascii="Arial" w:hAnsi="Arial" w:cs="Helvetica"/>
-          <w:sz w:val="20"/>
-        </w:rPr>
-      </w:pPr>
-      <w:r>
-        <w:rPr>
-          <w:rFonts w:ascii="Arial" w:hAnsi="Arial" w:cs="Helvetica"/>
-          <w:sz w:val="20"/>
-        </w:rPr>
-        <w:t>This is the first time that MIREOT, an acronym, is used as a verb. I think it's fine to introduce this as a convenient new short-hand jargon term, but this should be done explicitly somewhere before (maybe in Policy?) rather than surreptitiously.</w:t>
+      <w:proofErr w:type="gramStart"/>
+      <w:r>
+        <w:rPr>
+          <w:rFonts w:ascii="Arial" w:hAnsi="Arial" w:cs="Helvetica"/>
+          <w:sz w:val="20"/>
+        </w:rPr>
+        <w:t>p</w:t>
+      </w:r>
+      <w:proofErr w:type="gramEnd"/>
+      <w:r>
+        <w:rPr>
+          <w:rFonts w:ascii="Arial" w:hAnsi="Arial" w:cs="Helvetica"/>
+          <w:sz w:val="20"/>
+        </w:rPr>
+        <w:t>.6, " and IAO developers therefore chose to MIREOT it"</w:t>
+      </w:r>
+    </w:p>
+    <w:p>
+      <w:pPr>
+        <w:widowControl w:val="0"/>
+        <w:autoSpaceDE w:val="0"/>
+        <w:autoSpaceDN w:val="0"/>
+        <w:adjustRightInd w:val="0"/>
+        <w:spacing w:after="0"/>
+        <w:jc w:val="both"/>
+        <w:rPr>
+          <w:rFonts w:ascii="Arial" w:hAnsi="Arial" w:cs="Helvetica"/>
+          <w:sz w:val="20"/>
+        </w:rPr>
+      </w:pPr>
+      <w:r>
+        <w:rPr>
+          <w:rFonts w:ascii="Arial" w:hAnsi="Arial" w:cs="Helvetica"/>
+          <w:sz w:val="20"/>
+        </w:rPr>
+        <w:t xml:space="preserve">This is the first time that MIREOT, an acronym, is used as a verb. I think it's fine to introduce this as a convenient new </w:t>
+      </w:r>
+      <w:proofErr w:type="gramStart"/>
+      <w:r>
+        <w:rPr>
+          <w:rFonts w:ascii="Arial" w:hAnsi="Arial" w:cs="Helvetica"/>
+          <w:sz w:val="20"/>
+        </w:rPr>
+        <w:t>short-hand</w:t>
+      </w:r>
+      <w:proofErr w:type="gramEnd"/>
+      <w:r>
+        <w:rPr>
+          <w:rFonts w:ascii="Arial" w:hAnsi="Arial" w:cs="Helvetica"/>
+          <w:sz w:val="20"/>
+        </w:rPr>
+        <w:t xml:space="preserve"> jargon term, but this should be done explicitly somewhere before (maybe in Policy?) rather than surreptitiously.</w:t>
       </w:r>
     </w:p>
     <w:p>
@@ -1948,33 +2762,53 @@
           <w:sz w:val="20"/>
         </w:rPr>
       </w:pPr>
-      <w:r>
-        <w:rPr>
-          <w:rFonts w:ascii="Arial" w:hAnsi="Arial" w:cs="Helvetica"/>
-          <w:sz w:val="20"/>
-        </w:rPr>
-        <w:t>p.7, first paragraph. I may be misreading or misunderstanding the text here, but it looks like no solution, not even an outline of what a solution could be, is presented. If this issue is currently</w:t>
-      </w:r>
-    </w:p>
-    <w:p>
-      <w:pPr>
-        <w:widowControl w:val="0"/>
-        <w:autoSpaceDE w:val="0"/>
-        <w:autoSpaceDN w:val="0"/>
-        <w:adjustRightInd w:val="0"/>
-        <w:spacing w:after="0"/>
-        <w:jc w:val="both"/>
-        <w:rPr>
-          <w:rFonts w:ascii="Arial" w:hAnsi="Arial" w:cs="Helvetica"/>
-          <w:sz w:val="20"/>
-        </w:rPr>
-      </w:pPr>
-      <w:r>
-        <w:rPr>
-          <w:rFonts w:ascii="Arial" w:hAnsi="Arial" w:cs="Helvetica"/>
-          <w:sz w:val="20"/>
-        </w:rPr>
-        <w:t>unresolvable, wouldn't that put a rather serious damper on considerations of adoption? What would it take to find a solution? If it is resolvable, restructure the paragraph so that this is clear.</w:t>
+      <w:proofErr w:type="gramStart"/>
+      <w:r>
+        <w:rPr>
+          <w:rFonts w:ascii="Arial" w:hAnsi="Arial" w:cs="Helvetica"/>
+          <w:sz w:val="20"/>
+        </w:rPr>
+        <w:t>p</w:t>
+      </w:r>
+      <w:proofErr w:type="gramEnd"/>
+      <w:r>
+        <w:rPr>
+          <w:rFonts w:ascii="Arial" w:hAnsi="Arial" w:cs="Helvetica"/>
+          <w:sz w:val="20"/>
+        </w:rPr>
+        <w:t>.7, first paragraph. I may be misreading or misunderstanding the text here, but it looks like no solution, not even an outline of what a solution could be, is presented. If this issue is currently</w:t>
+      </w:r>
+    </w:p>
+    <w:p>
+      <w:pPr>
+        <w:widowControl w:val="0"/>
+        <w:autoSpaceDE w:val="0"/>
+        <w:autoSpaceDN w:val="0"/>
+        <w:adjustRightInd w:val="0"/>
+        <w:spacing w:after="0"/>
+        <w:jc w:val="both"/>
+        <w:rPr>
+          <w:rFonts w:ascii="Arial" w:hAnsi="Arial" w:cs="Helvetica"/>
+          <w:sz w:val="20"/>
+        </w:rPr>
+      </w:pPr>
+      <w:proofErr w:type="spellStart"/>
+      <w:proofErr w:type="gramStart"/>
+      <w:r>
+        <w:rPr>
+          <w:rFonts w:ascii="Arial" w:hAnsi="Arial" w:cs="Helvetica"/>
+          <w:sz w:val="20"/>
+        </w:rPr>
+        <w:t>unresolvable</w:t>
+      </w:r>
+      <w:proofErr w:type="spellEnd"/>
+      <w:proofErr w:type="gramEnd"/>
+      <w:r>
+        <w:rPr>
+          <w:rFonts w:ascii="Arial" w:hAnsi="Arial" w:cs="Helvetica"/>
+          <w:sz w:val="20"/>
+        </w:rPr>
+        <w:t>, wouldn't that put a rather serious damper on considerations of adoption? What would it take to find a solution? If it is resolvable, restructure the paragraph so that this is clear.</w:t>
       </w:r>
     </w:p>
     <w:p>
@@ -2041,12 +2875,21 @@
           <w:sz w:val="20"/>
         </w:rPr>
       </w:pPr>
-      <w:r>
-        <w:rPr>
-          <w:rFonts w:ascii="Arial" w:hAnsi="Arial" w:cs="Helvetica"/>
-          <w:sz w:val="20"/>
-        </w:rPr>
-        <w:t>p.7, second paragraph. There seems again be an implication that an implementation of MIREOT must include a SPARQL endpoint. It seemed earlier in the manuscript that this is an implementation detail; if</w:t>
+      <w:proofErr w:type="gramStart"/>
+      <w:r>
+        <w:rPr>
+          <w:rFonts w:ascii="Arial" w:hAnsi="Arial" w:cs="Helvetica"/>
+          <w:sz w:val="20"/>
+        </w:rPr>
+        <w:t>p</w:t>
+      </w:r>
+      <w:proofErr w:type="gramEnd"/>
+      <w:r>
+        <w:rPr>
+          <w:rFonts w:ascii="Arial" w:hAnsi="Arial" w:cs="Helvetica"/>
+          <w:sz w:val="20"/>
+        </w:rPr>
+        <w:t>.7, second paragraph. There seems again be an implication that an implementation of MIREOT must include a SPARQL endpoint. It seemed earlier in the manuscript that this is an implementation detail; if</w:t>
       </w:r>
       <w:r>
         <w:rPr>
@@ -2144,12 +2987,21 @@
           <w:sz w:val="20"/>
         </w:rPr>
       </w:pPr>
-      <w:r>
-        <w:rPr>
-          <w:rFonts w:ascii="Arial" w:hAnsi="Arial" w:cs="Helvetica"/>
-          <w:sz w:val="20"/>
-        </w:rPr>
-        <w:t>p.7, " correct inference using the external classes is only</w:t>
+      <w:proofErr w:type="gramStart"/>
+      <w:r>
+        <w:rPr>
+          <w:rFonts w:ascii="Arial" w:hAnsi="Arial" w:cs="Helvetica"/>
+          <w:sz w:val="20"/>
+        </w:rPr>
+        <w:t>p</w:t>
+      </w:r>
+      <w:proofErr w:type="gramEnd"/>
+      <w:r>
+        <w:rPr>
+          <w:rFonts w:ascii="Arial" w:hAnsi="Arial" w:cs="Helvetica"/>
+          <w:sz w:val="20"/>
+        </w:rPr>
+        <w:t>.7, " correct inference using the external classes is only</w:t>
       </w:r>
       <w:r>
         <w:rPr>
@@ -2191,7 +3043,23 @@
           <w:rFonts w:ascii="Arial" w:hAnsi="Arial" w:cs="Helvetica"/>
           <w:sz w:val="20"/>
         </w:rPr>
-        <w:t>that has to be true. Provided that the imported assertions are</w:t>
+        <w:t xml:space="preserve">that </w:t>
+      </w:r>
+      <w:proofErr w:type="gramStart"/>
+      <w:r>
+        <w:rPr>
+          <w:rFonts w:ascii="Arial" w:hAnsi="Arial" w:cs="Helvetica"/>
+          <w:sz w:val="20"/>
+        </w:rPr>
+        <w:t>has</w:t>
+      </w:r>
+      <w:proofErr w:type="gramEnd"/>
+      <w:r>
+        <w:rPr>
+          <w:rFonts w:ascii="Arial" w:hAnsi="Arial" w:cs="Helvetica"/>
+          <w:sz w:val="20"/>
+        </w:rPr>
+        <w:t xml:space="preserve"> to be true. Provided that the imported assertions are</w:t>
       </w:r>
       <w:r>
         <w:rPr>
@@ -2275,7 +3143,23 @@
           <w:rFonts w:ascii="Arial" w:hAnsi="Arial" w:cs="Helvetica"/>
           <w:sz w:val="20"/>
         </w:rPr>
-        <w:t>result only be conflict, but not "correct" inferences? I</w:t>
+        <w:t>result only be conflict, but not "</w:t>
+      </w:r>
+      <w:proofErr w:type="gramStart"/>
+      <w:r>
+        <w:rPr>
+          <w:rFonts w:ascii="Arial" w:hAnsi="Arial" w:cs="Helvetica"/>
+          <w:sz w:val="20"/>
+        </w:rPr>
+        <w:t>correct</w:t>
+      </w:r>
+      <w:proofErr w:type="gramEnd"/>
+      <w:r>
+        <w:rPr>
+          <w:rFonts w:ascii="Arial" w:hAnsi="Arial" w:cs="Helvetica"/>
+          <w:sz w:val="20"/>
+        </w:rPr>
+        <w:t>" inferences? I</w:t>
       </w:r>
       <w:r>
         <w:rPr>
@@ -2398,12 +3282,21 @@
           <w:sz w:val="20"/>
         </w:rPr>
       </w:pPr>
-      <w:r>
-        <w:rPr>
-          <w:rFonts w:ascii="Arial" w:hAnsi="Arial" w:cs="Helvetica"/>
-          <w:sz w:val="20"/>
-        </w:rPr>
-        <w:t>p.7, "In adding axioms, such as the subclass axiom when</w:t>
+      <w:proofErr w:type="gramStart"/>
+      <w:r>
+        <w:rPr>
+          <w:rFonts w:ascii="Arial" w:hAnsi="Arial" w:cs="Helvetica"/>
+          <w:sz w:val="20"/>
+        </w:rPr>
+        <w:t>p</w:t>
+      </w:r>
+      <w:proofErr w:type="gramEnd"/>
+      <w:r>
+        <w:rPr>
+          <w:rFonts w:ascii="Arial" w:hAnsi="Arial" w:cs="Helvetica"/>
+          <w:sz w:val="20"/>
+        </w:rPr>
+        <w:t>.7, "In adding axioms, such as the subclass axiom when</w:t>
       </w:r>
       <w:r>
         <w:rPr>
@@ -2526,12 +3419,21 @@
           <w:sz w:val="20"/>
         </w:rPr>
       </w:pPr>
-      <w:r>
-        <w:rPr>
-          <w:rFonts w:ascii="Arial" w:hAnsi="Arial" w:cs="Helvetica"/>
-          <w:sz w:val="20"/>
-        </w:rPr>
-        <w:t>p.7, " In our experience with the better OBO ontologies, the</w:t>
+      <w:proofErr w:type="gramStart"/>
+      <w:r>
+        <w:rPr>
+          <w:rFonts w:ascii="Arial" w:hAnsi="Arial" w:cs="Helvetica"/>
+          <w:sz w:val="20"/>
+        </w:rPr>
+        <w:t>p</w:t>
+      </w:r>
+      <w:proofErr w:type="gramEnd"/>
+      <w:r>
+        <w:rPr>
+          <w:rFonts w:ascii="Arial" w:hAnsi="Arial" w:cs="Helvetica"/>
+          <w:sz w:val="20"/>
+        </w:rPr>
+        <w:t>.7, " In our experience with the better OBO ontologies, the</w:t>
       </w:r>
       <w:r>
         <w:rPr>
@@ -2587,7 +3489,23 @@
           <w:rFonts w:ascii="Arial" w:hAnsi="Arial" w:cs="Helvetica"/>
           <w:sz w:val="20"/>
         </w:rPr>
-        <w:t>and more correct than the axiomatization." What are the</w:t>
+        <w:t xml:space="preserve">and more correct than the </w:t>
+      </w:r>
+      <w:proofErr w:type="spellStart"/>
+      <w:r>
+        <w:rPr>
+          <w:rFonts w:ascii="Arial" w:hAnsi="Arial" w:cs="Helvetica"/>
+          <w:sz w:val="20"/>
+        </w:rPr>
+        <w:t>axiomatization</w:t>
+      </w:r>
+      <w:proofErr w:type="spellEnd"/>
+      <w:r>
+        <w:rPr>
+          <w:rFonts w:ascii="Arial" w:hAnsi="Arial" w:cs="Helvetica"/>
+          <w:sz w:val="20"/>
+        </w:rPr>
+        <w:t>." What are the</w:t>
       </w:r>
       <w:r>
         <w:rPr>
@@ -2745,7 +3663,43 @@
           <w:i/>
           <w:sz w:val="20"/>
         </w:rPr>
-        <w:t>Curators tend to spend more time writing free text definitions (which are quicker and easier to formulate). Those therefore often have more semantically-correct information than their equivalent axiomatization.</w:t>
+        <w:t xml:space="preserve">Curators tend to spend more time writing free text definitions (which are quicker and easier to formulate). Those therefore often have more </w:t>
+      </w:r>
+      <w:proofErr w:type="gramStart"/>
+      <w:r>
+        <w:rPr>
+          <w:rFonts w:ascii="Arial" w:hAnsi="Arial"/>
+          <w:i/>
+          <w:sz w:val="20"/>
+        </w:rPr>
+        <w:t>semantically-correct</w:t>
+      </w:r>
+      <w:proofErr w:type="gramEnd"/>
+      <w:r>
+        <w:rPr>
+          <w:rFonts w:ascii="Arial" w:hAnsi="Arial"/>
+          <w:i/>
+          <w:sz w:val="20"/>
+        </w:rPr>
+        <w:t xml:space="preserve"> information than their equivalent </w:t>
+      </w:r>
+      <w:proofErr w:type="spellStart"/>
+      <w:r>
+        <w:rPr>
+          <w:rFonts w:ascii="Arial" w:hAnsi="Arial"/>
+          <w:i/>
+          <w:sz w:val="20"/>
+        </w:rPr>
+        <w:t>axiomatization</w:t>
+      </w:r>
+      <w:proofErr w:type="spellEnd"/>
+      <w:r>
+        <w:rPr>
+          <w:rFonts w:ascii="Arial" w:hAnsi="Arial"/>
+          <w:i/>
+          <w:sz w:val="20"/>
+        </w:rPr>
+        <w:t>.</w:t>
       </w:r>
     </w:p>
     <w:p>
@@ -2813,33 +3767,51 @@
           <w:sz w:val="20"/>
         </w:rPr>
       </w:pPr>
-      <w:r>
-        <w:rPr>
-          <w:rFonts w:ascii="Arial" w:hAnsi="Arial" w:cs="Helvetica"/>
-          <w:sz w:val="20"/>
-        </w:rPr>
-        <w:t>p.7, " If additional restrictions are required"</w:t>
-      </w:r>
-    </w:p>
-    <w:p>
-      <w:pPr>
-        <w:widowControl w:val="0"/>
-        <w:autoSpaceDE w:val="0"/>
-        <w:autoSpaceDN w:val="0"/>
-        <w:adjustRightInd w:val="0"/>
-        <w:spacing w:after="0"/>
-        <w:jc w:val="both"/>
-        <w:rPr>
-          <w:rFonts w:ascii="Arial" w:hAnsi="Arial" w:cs="Helvetica"/>
-          <w:sz w:val="20"/>
-        </w:rPr>
-      </w:pPr>
-      <w:r>
-        <w:rPr>
-          <w:rFonts w:ascii="Arial" w:hAnsi="Arial" w:cs="Helvetica"/>
-          <w:sz w:val="20"/>
-        </w:rPr>
-        <w:t>Restrictions such as? Not sure what you mean here.</w:t>
+      <w:proofErr w:type="gramStart"/>
+      <w:r>
+        <w:rPr>
+          <w:rFonts w:ascii="Arial" w:hAnsi="Arial" w:cs="Helvetica"/>
+          <w:sz w:val="20"/>
+        </w:rPr>
+        <w:t>p</w:t>
+      </w:r>
+      <w:proofErr w:type="gramEnd"/>
+      <w:r>
+        <w:rPr>
+          <w:rFonts w:ascii="Arial" w:hAnsi="Arial" w:cs="Helvetica"/>
+          <w:sz w:val="20"/>
+        </w:rPr>
+        <w:t>.7, " If additional restrictions are required"</w:t>
+      </w:r>
+    </w:p>
+    <w:p>
+      <w:pPr>
+        <w:widowControl w:val="0"/>
+        <w:autoSpaceDE w:val="0"/>
+        <w:autoSpaceDN w:val="0"/>
+        <w:adjustRightInd w:val="0"/>
+        <w:spacing w:after="0"/>
+        <w:jc w:val="both"/>
+        <w:rPr>
+          <w:rFonts w:ascii="Arial" w:hAnsi="Arial" w:cs="Helvetica"/>
+          <w:sz w:val="20"/>
+        </w:rPr>
+      </w:pPr>
+      <w:proofErr w:type="gramStart"/>
+      <w:r>
+        <w:rPr>
+          <w:rFonts w:ascii="Arial" w:hAnsi="Arial" w:cs="Helvetica"/>
+          <w:sz w:val="20"/>
+        </w:rPr>
+        <w:t>Restrictions such as?</w:t>
+      </w:r>
+      <w:proofErr w:type="gramEnd"/>
+      <w:r>
+        <w:rPr>
+          <w:rFonts w:ascii="Arial" w:hAnsi="Arial" w:cs="Helvetica"/>
+          <w:sz w:val="20"/>
+        </w:rPr>
+        <w:t xml:space="preserve"> Not sure what you mean here.</w:t>
       </w:r>
     </w:p>
     <w:p>
@@ -2922,12 +3894,21 @@
           <w:sz w:val="20"/>
         </w:rPr>
       </w:pPr>
-      <w:r>
-        <w:rPr>
-          <w:rFonts w:ascii="Arial" w:hAnsi="Arial" w:cs="Helvetica"/>
-          <w:sz w:val="20"/>
-        </w:rPr>
-        <w:t>p.7, "When deciding to import an external term the textual</w:t>
+      <w:proofErr w:type="gramStart"/>
+      <w:r>
+        <w:rPr>
+          <w:rFonts w:ascii="Arial" w:hAnsi="Arial" w:cs="Helvetica"/>
+          <w:sz w:val="20"/>
+        </w:rPr>
+        <w:t>p</w:t>
+      </w:r>
+      <w:proofErr w:type="gramEnd"/>
+      <w:r>
+        <w:rPr>
+          <w:rFonts w:ascii="Arial" w:hAnsi="Arial" w:cs="Helvetica"/>
+          <w:sz w:val="20"/>
+        </w:rPr>
+        <w:t>.7, "When deciding to import an external term the textual</w:t>
       </w:r>
       <w:r>
         <w:rPr>
@@ -3064,12 +4045,21 @@
           <w:sz w:val="20"/>
         </w:rPr>
       </w:pPr>
-      <w:r>
-        <w:rPr>
-          <w:rFonts w:ascii="Arial" w:hAnsi="Arial" w:cs="Helvetica"/>
-          <w:sz w:val="20"/>
-        </w:rPr>
-        <w:t>p.7, " As we are importing from OBO Foundry candidate ontologies</w:t>
+      <w:proofErr w:type="gramStart"/>
+      <w:r>
+        <w:rPr>
+          <w:rFonts w:ascii="Arial" w:hAnsi="Arial" w:cs="Helvetica"/>
+          <w:sz w:val="20"/>
+        </w:rPr>
+        <w:t>p</w:t>
+      </w:r>
+      <w:proofErr w:type="gramEnd"/>
+      <w:r>
+        <w:rPr>
+          <w:rFonts w:ascii="Arial" w:hAnsi="Arial" w:cs="Helvetica"/>
+          <w:sz w:val="20"/>
+        </w:rPr>
+        <w:t>.7, " As we are importing from OBO Foundry candidate ontologies</w:t>
       </w:r>
       <w:r>
         <w:rPr>
@@ -3243,12 +4233,21 @@
           <w:sz w:val="20"/>
         </w:rPr>
       </w:pPr>
-      <w:r>
-        <w:rPr>
-          <w:rFonts w:ascii="Arial" w:hAnsi="Arial" w:cs="Helvetica"/>
-          <w:sz w:val="20"/>
-        </w:rPr>
-        <w:t>p.7, "The current implementation of the MIREOT guidelines relies</w:t>
+      <w:proofErr w:type="gramStart"/>
+      <w:r>
+        <w:rPr>
+          <w:rFonts w:ascii="Arial" w:hAnsi="Arial" w:cs="Helvetica"/>
+          <w:sz w:val="20"/>
+        </w:rPr>
+        <w:t>p</w:t>
+      </w:r>
+      <w:proofErr w:type="gramEnd"/>
+      <w:r>
+        <w:rPr>
+          <w:rFonts w:ascii="Arial" w:hAnsi="Arial" w:cs="Helvetica"/>
+          <w:sz w:val="20"/>
+        </w:rPr>
+        <w:t>.7, "The current implementation of the MIREOT guidelines relies</w:t>
       </w:r>
       <w:r>
         <w:rPr>
@@ -3478,12 +4477,21 @@
           <w:sz w:val="20"/>
         </w:rPr>
       </w:pPr>
-      <w:r>
-        <w:rPr>
-          <w:rFonts w:ascii="Arial" w:hAnsi="Arial" w:cs="Helvetica"/>
-          <w:sz w:val="20"/>
-        </w:rPr>
-        <w:t>p.2, "and the logical axioms need to be accurate.": This</w:t>
+      <w:proofErr w:type="gramStart"/>
+      <w:r>
+        <w:rPr>
+          <w:rFonts w:ascii="Arial" w:hAnsi="Arial" w:cs="Helvetica"/>
+          <w:sz w:val="20"/>
+        </w:rPr>
+        <w:t>p</w:t>
+      </w:r>
+      <w:proofErr w:type="gramEnd"/>
+      <w:r>
+        <w:rPr>
+          <w:rFonts w:ascii="Arial" w:hAnsi="Arial" w:cs="Helvetica"/>
+          <w:sz w:val="20"/>
+        </w:rPr>
+        <w:t>.2, "and the logical axioms need to be accurate.": This</w:t>
       </w:r>
       <w:r>
         <w:rPr>
@@ -3592,12 +4600,37 @@
           <w:sz w:val="20"/>
         </w:rPr>
       </w:pPr>
-      <w:r>
-        <w:rPr>
-          <w:rFonts w:ascii="Arial" w:hAnsi="Arial" w:cs="Helvetica"/>
-          <w:sz w:val="20"/>
-        </w:rPr>
-        <w:t>p.2, first paragraph: Are "slims sensu OBO" also ontology</w:t>
+      <w:proofErr w:type="gramStart"/>
+      <w:r>
+        <w:rPr>
+          <w:rFonts w:ascii="Arial" w:hAnsi="Arial" w:cs="Helvetica"/>
+          <w:sz w:val="20"/>
+        </w:rPr>
+        <w:t>p</w:t>
+      </w:r>
+      <w:proofErr w:type="gramEnd"/>
+      <w:r>
+        <w:rPr>
+          <w:rFonts w:ascii="Arial" w:hAnsi="Arial" w:cs="Helvetica"/>
+          <w:sz w:val="20"/>
+        </w:rPr>
+        <w:t xml:space="preserve">.2, first paragraph: Are "slims </w:t>
+      </w:r>
+      <w:proofErr w:type="spellStart"/>
+      <w:r>
+        <w:rPr>
+          <w:rFonts w:ascii="Arial" w:hAnsi="Arial" w:cs="Helvetica"/>
+          <w:sz w:val="20"/>
+        </w:rPr>
+        <w:t>sensu</w:t>
+      </w:r>
+      <w:proofErr w:type="spellEnd"/>
+      <w:r>
+        <w:rPr>
+          <w:rFonts w:ascii="Arial" w:hAnsi="Arial" w:cs="Helvetica"/>
+          <w:sz w:val="20"/>
+        </w:rPr>
+        <w:t xml:space="preserve"> OBO" also ontology</w:t>
       </w:r>
       <w:r>
         <w:rPr>
@@ -3639,8 +4672,17 @@
           <w:rFonts w:ascii="Arial" w:hAnsi="Arial" w:cs="Helvetica"/>
           <w:sz w:val="20"/>
         </w:rPr>
-        <w:t>slims are not, or not strictly speaking, ontology modules, that</w:t>
-      </w:r>
+        <w:t xml:space="preserve">slims are not, or not strictly speaking, ontology </w:t>
+      </w:r>
+      <w:proofErr w:type="gramStart"/>
+      <w:r>
+        <w:rPr>
+          <w:rFonts w:ascii="Arial" w:hAnsi="Arial" w:cs="Helvetica"/>
+          <w:sz w:val="20"/>
+        </w:rPr>
+        <w:t>modules, that</w:t>
+      </w:r>
+      <w:proofErr w:type="gramEnd"/>
       <w:r>
         <w:rPr>
           <w:rFonts w:ascii="Arial" w:hAnsi="Arial" w:cs="Helvetica"/>
@@ -3690,56 +4732,137 @@
           <w:i/>
           <w:sz w:val="20"/>
         </w:rPr>
-        <w:t>OBO slims are sets of terms extracted based on user requirements for example, but they do not constitute a module stricto sensu, i.e. there is no check that entailments are preserved. We added a statement w.r.t. to OBO format resources in the future work section.</w:t>
-      </w:r>
-    </w:p>
-    <w:p>
-      <w:pPr>
-        <w:widowControl w:val="0"/>
-        <w:autoSpaceDE w:val="0"/>
-        <w:autoSpaceDN w:val="0"/>
-        <w:adjustRightInd w:val="0"/>
-        <w:spacing w:after="0"/>
-        <w:jc w:val="both"/>
-        <w:rPr>
-          <w:rFonts w:ascii="Arial" w:hAnsi="Arial" w:cs="Helvetica"/>
-          <w:sz w:val="20"/>
-        </w:rPr>
-      </w:pPr>
-    </w:p>
-    <w:p>
-      <w:pPr>
-        <w:widowControl w:val="0"/>
-        <w:autoSpaceDE w:val="0"/>
-        <w:autoSpaceDN w:val="0"/>
-        <w:adjustRightInd w:val="0"/>
-        <w:spacing w:after="0"/>
-        <w:jc w:val="both"/>
-        <w:rPr>
-          <w:rFonts w:ascii="Arial" w:hAnsi="Arial" w:cs="Helvetica"/>
-          <w:sz w:val="20"/>
-        </w:rPr>
-      </w:pPr>
-    </w:p>
-    <w:p>
-      <w:pPr>
-        <w:widowControl w:val="0"/>
-        <w:autoSpaceDE w:val="0"/>
-        <w:autoSpaceDN w:val="0"/>
-        <w:adjustRightInd w:val="0"/>
-        <w:spacing w:after="0"/>
-        <w:jc w:val="both"/>
-        <w:rPr>
-          <w:rFonts w:ascii="Arial" w:hAnsi="Arial" w:cs="Helvetica"/>
-          <w:sz w:val="20"/>
-        </w:rPr>
-      </w:pPr>
-      <w:r>
-        <w:rPr>
-          <w:rFonts w:ascii="Arial" w:hAnsi="Arial" w:cs="Helvetica"/>
-          <w:sz w:val="20"/>
-        </w:rPr>
-        <w:t>p.3, "The logical URI" (3 times): What is the difference</w:t>
+        <w:t xml:space="preserve">OBO slims are sets of terms extracted based on user requirements for example, but they do not constitute a module </w:t>
+      </w:r>
+      <w:proofErr w:type="spellStart"/>
+      <w:r>
+        <w:rPr>
+          <w:rFonts w:ascii="Arial" w:hAnsi="Arial"/>
+          <w:i/>
+          <w:sz w:val="20"/>
+        </w:rPr>
+        <w:t>stricto</w:t>
+      </w:r>
+      <w:proofErr w:type="spellEnd"/>
+      <w:r>
+        <w:rPr>
+          <w:rFonts w:ascii="Arial" w:hAnsi="Arial"/>
+          <w:i/>
+          <w:sz w:val="20"/>
+        </w:rPr>
+        <w:t xml:space="preserve"> </w:t>
+      </w:r>
+      <w:proofErr w:type="spellStart"/>
+      <w:r>
+        <w:rPr>
+          <w:rFonts w:ascii="Arial" w:hAnsi="Arial"/>
+          <w:i/>
+          <w:sz w:val="20"/>
+        </w:rPr>
+        <w:t>sensu</w:t>
+      </w:r>
+      <w:proofErr w:type="spellEnd"/>
+      <w:r>
+        <w:rPr>
+          <w:rFonts w:ascii="Arial" w:hAnsi="Arial"/>
+          <w:i/>
+          <w:sz w:val="20"/>
+        </w:rPr>
+        <w:t xml:space="preserve">, i.e. there is no check that entailments are preserved. We added a statement </w:t>
+      </w:r>
+      <w:proofErr w:type="spellStart"/>
+      <w:r>
+        <w:rPr>
+          <w:rFonts w:ascii="Arial" w:hAnsi="Arial"/>
+          <w:i/>
+          <w:sz w:val="20"/>
+        </w:rPr>
+        <w:t>w.r.t</w:t>
+      </w:r>
+      <w:proofErr w:type="spellEnd"/>
+      <w:r>
+        <w:rPr>
+          <w:rFonts w:ascii="Arial" w:hAnsi="Arial"/>
+          <w:i/>
+          <w:sz w:val="20"/>
+        </w:rPr>
+        <w:t xml:space="preserve">. </w:t>
+      </w:r>
+      <w:proofErr w:type="gramStart"/>
+      <w:r>
+        <w:rPr>
+          <w:rFonts w:ascii="Arial" w:hAnsi="Arial"/>
+          <w:i/>
+          <w:sz w:val="20"/>
+        </w:rPr>
+        <w:t>to</w:t>
+      </w:r>
+      <w:proofErr w:type="gramEnd"/>
+      <w:r>
+        <w:rPr>
+          <w:rFonts w:ascii="Arial" w:hAnsi="Arial"/>
+          <w:i/>
+          <w:sz w:val="20"/>
+        </w:rPr>
+        <w:t xml:space="preserve"> OBO format resources in the future work section.</w:t>
+      </w:r>
+    </w:p>
+    <w:p>
+      <w:pPr>
+        <w:widowControl w:val="0"/>
+        <w:autoSpaceDE w:val="0"/>
+        <w:autoSpaceDN w:val="0"/>
+        <w:adjustRightInd w:val="0"/>
+        <w:spacing w:after="0"/>
+        <w:jc w:val="both"/>
+        <w:rPr>
+          <w:rFonts w:ascii="Arial" w:hAnsi="Arial" w:cs="Helvetica"/>
+          <w:sz w:val="20"/>
+        </w:rPr>
+      </w:pPr>
+    </w:p>
+    <w:p>
+      <w:pPr>
+        <w:widowControl w:val="0"/>
+        <w:autoSpaceDE w:val="0"/>
+        <w:autoSpaceDN w:val="0"/>
+        <w:adjustRightInd w:val="0"/>
+        <w:spacing w:after="0"/>
+        <w:jc w:val="both"/>
+        <w:rPr>
+          <w:rFonts w:ascii="Arial" w:hAnsi="Arial" w:cs="Helvetica"/>
+          <w:sz w:val="20"/>
+        </w:rPr>
+      </w:pPr>
+    </w:p>
+    <w:p>
+      <w:pPr>
+        <w:widowControl w:val="0"/>
+        <w:autoSpaceDE w:val="0"/>
+        <w:autoSpaceDN w:val="0"/>
+        <w:adjustRightInd w:val="0"/>
+        <w:spacing w:after="0"/>
+        <w:jc w:val="both"/>
+        <w:rPr>
+          <w:rFonts w:ascii="Arial" w:hAnsi="Arial" w:cs="Helvetica"/>
+          <w:sz w:val="20"/>
+        </w:rPr>
+      </w:pPr>
+      <w:proofErr w:type="gramStart"/>
+      <w:r>
+        <w:rPr>
+          <w:rFonts w:ascii="Arial" w:hAnsi="Arial" w:cs="Helvetica"/>
+          <w:sz w:val="20"/>
+        </w:rPr>
+        <w:t>p</w:t>
+      </w:r>
+      <w:proofErr w:type="gramEnd"/>
+      <w:r>
+        <w:rPr>
+          <w:rFonts w:ascii="Arial" w:hAnsi="Arial" w:cs="Helvetica"/>
+          <w:sz w:val="20"/>
+        </w:rPr>
+        <w:t>.3, "The logical URI" (3 times): What is the difference</w:t>
       </w:r>
       <w:r>
         <w:rPr>
@@ -3862,12 +4985,37 @@
           <w:sz w:val="20"/>
         </w:rPr>
       </w:pPr>
-      <w:r>
-        <w:rPr>
-          <w:rFonts w:ascii="Arial" w:hAnsi="Arial" w:cs="Helvetica"/>
-          <w:sz w:val="20"/>
-        </w:rPr>
-        <w:t>p.5, "which are in turn mapped from the NCBItaxonomy." You</w:t>
+      <w:proofErr w:type="gramStart"/>
+      <w:r>
+        <w:rPr>
+          <w:rFonts w:ascii="Arial" w:hAnsi="Arial" w:cs="Helvetica"/>
+          <w:sz w:val="20"/>
+        </w:rPr>
+        <w:t>p</w:t>
+      </w:r>
+      <w:proofErr w:type="gramEnd"/>
+      <w:r>
+        <w:rPr>
+          <w:rFonts w:ascii="Arial" w:hAnsi="Arial" w:cs="Helvetica"/>
+          <w:sz w:val="20"/>
+        </w:rPr>
+        <w:t xml:space="preserve">.5, "which are in turn mapped from the </w:t>
+      </w:r>
+      <w:proofErr w:type="spellStart"/>
+      <w:r>
+        <w:rPr>
+          <w:rFonts w:ascii="Arial" w:hAnsi="Arial" w:cs="Helvetica"/>
+          <w:sz w:val="20"/>
+        </w:rPr>
+        <w:t>NCBItaxonomy</w:t>
+      </w:r>
+      <w:proofErr w:type="spellEnd"/>
+      <w:r>
+        <w:rPr>
+          <w:rFonts w:ascii="Arial" w:hAnsi="Arial" w:cs="Helvetica"/>
+          <w:sz w:val="20"/>
+        </w:rPr>
+        <w:t>." You</w:t>
       </w:r>
       <w:r>
         <w:rPr>
@@ -3945,7 +5093,25 @@
           <w:i/>
           <w:sz w:val="20"/>
         </w:rPr>
-        <w:t>Updated based on instructions at http://www.ncbi.nlm.nih.gov/Taxonomy/taxonomyhome.html/index.cgi?chapter=howcite</w:t>
+        <w:t>Updated based on instructions at http://www.ncbi.nlm.nih.gov/Taxonomy/taxonomyhome.html/index.cgi</w:t>
+      </w:r>
+      <w:proofErr w:type="gramStart"/>
+      <w:r>
+        <w:rPr>
+          <w:rFonts w:ascii="Arial" w:hAnsi="Arial"/>
+          <w:i/>
+          <w:sz w:val="20"/>
+        </w:rPr>
+        <w:t>?chapter</w:t>
+      </w:r>
+      <w:proofErr w:type="gramEnd"/>
+      <w:r>
+        <w:rPr>
+          <w:rFonts w:ascii="Arial" w:hAnsi="Arial"/>
+          <w:i/>
+          <w:sz w:val="20"/>
+        </w:rPr>
+        <w:t>=howcite</w:t>
       </w:r>
     </w:p>
     <w:p>
@@ -4166,12 +5332,21 @@
           <w:sz w:val="20"/>
         </w:rPr>
       </w:pPr>
-      <w:r>
-        <w:rPr>
-          <w:rFonts w:ascii="Arial" w:hAnsi="Arial" w:cs="Helvetica"/>
-          <w:sz w:val="20"/>
-        </w:rPr>
-        <w:t>p.1 identifier mapping systems are not only "error prone",</w:t>
+      <w:proofErr w:type="gramStart"/>
+      <w:r>
+        <w:rPr>
+          <w:rFonts w:ascii="Arial" w:hAnsi="Arial" w:cs="Helvetica"/>
+          <w:sz w:val="20"/>
+        </w:rPr>
+        <w:t>p</w:t>
+      </w:r>
+      <w:proofErr w:type="gramEnd"/>
+      <w:r>
+        <w:rPr>
+          <w:rFonts w:ascii="Arial" w:hAnsi="Arial" w:cs="Helvetica"/>
+          <w:sz w:val="20"/>
+        </w:rPr>
+        <w:t>.1 identifier mapping systems are not only "error prone",</w:t>
       </w:r>
       <w:r>
         <w:rPr>
@@ -4308,12 +5483,21 @@
           <w:sz w:val="20"/>
         </w:rPr>
       </w:pPr>
-      <w:r>
-        <w:rPr>
-          <w:rFonts w:ascii="Arial" w:hAnsi="Arial" w:cs="Helvetica"/>
-          <w:sz w:val="20"/>
-        </w:rPr>
-        <w:t>p.2 It would be good to show quantitative benchmark data (or ref</w:t>
+      <w:proofErr w:type="gramStart"/>
+      <w:r>
+        <w:rPr>
+          <w:rFonts w:ascii="Arial" w:hAnsi="Arial" w:cs="Helvetica"/>
+          <w:sz w:val="20"/>
+        </w:rPr>
+        <w:t>p</w:t>
+      </w:r>
+      <w:proofErr w:type="gramEnd"/>
+      <w:r>
+        <w:rPr>
+          <w:rFonts w:ascii="Arial" w:hAnsi="Arial" w:cs="Helvetica"/>
+          <w:sz w:val="20"/>
+        </w:rPr>
+        <w:t>.2 It would be good to show quantitative benchmark data (or ref</w:t>
       </w:r>
       <w:r>
         <w:rPr>
@@ -4408,12 +5592,21 @@
           <w:sz w:val="20"/>
         </w:rPr>
       </w:pPr>
-      <w:r>
-        <w:rPr>
-          <w:rFonts w:ascii="Arial" w:hAnsi="Arial" w:cs="Helvetica"/>
-          <w:sz w:val="20"/>
-        </w:rPr>
-        <w:t>p.3 Oftentimes there will be a request made for a particular term in</w:t>
+      <w:proofErr w:type="gramStart"/>
+      <w:r>
+        <w:rPr>
+          <w:rFonts w:ascii="Arial" w:hAnsi="Arial" w:cs="Helvetica"/>
+          <w:sz w:val="20"/>
+        </w:rPr>
+        <w:t>p</w:t>
+      </w:r>
+      <w:proofErr w:type="gramEnd"/>
+      <w:r>
+        <w:rPr>
+          <w:rFonts w:ascii="Arial" w:hAnsi="Arial" w:cs="Helvetica"/>
+          <w:sz w:val="20"/>
+        </w:rPr>
+        <w:t>.3 Oftentimes there will be a request made for a particular term in</w:t>
       </w:r>
       <w:r>
         <w:rPr>
@@ -4441,7 +5634,23 @@
           <w:rFonts w:ascii="Arial" w:hAnsi="Arial" w:cs="Helvetica"/>
           <w:sz w:val="20"/>
         </w:rPr>
-        <w:t>an id...does MIREOT support a "NoIDYet" option that might</w:t>
+        <w:t>an id...does MIREOT support a "</w:t>
+      </w:r>
+      <w:proofErr w:type="spellStart"/>
+      <w:r>
+        <w:rPr>
+          <w:rFonts w:ascii="Arial" w:hAnsi="Arial" w:cs="Helvetica"/>
+          <w:sz w:val="20"/>
+        </w:rPr>
+        <w:t>NoIDYet</w:t>
+      </w:r>
+      <w:proofErr w:type="spellEnd"/>
+      <w:r>
+        <w:rPr>
+          <w:rFonts w:ascii="Arial" w:hAnsi="Arial" w:cs="Helvetica"/>
+          <w:sz w:val="20"/>
+        </w:rPr>
+        <w:t>" option that might</w:t>
       </w:r>
       <w:r>
         <w:rPr>
@@ -4506,70 +5715,140 @@
           <w:i/>
           <w:sz w:val="20"/>
         </w:rPr>
-        <w:t>We believe that in such a case this "NoIDYet" wouldn't be stable or unique enough to allow to unambiguously refer to one specific term in a specific resource, e.g., 2 terms are requested from the same resource. Instead we would rather see a mechanism allowing resources to quickly assign IDs to terms, even if those may not be fully curated yet. An early draft for this has been elaborated within the OBI project, under the name "Quick ID"</w:t>
-      </w:r>
-    </w:p>
-    <w:p>
-      <w:pPr>
-        <w:widowControl w:val="0"/>
-        <w:autoSpaceDE w:val="0"/>
-        <w:autoSpaceDN w:val="0"/>
-        <w:adjustRightInd w:val="0"/>
-        <w:spacing w:after="0"/>
-        <w:jc w:val="both"/>
-        <w:rPr>
-          <w:rFonts w:ascii="Arial" w:hAnsi="Arial" w:cs="Helvetica"/>
-          <w:sz w:val="20"/>
-        </w:rPr>
-      </w:pPr>
-    </w:p>
-    <w:p>
-      <w:pPr>
-        <w:widowControl w:val="0"/>
-        <w:autoSpaceDE w:val="0"/>
-        <w:autoSpaceDN w:val="0"/>
-        <w:adjustRightInd w:val="0"/>
-        <w:spacing w:after="0"/>
-        <w:jc w:val="both"/>
-        <w:rPr>
-          <w:rFonts w:ascii="Arial" w:hAnsi="Arial" w:cs="Helvetica"/>
-          <w:sz w:val="20"/>
-        </w:rPr>
-      </w:pPr>
-      <w:r>
-        <w:rPr>
-          <w:rFonts w:ascii="Arial" w:hAnsi="Arial" w:cs="Helvetica"/>
-          <w:sz w:val="20"/>
-        </w:rPr>
-        <w:t>p.6 Fig 3, It seems to me that exhaustively filtering unwanted</w:t>
-      </w:r>
-      <w:r>
-        <w:rPr>
-          <w:rFonts w:ascii="Arial" w:hAnsi="Arial" w:cs="Helvetica"/>
-          <w:sz w:val="20"/>
-        </w:rPr>
-        <w:t xml:space="preserve"> </w:t>
-      </w:r>
-      <w:r>
-        <w:rPr>
-          <w:rFonts w:ascii="Arial" w:hAnsi="Arial" w:cs="Helvetica"/>
-          <w:sz w:val="20"/>
-        </w:rPr>
-        <w:t>superclasses via a list of disjuncts is a very heavy burden and</w:t>
-      </w:r>
-      <w:r>
-        <w:rPr>
-          <w:rFonts w:ascii="Arial" w:hAnsi="Arial" w:cs="Helvetica"/>
-          <w:sz w:val="20"/>
-        </w:rPr>
-        <w:t xml:space="preserve"> </w:t>
-      </w:r>
-      <w:r>
-        <w:rPr>
-          <w:rFonts w:ascii="Arial" w:hAnsi="Arial" w:cs="Helvetica"/>
-          <w:sz w:val="20"/>
-        </w:rPr>
-        <w:t>unmaintainable for very complicated ontologies.  It wasn't clear to</w:t>
+        <w:t>We believe that in such a case this "</w:t>
+      </w:r>
+      <w:proofErr w:type="spellStart"/>
+      <w:r>
+        <w:rPr>
+          <w:rFonts w:ascii="Arial" w:hAnsi="Arial"/>
+          <w:i/>
+          <w:sz w:val="20"/>
+        </w:rPr>
+        <w:t>NoIDYet</w:t>
+      </w:r>
+      <w:proofErr w:type="spellEnd"/>
+      <w:r>
+        <w:rPr>
+          <w:rFonts w:ascii="Arial" w:hAnsi="Arial"/>
+          <w:i/>
+          <w:sz w:val="20"/>
+        </w:rPr>
+        <w:t xml:space="preserve">" wouldn't be stable or unique enough to allow to unambiguously refer to one specific term in a specific resource, e.g., 2 terms are requested from the same resource. Instead we would rather see a mechanism allowing resources to quickly assign IDs to terms, even if those may not be fully </w:t>
+      </w:r>
+      <w:proofErr w:type="spellStart"/>
+      <w:r>
+        <w:rPr>
+          <w:rFonts w:ascii="Arial" w:hAnsi="Arial"/>
+          <w:i/>
+          <w:sz w:val="20"/>
+        </w:rPr>
+        <w:t>curated</w:t>
+      </w:r>
+      <w:proofErr w:type="spellEnd"/>
+      <w:r>
+        <w:rPr>
+          <w:rFonts w:ascii="Arial" w:hAnsi="Arial"/>
+          <w:i/>
+          <w:sz w:val="20"/>
+        </w:rPr>
+        <w:t xml:space="preserve"> yet. An early draft for this has been elaborated within the OBI project, under the name "Quick ID"</w:t>
+      </w:r>
+    </w:p>
+    <w:p>
+      <w:pPr>
+        <w:widowControl w:val="0"/>
+        <w:autoSpaceDE w:val="0"/>
+        <w:autoSpaceDN w:val="0"/>
+        <w:adjustRightInd w:val="0"/>
+        <w:spacing w:after="0"/>
+        <w:jc w:val="both"/>
+        <w:rPr>
+          <w:rFonts w:ascii="Arial" w:hAnsi="Arial" w:cs="Helvetica"/>
+          <w:sz w:val="20"/>
+        </w:rPr>
+      </w:pPr>
+    </w:p>
+    <w:p>
+      <w:pPr>
+        <w:widowControl w:val="0"/>
+        <w:autoSpaceDE w:val="0"/>
+        <w:autoSpaceDN w:val="0"/>
+        <w:adjustRightInd w:val="0"/>
+        <w:spacing w:after="0"/>
+        <w:jc w:val="both"/>
+        <w:rPr>
+          <w:rFonts w:ascii="Arial" w:hAnsi="Arial" w:cs="Helvetica"/>
+          <w:sz w:val="20"/>
+        </w:rPr>
+      </w:pPr>
+      <w:proofErr w:type="gramStart"/>
+      <w:r>
+        <w:rPr>
+          <w:rFonts w:ascii="Arial" w:hAnsi="Arial" w:cs="Helvetica"/>
+          <w:sz w:val="20"/>
+        </w:rPr>
+        <w:t>p</w:t>
+      </w:r>
+      <w:proofErr w:type="gramEnd"/>
+      <w:r>
+        <w:rPr>
+          <w:rFonts w:ascii="Arial" w:hAnsi="Arial" w:cs="Helvetica"/>
+          <w:sz w:val="20"/>
+        </w:rPr>
+        <w:t>.6 Fig 3, It seems to me that exhaustively filtering unwanted</w:t>
+      </w:r>
+      <w:r>
+        <w:rPr>
+          <w:rFonts w:ascii="Arial" w:hAnsi="Arial" w:cs="Helvetica"/>
+          <w:sz w:val="20"/>
+        </w:rPr>
+        <w:t xml:space="preserve"> </w:t>
+      </w:r>
+      <w:r>
+        <w:rPr>
+          <w:rFonts w:ascii="Arial" w:hAnsi="Arial" w:cs="Helvetica"/>
+          <w:sz w:val="20"/>
+        </w:rPr>
+        <w:t xml:space="preserve">superclasses via a list of </w:t>
+      </w:r>
+      <w:proofErr w:type="spellStart"/>
+      <w:r>
+        <w:rPr>
+          <w:rFonts w:ascii="Arial" w:hAnsi="Arial" w:cs="Helvetica"/>
+          <w:sz w:val="20"/>
+        </w:rPr>
+        <w:t>disjuncts</w:t>
+      </w:r>
+      <w:proofErr w:type="spellEnd"/>
+      <w:r>
+        <w:rPr>
+          <w:rFonts w:ascii="Arial" w:hAnsi="Arial" w:cs="Helvetica"/>
+          <w:sz w:val="20"/>
+        </w:rPr>
+        <w:t xml:space="preserve"> is a very heavy burden and</w:t>
+      </w:r>
+      <w:r>
+        <w:rPr>
+          <w:rFonts w:ascii="Arial" w:hAnsi="Arial" w:cs="Helvetica"/>
+          <w:sz w:val="20"/>
+        </w:rPr>
+        <w:t xml:space="preserve"> </w:t>
+      </w:r>
+      <w:proofErr w:type="spellStart"/>
+      <w:r>
+        <w:rPr>
+          <w:rFonts w:ascii="Arial" w:hAnsi="Arial" w:cs="Helvetica"/>
+          <w:sz w:val="20"/>
+        </w:rPr>
+        <w:t>unmaintainable</w:t>
+      </w:r>
+      <w:proofErr w:type="spellEnd"/>
+      <w:r>
+        <w:rPr>
+          <w:rFonts w:ascii="Arial" w:hAnsi="Arial" w:cs="Helvetica"/>
+          <w:sz w:val="20"/>
+        </w:rPr>
+        <w:t xml:space="preserve"> for very complicated ontologies.  It wasn't clear to</w:t>
       </w:r>
       <w:r>
         <w:rPr>
@@ -4611,7 +5890,23 @@
           <w:rFonts w:ascii="Arial" w:hAnsi="Arial" w:cs="Helvetica"/>
           <w:sz w:val="20"/>
         </w:rPr>
-        <w:t>importing from an ontology with good terms and definitions, but whose</w:t>
+        <w:t xml:space="preserve">importing from </w:t>
+      </w:r>
+      <w:proofErr w:type="gramStart"/>
+      <w:r>
+        <w:rPr>
+          <w:rFonts w:ascii="Arial" w:hAnsi="Arial" w:cs="Helvetica"/>
+          <w:sz w:val="20"/>
+        </w:rPr>
+        <w:t>an ontology</w:t>
+      </w:r>
+      <w:proofErr w:type="gramEnd"/>
+      <w:r>
+        <w:rPr>
+          <w:rFonts w:ascii="Arial" w:hAnsi="Arial" w:cs="Helvetica"/>
+          <w:sz w:val="20"/>
+        </w:rPr>
+        <w:t xml:space="preserve"> with good terms and definitions, but whose</w:t>
       </w:r>
       <w:r>
         <w:rPr>
@@ -4692,12 +5987,21 @@
           <w:sz w:val="20"/>
         </w:rPr>
       </w:pPr>
-      <w:r>
-        <w:rPr>
-          <w:rFonts w:ascii="Arial" w:hAnsi="Arial" w:cs="Helvetica"/>
-          <w:sz w:val="20"/>
-        </w:rPr>
-        <w:t>p.7 Just speculation, but perhaps an RSS update mechanism could be used to keep the SPARQL endpoint synced to the latest ontologies</w:t>
+      <w:proofErr w:type="gramStart"/>
+      <w:r>
+        <w:rPr>
+          <w:rFonts w:ascii="Arial" w:hAnsi="Arial" w:cs="Helvetica"/>
+          <w:sz w:val="20"/>
+        </w:rPr>
+        <w:t>p</w:t>
+      </w:r>
+      <w:proofErr w:type="gramEnd"/>
+      <w:r>
+        <w:rPr>
+          <w:rFonts w:ascii="Arial" w:hAnsi="Arial" w:cs="Helvetica"/>
+          <w:sz w:val="20"/>
+        </w:rPr>
+        <w:t>.7 Just speculation, but perhaps an RSS update mechanism could be used to keep the SPARQL endpoint synced to the latest ontologies</w:t>
       </w:r>
     </w:p>
     <w:p>
@@ -4764,12 +6068,21 @@
           <w:sz w:val="20"/>
         </w:rPr>
       </w:pPr>
-      <w:r>
-        <w:rPr>
-          <w:rFonts w:ascii="Arial" w:hAnsi="Arial" w:cs="Helvetica"/>
-          <w:sz w:val="20"/>
-        </w:rPr>
-        <w:t>p.7 Ideally, the source ontology would be able to discover when the importing ontology is making axiomatic assertions about its terms.</w:t>
+      <w:proofErr w:type="gramStart"/>
+      <w:r>
+        <w:rPr>
+          <w:rFonts w:ascii="Arial" w:hAnsi="Arial" w:cs="Helvetica"/>
+          <w:sz w:val="20"/>
+        </w:rPr>
+        <w:t>p</w:t>
+      </w:r>
+      <w:proofErr w:type="gramEnd"/>
+      <w:r>
+        <w:rPr>
+          <w:rFonts w:ascii="Arial" w:hAnsi="Arial" w:cs="Helvetica"/>
+          <w:sz w:val="20"/>
+        </w:rPr>
+        <w:t>.7 Ideally, the source ontology would be able to discover when the importing ontology is making axiomatic assertions about its terms.</w:t>
       </w:r>
     </w:p>
     <w:p>
@@ -4872,6 +6185,243 @@
     </w:sectPr>
   </w:body>
 </w:document>
+</file>
+
+<file path=word/numbering.xml><?xml version="1.0" encoding="utf-8"?>
+<w:numbering xmlns:mo="http://schemas.microsoft.com/office/mac/office/2008/main" xmlns:ve="http://schemas.openxmlformats.org/markup-compatibility/2006" xmlns:mv="urn:schemas-microsoft-com:mac:vml" xmlns:o="urn:schemas-microsoft-com:office:office" xmlns:r="http://schemas.openxmlformats.org/officeDocument/2006/relationships" xmlns:m="http://schemas.openxmlformats.org/officeDocument/2006/math" xmlns:v="urn:schemas-microsoft-com:vml" xmlns:wp="http://schemas.openxmlformats.org/drawingml/2006/wordprocessingDrawing" xmlns:w10="urn:schemas-microsoft-com:office:word" xmlns:w="http://schemas.openxmlformats.org/wordprocessingml/2006/main" xmlns:wne="http://schemas.microsoft.com/office/word/2006/wordml">
+  <w:abstractNum w:abstractNumId="0">
+    <w:nsid w:val="0A3246C2"/>
+    <w:multiLevelType w:val="multilevel"/>
+    <w:tmpl w:val="9CFE6042"/>
+    <w:lvl w:ilvl="0">
+      <w:start w:val="12"/>
+      <w:numFmt w:val="bullet"/>
+      <w:lvlText w:val="-"/>
+      <w:lvlJc w:val="left"/>
+      <w:pPr>
+        <w:ind w:left="720" w:hanging="360"/>
+      </w:pPr>
+      <w:rPr>
+        <w:rFonts w:ascii="Arial" w:eastAsia="Times New Roman" w:hAnsi="Arial" w:cs="Times New Roman" w:hint="default"/>
+      </w:rPr>
+    </w:lvl>
+    <w:lvl w:ilvl="1">
+      <w:start w:val="1"/>
+      <w:numFmt w:val="bullet"/>
+      <w:lvlText w:val="o"/>
+      <w:lvlJc w:val="left"/>
+      <w:pPr>
+        <w:ind w:left="1440" w:hanging="360"/>
+      </w:pPr>
+      <w:rPr>
+        <w:rFonts w:ascii="Courier New" w:hAnsi="Courier New" w:hint="default"/>
+      </w:rPr>
+    </w:lvl>
+    <w:lvl w:ilvl="2">
+      <w:start w:val="1"/>
+      <w:numFmt w:val="bullet"/>
+      <w:lvlText w:val=""/>
+      <w:lvlJc w:val="left"/>
+      <w:pPr>
+        <w:ind w:left="2160" w:hanging="360"/>
+      </w:pPr>
+      <w:rPr>
+        <w:rFonts w:ascii="Wingdings" w:hAnsi="Wingdings" w:hint="default"/>
+      </w:rPr>
+    </w:lvl>
+    <w:lvl w:ilvl="3">
+      <w:start w:val="1"/>
+      <w:numFmt w:val="bullet"/>
+      <w:lvlText w:val=""/>
+      <w:lvlJc w:val="left"/>
+      <w:pPr>
+        <w:ind w:left="2880" w:hanging="360"/>
+      </w:pPr>
+      <w:rPr>
+        <w:rFonts w:ascii="Symbol" w:hAnsi="Symbol" w:hint="default"/>
+      </w:rPr>
+    </w:lvl>
+    <w:lvl w:ilvl="4">
+      <w:start w:val="1"/>
+      <w:numFmt w:val="bullet"/>
+      <w:lvlText w:val="o"/>
+      <w:lvlJc w:val="left"/>
+      <w:pPr>
+        <w:ind w:left="3600" w:hanging="360"/>
+      </w:pPr>
+      <w:rPr>
+        <w:rFonts w:ascii="Courier New" w:hAnsi="Courier New" w:hint="default"/>
+      </w:rPr>
+    </w:lvl>
+    <w:lvl w:ilvl="5">
+      <w:start w:val="1"/>
+      <w:numFmt w:val="bullet"/>
+      <w:lvlText w:val=""/>
+      <w:lvlJc w:val="left"/>
+      <w:pPr>
+        <w:ind w:left="4320" w:hanging="360"/>
+      </w:pPr>
+      <w:rPr>
+        <w:rFonts w:ascii="Wingdings" w:hAnsi="Wingdings" w:hint="default"/>
+      </w:rPr>
+    </w:lvl>
+    <w:lvl w:ilvl="6">
+      <w:start w:val="1"/>
+      <w:numFmt w:val="bullet"/>
+      <w:lvlText w:val=""/>
+      <w:lvlJc w:val="left"/>
+      <w:pPr>
+        <w:ind w:left="5040" w:hanging="360"/>
+      </w:pPr>
+      <w:rPr>
+        <w:rFonts w:ascii="Symbol" w:hAnsi="Symbol" w:hint="default"/>
+      </w:rPr>
+    </w:lvl>
+    <w:lvl w:ilvl="7">
+      <w:start w:val="1"/>
+      <w:numFmt w:val="bullet"/>
+      <w:lvlText w:val="o"/>
+      <w:lvlJc w:val="left"/>
+      <w:pPr>
+        <w:ind w:left="5760" w:hanging="360"/>
+      </w:pPr>
+      <w:rPr>
+        <w:rFonts w:ascii="Courier New" w:hAnsi="Courier New" w:hint="default"/>
+      </w:rPr>
+    </w:lvl>
+    <w:lvl w:ilvl="8">
+      <w:start w:val="1"/>
+      <w:numFmt w:val="bullet"/>
+      <w:lvlText w:val=""/>
+      <w:lvlJc w:val="left"/>
+      <w:pPr>
+        <w:ind w:left="6480" w:hanging="360"/>
+      </w:pPr>
+      <w:rPr>
+        <w:rFonts w:ascii="Wingdings" w:hAnsi="Wingdings" w:hint="default"/>
+      </w:rPr>
+    </w:lvl>
+  </w:abstractNum>
+  <w:abstractNum w:abstractNumId="1">
+    <w:nsid w:val="3EEC3227"/>
+    <w:multiLevelType w:val="hybridMultilevel"/>
+    <w:tmpl w:val="9CFE6042"/>
+    <w:lvl w:ilvl="0" w:tplc="570CDF2A">
+      <w:start w:val="12"/>
+      <w:numFmt w:val="bullet"/>
+      <w:lvlText w:val="-"/>
+      <w:lvlJc w:val="left"/>
+      <w:pPr>
+        <w:ind w:left="720" w:hanging="360"/>
+      </w:pPr>
+      <w:rPr>
+        <w:rFonts w:ascii="Arial" w:eastAsia="Times New Roman" w:hAnsi="Arial" w:cs="Times New Roman" w:hint="default"/>
+      </w:rPr>
+    </w:lvl>
+    <w:lvl w:ilvl="1" w:tplc="04090003" w:tentative="1">
+      <w:start w:val="1"/>
+      <w:numFmt w:val="bullet"/>
+      <w:lvlText w:val="o"/>
+      <w:lvlJc w:val="left"/>
+      <w:pPr>
+        <w:ind w:left="1440" w:hanging="360"/>
+      </w:pPr>
+      <w:rPr>
+        <w:rFonts w:ascii="Courier New" w:hAnsi="Courier New" w:hint="default"/>
+      </w:rPr>
+    </w:lvl>
+    <w:lvl w:ilvl="2" w:tplc="04090005" w:tentative="1">
+      <w:start w:val="1"/>
+      <w:numFmt w:val="bullet"/>
+      <w:lvlText w:val=""/>
+      <w:lvlJc w:val="left"/>
+      <w:pPr>
+        <w:ind w:left="2160" w:hanging="360"/>
+      </w:pPr>
+      <w:rPr>
+        <w:rFonts w:ascii="Wingdings" w:hAnsi="Wingdings" w:hint="default"/>
+      </w:rPr>
+    </w:lvl>
+    <w:lvl w:ilvl="3" w:tplc="04090001" w:tentative="1">
+      <w:start w:val="1"/>
+      <w:numFmt w:val="bullet"/>
+      <w:lvlText w:val=""/>
+      <w:lvlJc w:val="left"/>
+      <w:pPr>
+        <w:ind w:left="2880" w:hanging="360"/>
+      </w:pPr>
+      <w:rPr>
+        <w:rFonts w:ascii="Symbol" w:hAnsi="Symbol" w:hint="default"/>
+      </w:rPr>
+    </w:lvl>
+    <w:lvl w:ilvl="4" w:tplc="04090003" w:tentative="1">
+      <w:start w:val="1"/>
+      <w:numFmt w:val="bullet"/>
+      <w:lvlText w:val="o"/>
+      <w:lvlJc w:val="left"/>
+      <w:pPr>
+        <w:ind w:left="3600" w:hanging="360"/>
+      </w:pPr>
+      <w:rPr>
+        <w:rFonts w:ascii="Courier New" w:hAnsi="Courier New" w:hint="default"/>
+      </w:rPr>
+    </w:lvl>
+    <w:lvl w:ilvl="5" w:tplc="04090005" w:tentative="1">
+      <w:start w:val="1"/>
+      <w:numFmt w:val="bullet"/>
+      <w:lvlText w:val=""/>
+      <w:lvlJc w:val="left"/>
+      <w:pPr>
+        <w:ind w:left="4320" w:hanging="360"/>
+      </w:pPr>
+      <w:rPr>
+        <w:rFonts w:ascii="Wingdings" w:hAnsi="Wingdings" w:hint="default"/>
+      </w:rPr>
+    </w:lvl>
+    <w:lvl w:ilvl="6" w:tplc="04090001" w:tentative="1">
+      <w:start w:val="1"/>
+      <w:numFmt w:val="bullet"/>
+      <w:lvlText w:val=""/>
+      <w:lvlJc w:val="left"/>
+      <w:pPr>
+        <w:ind w:left="5040" w:hanging="360"/>
+      </w:pPr>
+      <w:rPr>
+        <w:rFonts w:ascii="Symbol" w:hAnsi="Symbol" w:hint="default"/>
+      </w:rPr>
+    </w:lvl>
+    <w:lvl w:ilvl="7" w:tplc="04090003" w:tentative="1">
+      <w:start w:val="1"/>
+      <w:numFmt w:val="bullet"/>
+      <w:lvlText w:val="o"/>
+      <w:lvlJc w:val="left"/>
+      <w:pPr>
+        <w:ind w:left="5760" w:hanging="360"/>
+      </w:pPr>
+      <w:rPr>
+        <w:rFonts w:ascii="Courier New" w:hAnsi="Courier New" w:hint="default"/>
+      </w:rPr>
+    </w:lvl>
+    <w:lvl w:ilvl="8" w:tplc="04090005" w:tentative="1">
+      <w:start w:val="1"/>
+      <w:numFmt w:val="bullet"/>
+      <w:lvlText w:val=""/>
+      <w:lvlJc w:val="left"/>
+      <w:pPr>
+        <w:ind w:left="6480" w:hanging="360"/>
+      </w:pPr>
+      <w:rPr>
+        <w:rFonts w:ascii="Wingdings" w:hAnsi="Wingdings" w:hint="default"/>
+      </w:rPr>
+    </w:lvl>
+  </w:abstractNum>
+  <w:num w:numId="1">
+    <w:abstractNumId w:val="1"/>
+  </w:num>
+  <w:num w:numId="2">
+    <w:abstractNumId w:val="0"/>
+  </w:num>
+</w:numbering>
 </file>
 
 <file path=word/styles.xml><?xml version="1.0" encoding="utf-8"?>
@@ -5099,6 +6649,17 @@
       <w:sz w:val="18"/>
       <w:szCs w:val="18"/>
     </w:rPr>
+  </w:style>
+  <w:style w:type="paragraph" w:styleId="ListParagraph">
+    <w:name w:val="List Paragraph"/>
+    <w:basedOn w:val="Normal"/>
+    <w:uiPriority w:val="34"/>
+    <w:qFormat/>
+    <w:rsid w:val="00A66971"/>
+    <w:pPr>
+      <w:ind w:left="720"/>
+      <w:contextualSpacing/>
+    </w:pPr>
   </w:style>
 </w:styles>
 </file>

</xml_diff>